<commit_message>
add ssr and express
</commit_message>
<xml_diff>
--- a/DevinRhode2-resume.docx
+++ b/DevinRhode2-resume.docx
@@ -906,13 +906,14 @@
           <w:outline w:val="0"/>
           <w:color w:val="3f3f3f"/>
           <w:rtl w:val="0"/>
-          <w14:textFill>
-            <w14:solidFill>
-              <w14:srgbClr w14:val="404040"/>
-            </w14:solidFill>
-          </w14:textFill>
-        </w:rPr>
-        <w:t xml:space="preserve">Gulp+Grunt  </w:t>
+          <w:lang w:val="nl-NL"/>
+          <w14:textFill>
+            <w14:solidFill>
+              <w14:srgbClr w14:val="404040"/>
+            </w14:solidFill>
+          </w14:textFill>
+        </w:rPr>
+        <w:t xml:space="preserve">Gulp  </w:t>
       </w:r>
       <w:r>
         <w:rPr>
@@ -943,7 +944,38 @@
             </w14:solidFill>
           </w14:textFill>
         </w:rPr>
-        <w:t>Git Hooks+Husky</w:t>
+        <w:t xml:space="preserve">Git Hooks+Husky  </w:t>
+      </w:r>
+      <w:r>
+        <w:rPr>
+          <w:b w:val="1"/>
+          <w:bCs w:val="1"/>
+          <w:outline w:val="0"/>
+          <w:color w:val="3f3f3f"/>
+          <w:rtl w:val="0"/>
+          <w14:textFill>
+            <w14:solidFill>
+              <w14:srgbClr w14:val="404040"/>
+            </w14:solidFill>
+          </w14:textFill>
+        </w:rPr>
+        <w:t xml:space="preserve">•  </w:t>
+      </w:r>
+      <w:r>
+        <w:rPr>
+          <w:b w:val="1"/>
+          <w:bCs w:val="1"/>
+          <w:outline w:val="0"/>
+          <w:color w:val="3f3f3f"/>
+          <w:rtl w:val="0"/>
+          <w:lang w:val="en-US"/>
+          <w14:textFill>
+            <w14:solidFill>
+              <w14:srgbClr w14:val="404040"/>
+            </w14:solidFill>
+          </w14:textFill>
+        </w:rPr>
+        <w:t>SSR</w:t>
       </w:r>
     </w:p>
     <w:p>
@@ -1815,7 +1847,7 @@
           <w:rtl w:val="0"/>
           <w:lang w:val="en-US"/>
         </w:rPr>
-        <w:t>Learned jest, cypress, reselect. Worked on store locator page, git rebase black belt.</w:t>
+        <w:t>Jest, cypress, reselect, ssr, express. Worked on store locator, git rebase black belt.</w:t>
       </w:r>
     </w:p>
     <w:p>
@@ -2007,7 +2039,7 @@
           <w:rtl w:val="0"/>
           <w:lang w:val="en-US"/>
         </w:rPr>
-        <w:t>Alliance Laundry Syste</w:t>
+        <w:t>Alliance Laundry Sys</w:t>
       </w:r>
       <w:r>
         <mc:AlternateContent>
@@ -2261,7 +2293,7 @@
           <w:rtl w:val="0"/>
           <w:lang w:val="en-US"/>
         </w:rPr>
-        <w:t xml:space="preserve">ms </w:t>
+        <w:t xml:space="preserve">tems </w:t>
       </w:r>
       <w:r>
         <w:rPr>

</xml_diff>

<commit_message>
add grunt back in/fix formatting
</commit_message>
<xml_diff>
--- a/DevinRhode2-resume.docx
+++ b/DevinRhode2-resume.docx
@@ -913,69 +913,54 @@
             </w14:solidFill>
           </w14:textFill>
         </w:rPr>
-        <w:t xml:space="preserve">Gulp  </w:t>
-      </w:r>
-      <w:r>
-        <w:rPr>
-          <w:b w:val="1"/>
-          <w:bCs w:val="1"/>
-          <w:outline w:val="0"/>
-          <w:color w:val="3f3f3f"/>
-          <w:rtl w:val="0"/>
-          <w14:textFill>
-            <w14:solidFill>
-              <w14:srgbClr w14:val="404040"/>
-            </w14:solidFill>
-          </w14:textFill>
-        </w:rPr>
-        <w:t xml:space="preserve">•  </w:t>
-      </w:r>
-      <w:r>
-        <w:rPr>
-          <w:b w:val="1"/>
-          <w:bCs w:val="1"/>
-          <w:outline w:val="0"/>
-          <w:color w:val="3f3f3f"/>
-          <w:rtl w:val="0"/>
-          <w:lang w:val="en-US"/>
-          <w14:textFill>
-            <w14:solidFill>
-              <w14:srgbClr w14:val="404040"/>
-            </w14:solidFill>
-          </w14:textFill>
-        </w:rPr>
-        <w:t xml:space="preserve">Git Hooks+Husky  </w:t>
-      </w:r>
-      <w:r>
-        <w:rPr>
-          <w:b w:val="1"/>
-          <w:bCs w:val="1"/>
-          <w:outline w:val="0"/>
-          <w:color w:val="3f3f3f"/>
-          <w:rtl w:val="0"/>
-          <w14:textFill>
-            <w14:solidFill>
-              <w14:srgbClr w14:val="404040"/>
-            </w14:solidFill>
-          </w14:textFill>
-        </w:rPr>
-        <w:t xml:space="preserve">•  </w:t>
-      </w:r>
-      <w:r>
-        <w:rPr>
-          <w:b w:val="1"/>
-          <w:bCs w:val="1"/>
-          <w:outline w:val="0"/>
-          <w:color w:val="3f3f3f"/>
-          <w:rtl w:val="0"/>
-          <w:lang w:val="en-US"/>
-          <w14:textFill>
-            <w14:solidFill>
-              <w14:srgbClr w14:val="404040"/>
-            </w14:solidFill>
-          </w14:textFill>
-        </w:rPr>
-        <w:t>SSR</w:t>
+        <w:t>Gulp</w:t>
+      </w:r>
+      <w:r>
+        <w:rPr>
+          <w:b w:val="1"/>
+          <w:bCs w:val="1"/>
+          <w:outline w:val="0"/>
+          <w:color w:val="3f3f3f"/>
+          <w:rtl w:val="0"/>
+          <w:lang w:val="en-US"/>
+          <w14:textFill>
+            <w14:solidFill>
+              <w14:srgbClr w14:val="404040"/>
+            </w14:solidFill>
+          </w14:textFill>
+        </w:rPr>
+        <w:t>+Grunt</w:t>
+      </w:r>
+      <w:r>
+        <w:rPr>
+          <w:b w:val="1"/>
+          <w:bCs w:val="1"/>
+          <w:outline w:val="0"/>
+          <w:color w:val="3f3f3f"/>
+          <w:rtl w:val="0"/>
+          <w14:textFill>
+            <w14:solidFill>
+              <w14:srgbClr w14:val="404040"/>
+            </w14:solidFill>
+          </w14:textFill>
+        </w:rPr>
+        <w:t xml:space="preserve">  •  </w:t>
+      </w:r>
+      <w:r>
+        <w:rPr>
+          <w:b w:val="1"/>
+          <w:bCs w:val="1"/>
+          <w:outline w:val="0"/>
+          <w:color w:val="3f3f3f"/>
+          <w:rtl w:val="0"/>
+          <w:lang w:val="en-US"/>
+          <w14:textFill>
+            <w14:solidFill>
+              <w14:srgbClr w14:val="404040"/>
+            </w14:solidFill>
+          </w14:textFill>
+        </w:rPr>
+        <w:t>Git Hooks+Husky</w:t>
       </w:r>
     </w:p>
     <w:p>
@@ -1002,14 +987,45 @@
           <w:outline w:val="0"/>
           <w:color w:val="3f3f3f"/>
           <w:rtl w:val="0"/>
-          <w:lang w:val="en-US"/>
-          <w14:textFill>
-            <w14:solidFill>
-              <w14:srgbClr w14:val="404040"/>
-            </w14:solidFill>
-          </w14:textFill>
-        </w:rPr>
-        <w:t>Prettier</w:t>
+          <w:lang w:val="it-IT"/>
+          <w14:textFill>
+            <w14:solidFill>
+              <w14:srgbClr w14:val="404040"/>
+            </w14:solidFill>
+          </w14:textFill>
+        </w:rPr>
+        <w:t xml:space="preserve">Prettier  </w:t>
+      </w:r>
+      <w:r>
+        <w:rPr>
+          <w:b w:val="1"/>
+          <w:bCs w:val="1"/>
+          <w:outline w:val="0"/>
+          <w:color w:val="3f3f3f"/>
+          <w:rtl w:val="0"/>
+          <w14:textFill>
+            <w14:solidFill>
+              <w14:srgbClr w14:val="404040"/>
+            </w14:solidFill>
+          </w14:textFill>
+        </w:rPr>
+        <w:t xml:space="preserve">•  </w:t>
+      </w:r>
+      <w:r>
+        <w:rPr>
+          <w:b w:val="1"/>
+          <w:bCs w:val="1"/>
+          <w:outline w:val="0"/>
+          <w:color w:val="3f3f3f"/>
+          <w:rtl w:val="0"/>
+          <w:lang w:val="en-US"/>
+          <w14:textFill>
+            <w14:solidFill>
+              <w14:srgbClr w14:val="404040"/>
+            </w14:solidFill>
+          </w14:textFill>
+        </w:rPr>
+        <w:t>ESLint</w:t>
       </w:r>
       <w:r>
         <w:rPr>
@@ -1040,38 +1056,7 @@
             </w14:solidFill>
           </w14:textFill>
         </w:rPr>
-        <w:t>ESLint</w:t>
-      </w:r>
-      <w:r>
-        <w:rPr>
-          <w:b w:val="1"/>
-          <w:bCs w:val="1"/>
-          <w:outline w:val="0"/>
-          <w:color w:val="3f3f3f"/>
-          <w:rtl w:val="0"/>
-          <w14:textFill>
-            <w14:solidFill>
-              <w14:srgbClr w14:val="404040"/>
-            </w14:solidFill>
-          </w14:textFill>
-        </w:rPr>
-        <w:t xml:space="preserve"> •  </w:t>
-      </w:r>
-      <w:r>
-        <w:rPr>
-          <w:b w:val="1"/>
-          <w:bCs w:val="1"/>
-          <w:outline w:val="0"/>
-          <w:color w:val="3f3f3f"/>
-          <w:rtl w:val="0"/>
-          <w:lang w:val="en-US"/>
-          <w14:textFill>
-            <w14:solidFill>
-              <w14:srgbClr w14:val="404040"/>
-            </w14:solidFill>
-          </w14:textFill>
-        </w:rPr>
-        <w:t>Stylelint</w:t>
+        <w:t>Accessibility</w:t>
       </w:r>
       <w:r>
         <w:rPr>
@@ -1095,14 +1080,45 @@
           <w:outline w:val="0"/>
           <w:color w:val="3f3f3f"/>
           <w:rtl w:val="0"/>
-          <w:lang w:val="en-US"/>
-          <w14:textFill>
-            <w14:solidFill>
-              <w14:srgbClr w14:val="404040"/>
-            </w14:solidFill>
-          </w14:textFill>
-        </w:rPr>
-        <w:t>Accessibility</w:t>
+          <w:lang w:val="de-DE"/>
+          <w14:textFill>
+            <w14:solidFill>
+              <w14:srgbClr w14:val="404040"/>
+            </w14:solidFill>
+          </w14:textFill>
+        </w:rPr>
+        <w:t xml:space="preserve">Http Proxies  </w:t>
+      </w:r>
+      <w:r>
+        <w:rPr>
+          <w:b w:val="1"/>
+          <w:bCs w:val="1"/>
+          <w:outline w:val="0"/>
+          <w:color w:val="3f3f3f"/>
+          <w:rtl w:val="0"/>
+          <w14:textFill>
+            <w14:solidFill>
+              <w14:srgbClr w14:val="404040"/>
+            </w14:solidFill>
+          </w14:textFill>
+        </w:rPr>
+        <w:t xml:space="preserve">•  </w:t>
+      </w:r>
+      <w:r>
+        <w:rPr>
+          <w:b w:val="1"/>
+          <w:bCs w:val="1"/>
+          <w:outline w:val="0"/>
+          <w:color w:val="3f3f3f"/>
+          <w:rtl w:val="0"/>
+          <w:lang w:val="en-US"/>
+          <w14:textFill>
+            <w14:solidFill>
+              <w14:srgbClr w14:val="404040"/>
+            </w14:solidFill>
+          </w14:textFill>
+        </w:rPr>
+        <w:t>Cookies</w:t>
       </w:r>
       <w:r>
         <w:rPr>
@@ -1126,45 +1142,14 @@
           <w:outline w:val="0"/>
           <w:color w:val="3f3f3f"/>
           <w:rtl w:val="0"/>
-          <w:lang w:val="de-DE"/>
-          <w14:textFill>
-            <w14:solidFill>
-              <w14:srgbClr w14:val="404040"/>
-            </w14:solidFill>
-          </w14:textFill>
-        </w:rPr>
-        <w:t xml:space="preserve">Http Proxies  </w:t>
-      </w:r>
-      <w:r>
-        <w:rPr>
-          <w:b w:val="1"/>
-          <w:bCs w:val="1"/>
-          <w:outline w:val="0"/>
-          <w:color w:val="3f3f3f"/>
-          <w:rtl w:val="0"/>
-          <w14:textFill>
-            <w14:solidFill>
-              <w14:srgbClr w14:val="404040"/>
-            </w14:solidFill>
-          </w14:textFill>
-        </w:rPr>
-        <w:t xml:space="preserve">•  </w:t>
-      </w:r>
-      <w:r>
-        <w:rPr>
-          <w:b w:val="1"/>
-          <w:bCs w:val="1"/>
-          <w:outline w:val="0"/>
-          <w:color w:val="3f3f3f"/>
-          <w:rtl w:val="0"/>
-          <w:lang w:val="en-US"/>
-          <w14:textFill>
-            <w14:solidFill>
-              <w14:srgbClr w14:val="404040"/>
-            </w14:solidFill>
-          </w14:textFill>
-        </w:rPr>
-        <w:t>Cookies</w:t>
+          <w:lang w:val="en-US"/>
+          <w14:textFill>
+            <w14:solidFill>
+              <w14:srgbClr w14:val="404040"/>
+            </w14:solidFill>
+          </w14:textFill>
+        </w:rPr>
+        <w:t>Cors</w:t>
       </w:r>
       <w:r>
         <w:rPr>
@@ -1195,7 +1180,7 @@
             </w14:solidFill>
           </w14:textFill>
         </w:rPr>
-        <w:t>Cors</w:t>
+        <w:t>SSR</w:t>
       </w:r>
     </w:p>
     <w:p>
@@ -1251,29 +1236,30 @@
           <w:outline w:val="0"/>
           <w:color w:val="3f3f3f"/>
           <w:rtl w:val="0"/>
-          <w:lang w:val="de-DE"/>
-          <w14:textFill>
-            <w14:solidFill>
-              <w14:srgbClr w14:val="404040"/>
-            </w14:solidFill>
-          </w14:textFill>
-        </w:rPr>
-        <w:t xml:space="preserve">Github  </w:t>
-      </w:r>
-      <w:r>
-        <w:rPr>
-          <w:b w:val="1"/>
-          <w:bCs w:val="1"/>
-          <w:outline w:val="0"/>
-          <w:color w:val="3f3f3f"/>
-          <w:rtl w:val="0"/>
-          <w14:textFill>
-            <w14:solidFill>
-              <w14:srgbClr w14:val="404040"/>
-            </w14:solidFill>
-          </w14:textFill>
-        </w:rPr>
-        <w:t xml:space="preserve">•  </w:t>
+          <w:lang w:val="en-US"/>
+          <w14:textFill>
+            <w14:solidFill>
+              <w14:srgbClr w14:val="404040"/>
+            </w14:solidFill>
+          </w14:textFill>
+        </w:rPr>
+        <w:t>Github</w:t>
+      </w:r>
+      <w:r>
+        <w:rPr>
+          <w:b w:val="1"/>
+          <w:bCs w:val="1"/>
+          <w:outline w:val="0"/>
+          <w:color w:val="3f3f3f"/>
+          <w:rtl w:val="0"/>
+          <w:lang w:val="en-US"/>
+          <w14:textFill>
+            <w14:solidFill>
+              <w14:srgbClr w14:val="404040"/>
+            </w14:solidFill>
+          </w14:textFill>
+        </w:rPr>
+        <w:t>+</w:t>
       </w:r>
       <w:r>
         <w:rPr>
@@ -1305,22 +1291,7 @@
             </w14:solidFill>
           </w14:textFill>
         </w:rPr>
-        <w:t>lab</w:t>
-      </w:r>
-      <w:r>
-        <w:rPr>
-          <w:b w:val="1"/>
-          <w:bCs w:val="1"/>
-          <w:outline w:val="0"/>
-          <w:color w:val="3f3f3f"/>
-          <w:rtl w:val="0"/>
-          <w14:textFill>
-            <w14:solidFill>
-              <w14:srgbClr w14:val="404040"/>
-            </w14:solidFill>
-          </w14:textFill>
-        </w:rPr>
-        <w:t xml:space="preserve">  •  </w:t>
+        <w:t>lab+</w:t>
       </w:r>
       <w:r>
         <w:rPr>
@@ -2039,7 +2010,34 @@
           <w:rtl w:val="0"/>
           <w:lang w:val="en-US"/>
         </w:rPr>
-        <w:t>Alliance Laundry Sys</w:t>
+        <w:t xml:space="preserve">Alliance Laundry Systems </w:t>
+      </w:r>
+      <w:r>
+        <w:rPr>
+          <w:b w:val="1"/>
+          <w:bCs w:val="1"/>
+          <w:sz w:val="24"/>
+          <w:szCs w:val="24"/>
+          <w:rtl w:val="0"/>
+        </w:rPr>
+        <w:t>•</w:t>
+      </w:r>
+      <w:r>
+        <w:rPr>
+          <w:sz w:val="24"/>
+          <w:szCs w:val="24"/>
+          <w:rtl w:val="0"/>
+        </w:rPr>
+        <w:t xml:space="preserve"> </w:t>
+      </w:r>
+      <w:r>
+        <w:rPr>
+          <w:sz w:val="24"/>
+          <w:szCs w:val="24"/>
+          <w:rtl w:val="0"/>
+          <w:lang w:val="en-US"/>
+        </w:rPr>
+        <w:t>N</w:t>
       </w:r>
       <w:r>
         <mc:AlternateContent>
@@ -2286,41 +2284,12 @@
       </w:r>
       <w:r>
         <w:rPr>
-          <w:b w:val="1"/>
-          <w:bCs w:val="1"/>
-          <w:sz w:val="24"/>
-          <w:szCs w:val="24"/>
-          <w:rtl w:val="0"/>
-          <w:lang w:val="en-US"/>
-        </w:rPr>
-        <w:t xml:space="preserve">tems </w:t>
-      </w:r>
-      <w:r>
-        <w:rPr>
-          <w:b w:val="1"/>
-          <w:bCs w:val="1"/>
-          <w:sz w:val="24"/>
-          <w:szCs w:val="24"/>
-          <w:rtl w:val="0"/>
-        </w:rPr>
-        <w:t>•</w:t>
-      </w:r>
-      <w:r>
-        <w:rPr>
-          <w:sz w:val="24"/>
-          <w:szCs w:val="24"/>
-          <w:rtl w:val="0"/>
-        </w:rPr>
-        <w:t xml:space="preserve"> </w:t>
-      </w:r>
-      <w:r>
-        <w:rPr>
-          <w:sz w:val="24"/>
-          <w:szCs w:val="24"/>
-          <w:rtl w:val="0"/>
-          <w:lang w:val="en-US"/>
-        </w:rPr>
-        <w:t>Nov</w:t>
+          <w:sz w:val="24"/>
+          <w:szCs w:val="24"/>
+          <w:rtl w:val="0"/>
+          <w:lang w:val="en-US"/>
+        </w:rPr>
+        <w:t>ov</w:t>
       </w:r>
       <w:r>
         <w:rPr>

</xml_diff>

<commit_message>
Add TextUs Services Inc.
</commit_message>
<xml_diff>
--- a/DevinRhode2-resume.docx
+++ b/DevinRhode2-resume.docx
@@ -9,7 +9,7 @@
           <w:rFonts w:ascii="Menlo Regular" w:cs="Menlo Regular" w:hAnsi="Menlo Regular" w:eastAsia="Menlo Regular"/>
           <w:b w:val="0"/>
           <w:bCs w:val="0"/>
-          <w:spacing w:val="0"/>
+          <w:spacing w:val="-1"/>
         </w:rPr>
       </w:pPr>
       <w:r>
@@ -17,7 +17,7 @@
           <w:rFonts w:ascii="Menlo Regular" w:hAnsi="Menlo Regular"/>
           <w:b w:val="0"/>
           <w:bCs w:val="0"/>
-          <w:spacing w:val="0"/>
+          <w:spacing w:val="-1"/>
           <w:rtl w:val="0"/>
           <w:lang w:val="en-US"/>
         </w:rPr>
@@ -28,7 +28,7 @@
           <w:rFonts w:ascii="Menlo Regular" w:hAnsi="Menlo Regular"/>
           <w:b w:val="0"/>
           <w:bCs w:val="0"/>
-          <w:spacing w:val="0"/>
+          <w:spacing w:val="-1"/>
           <w:rtl w:val="0"/>
           <w:lang w:val="en-US"/>
         </w:rPr>
@@ -39,7 +39,7 @@
           <w:rFonts w:ascii="Menlo Regular" w:hAnsi="Menlo Regular"/>
           <w:b w:val="0"/>
           <w:bCs w:val="0"/>
-          <w:spacing w:val="0"/>
+          <w:spacing w:val="-1"/>
           <w:rtl w:val="0"/>
         </w:rPr>
         <w:t xml:space="preserve"> </w:t>
@@ -49,7 +49,7 @@
           <w:rFonts w:ascii="Menlo Regular" w:hAnsi="Menlo Regular"/>
           <w:b w:val="0"/>
           <w:bCs w:val="0"/>
-          <w:spacing w:val="0"/>
+          <w:spacing w:val="-1"/>
           <w:rtl w:val="0"/>
           <w:lang w:val="en-US"/>
         </w:rPr>
@@ -66,8 +66,8 @@
           <w:outline w:val="0"/>
           <w:color w:val="3f3f3f"/>
           <w:spacing w:val="12"/>
-          <w:sz w:val="24"/>
-          <w:szCs w:val="24"/>
+          <w:sz w:val="20"/>
+          <w:szCs w:val="20"/>
           <w14:textFill>
             <w14:solidFill>
               <w14:srgbClr w14:val="404040"/>
@@ -375,1097 +375,6 @@
           </w14:textFill>
         </w:rPr>
         <w:t>DevinRhode2@gmail.com</w:t>
-      </w:r>
-    </w:p>
-    <w:p>
-      <w:pPr>
-        <w:pStyle w:val="Body"/>
-        <w:spacing w:line="360" w:lineRule="auto"/>
-        <w:jc w:val="center"/>
-        <w:rPr>
-          <w:b w:val="1"/>
-          <w:bCs w:val="1"/>
-          <w:outline w:val="0"/>
-          <w:color w:val="3f3f3f"/>
-          <w:sz w:val="14"/>
-          <w:szCs w:val="14"/>
-          <w14:textFill>
-            <w14:solidFill>
-              <w14:srgbClr w14:val="404040"/>
-            </w14:solidFill>
-          </w14:textFill>
-        </w:rPr>
-      </w:pPr>
-    </w:p>
-    <w:p>
-      <w:pPr>
-        <w:pStyle w:val="Body"/>
-        <w:spacing w:line="360" w:lineRule="auto"/>
-        <w:jc w:val="center"/>
-        <w:rPr>
-          <w:b w:val="1"/>
-          <w:bCs w:val="1"/>
-          <w:outline w:val="0"/>
-          <w:color w:val="3f3f3f"/>
-          <w14:textFill>
-            <w14:solidFill>
-              <w14:srgbClr w14:val="404040"/>
-            </w14:solidFill>
-          </w14:textFill>
-        </w:rPr>
-      </w:pPr>
-      <w:r>
-        <w:rPr>
-          <w:b w:val="1"/>
-          <w:bCs w:val="1"/>
-          <w:outline w:val="0"/>
-          <w:color w:val="3f3f3f"/>
-          <w:rtl w:val="0"/>
-          <w:lang w:val="nl-NL"/>
-          <w14:textFill>
-            <w14:solidFill>
-              <w14:srgbClr w14:val="404040"/>
-            </w14:solidFill>
-          </w14:textFill>
-        </w:rPr>
-        <w:t xml:space="preserve">JavaScript (ES6)  </w:t>
-      </w:r>
-      <w:r>
-        <w:rPr>
-          <w:b w:val="1"/>
-          <w:bCs w:val="1"/>
-          <w:outline w:val="0"/>
-          <w:color w:val="3f3f3f"/>
-          <w:rtl w:val="0"/>
-          <w14:textFill>
-            <w14:solidFill>
-              <w14:srgbClr w14:val="404040"/>
-            </w14:solidFill>
-          </w14:textFill>
-        </w:rPr>
-        <w:t xml:space="preserve">•  </w:t>
-      </w:r>
-      <w:r>
-        <w:rPr>
-          <w:b w:val="1"/>
-          <w:bCs w:val="1"/>
-          <w:outline w:val="0"/>
-          <w:color w:val="3f3f3f"/>
-          <w:rtl w:val="0"/>
-          <w:lang w:val="en-US"/>
-          <w14:textFill>
-            <w14:solidFill>
-              <w14:srgbClr w14:val="404040"/>
-            </w14:solidFill>
-          </w14:textFill>
-        </w:rPr>
-        <w:t xml:space="preserve">React  </w:t>
-      </w:r>
-      <w:r>
-        <w:rPr>
-          <w:b w:val="1"/>
-          <w:bCs w:val="1"/>
-          <w:outline w:val="0"/>
-          <w:color w:val="3f3f3f"/>
-          <w:rtl w:val="0"/>
-          <w14:textFill>
-            <w14:solidFill>
-              <w14:srgbClr w14:val="404040"/>
-            </w14:solidFill>
-          </w14:textFill>
-        </w:rPr>
-        <w:t xml:space="preserve">•  </w:t>
-      </w:r>
-      <w:r>
-        <w:rPr>
-          <w:b w:val="1"/>
-          <w:bCs w:val="1"/>
-          <w:outline w:val="0"/>
-          <w:color w:val="3f3f3f"/>
-          <w:rtl w:val="0"/>
-          <w:lang w:val="fr-FR"/>
-          <w14:textFill>
-            <w14:solidFill>
-              <w14:srgbClr w14:val="404040"/>
-            </w14:solidFill>
-          </w14:textFill>
-        </w:rPr>
-        <w:t xml:space="preserve">Redux </w:t>
-      </w:r>
-      <w:r>
-        <w:rPr>
-          <w:b w:val="1"/>
-          <w:bCs w:val="1"/>
-          <w:outline w:val="0"/>
-          <w:color w:val="3f3f3f"/>
-          <w:rtl w:val="0"/>
-          <w14:textFill>
-            <w14:solidFill>
-              <w14:srgbClr w14:val="404040"/>
-            </w14:solidFill>
-          </w14:textFill>
-        </w:rPr>
-        <w:t xml:space="preserve">•  </w:t>
-      </w:r>
-      <w:r>
-        <w:rPr>
-          <w:b w:val="1"/>
-          <w:bCs w:val="1"/>
-          <w:outline w:val="0"/>
-          <w:color w:val="3f3f3f"/>
-          <w:rtl w:val="0"/>
-          <w:lang w:val="nl-NL"/>
-          <w14:textFill>
-            <w14:solidFill>
-              <w14:srgbClr w14:val="404040"/>
-            </w14:solidFill>
-          </w14:textFill>
-        </w:rPr>
-        <w:t xml:space="preserve">Node.js  </w:t>
-      </w:r>
-      <w:r>
-        <w:rPr>
-          <w:b w:val="1"/>
-          <w:bCs w:val="1"/>
-          <w:outline w:val="0"/>
-          <w:color w:val="3f3f3f"/>
-          <w:rtl w:val="0"/>
-          <w14:textFill>
-            <w14:solidFill>
-              <w14:srgbClr w14:val="404040"/>
-            </w14:solidFill>
-          </w14:textFill>
-        </w:rPr>
-        <w:t xml:space="preserve">•  </w:t>
-      </w:r>
-      <w:r>
-        <w:rPr>
-          <w:b w:val="1"/>
-          <w:bCs w:val="1"/>
-          <w:outline w:val="0"/>
-          <w:color w:val="3f3f3f"/>
-          <w:rtl w:val="0"/>
-          <w:lang w:val="en-US"/>
-          <w14:textFill>
-            <w14:solidFill>
-              <w14:srgbClr w14:val="404040"/>
-            </w14:solidFill>
-          </w14:textFill>
-        </w:rPr>
-        <w:t>Express.js+Hapi.js</w:t>
-      </w:r>
-      <w:r>
-        <w:rPr>
-          <w:b w:val="1"/>
-          <w:bCs w:val="1"/>
-          <w:outline w:val="0"/>
-          <w:color w:val="3f3f3f"/>
-          <w:rtl w:val="0"/>
-          <w14:textFill>
-            <w14:solidFill>
-              <w14:srgbClr w14:val="404040"/>
-            </w14:solidFill>
-          </w14:textFill>
-        </w:rPr>
-        <w:t xml:space="preserve">  •  </w:t>
-      </w:r>
-      <w:r>
-        <w:rPr>
-          <w:b w:val="1"/>
-          <w:bCs w:val="1"/>
-          <w:outline w:val="0"/>
-          <w:color w:val="3f3f3f"/>
-          <w:rtl w:val="0"/>
-          <w:lang w:val="en-US"/>
-          <w14:textFill>
-            <w14:solidFill>
-              <w14:srgbClr w14:val="404040"/>
-            </w14:solidFill>
-          </w14:textFill>
-        </w:rPr>
-        <w:t xml:space="preserve">Responsive </w:t>
-      </w:r>
-      <w:r>
-        <w:rPr>
-          <w:b w:val="1"/>
-          <w:bCs w:val="1"/>
-          <w:outline w:val="0"/>
-          <w:color w:val="3f3f3f"/>
-          <w:rtl w:val="0"/>
-          <w:lang w:val="en-US"/>
-          <w14:textFill>
-            <w14:solidFill>
-              <w14:srgbClr w14:val="404040"/>
-            </w14:solidFill>
-          </w14:textFill>
-        </w:rPr>
-        <w:t>CSS</w:t>
-      </w:r>
-    </w:p>
-    <w:p>
-      <w:pPr>
-        <w:pStyle w:val="Body"/>
-        <w:spacing w:line="360" w:lineRule="auto"/>
-        <w:jc w:val="center"/>
-        <w:rPr>
-          <w:b w:val="1"/>
-          <w:bCs w:val="1"/>
-          <w:outline w:val="0"/>
-          <w:color w:val="3f3f3f"/>
-          <w14:textFill>
-            <w14:solidFill>
-              <w14:srgbClr w14:val="404040"/>
-            </w14:solidFill>
-          </w14:textFill>
-        </w:rPr>
-      </w:pPr>
-      <w:r>
-        <w:rPr>
-          <w:b w:val="1"/>
-          <w:bCs w:val="1"/>
-          <w:outline w:val="0"/>
-          <w:color w:val="3f3f3f"/>
-          <w:rtl w:val="0"/>
-          <w14:textFill>
-            <w14:solidFill>
-              <w14:srgbClr w14:val="404040"/>
-            </w14:solidFill>
-          </w14:textFill>
-        </w:rPr>
-        <w:t xml:space="preserve">Ember  </w:t>
-      </w:r>
-      <w:r>
-        <w:rPr>
-          <w:b w:val="1"/>
-          <w:bCs w:val="1"/>
-          <w:outline w:val="0"/>
-          <w:color w:val="3f3f3f"/>
-          <w:rtl w:val="0"/>
-          <w14:textFill>
-            <w14:solidFill>
-              <w14:srgbClr w14:val="404040"/>
-            </w14:solidFill>
-          </w14:textFill>
-        </w:rPr>
-        <w:t xml:space="preserve">•  </w:t>
-      </w:r>
-      <w:r>
-        <w:rPr>
-          <w:b w:val="1"/>
-          <w:bCs w:val="1"/>
-          <w:outline w:val="0"/>
-          <w:color w:val="3f3f3f"/>
-          <w:rtl w:val="0"/>
-          <w:lang w:val="en-US"/>
-          <w14:textFill>
-            <w14:solidFill>
-              <w14:srgbClr w14:val="404040"/>
-            </w14:solidFill>
-          </w14:textFill>
-        </w:rPr>
-        <w:t>HTML5</w:t>
-      </w:r>
-      <w:r>
-        <w:rPr>
-          <w:b w:val="1"/>
-          <w:bCs w:val="1"/>
-          <w:outline w:val="0"/>
-          <w:color w:val="3f3f3f"/>
-          <w:rtl w:val="0"/>
-          <w14:textFill>
-            <w14:solidFill>
-              <w14:srgbClr w14:val="404040"/>
-            </w14:solidFill>
-          </w14:textFill>
-        </w:rPr>
-        <w:t xml:space="preserve">  •  </w:t>
-      </w:r>
-      <w:r>
-        <w:rPr>
-          <w:b w:val="1"/>
-          <w:bCs w:val="1"/>
-          <w:outline w:val="0"/>
-          <w:color w:val="3f3f3f"/>
-          <w:rtl w:val="0"/>
-          <w:lang w:val="en-US"/>
-          <w14:textFill>
-            <w14:solidFill>
-              <w14:srgbClr w14:val="404040"/>
-            </w14:solidFill>
-          </w14:textFill>
-        </w:rPr>
-        <w:t>Sass+Less</w:t>
-      </w:r>
-      <w:r>
-        <w:rPr>
-          <w:b w:val="1"/>
-          <w:bCs w:val="1"/>
-          <w:outline w:val="0"/>
-          <w:color w:val="3f3f3f"/>
-          <w:rtl w:val="0"/>
-          <w14:textFill>
-            <w14:solidFill>
-              <w14:srgbClr w14:val="404040"/>
-            </w14:solidFill>
-          </w14:textFill>
-        </w:rPr>
-        <w:t xml:space="preserve">  •  </w:t>
-      </w:r>
-      <w:r>
-        <w:rPr>
-          <w:b w:val="1"/>
-          <w:bCs w:val="1"/>
-          <w:outline w:val="0"/>
-          <w:color w:val="3f3f3f"/>
-          <w:rtl w:val="0"/>
-          <w:lang w:val="de-DE"/>
-          <w14:textFill>
-            <w14:solidFill>
-              <w14:srgbClr w14:val="404040"/>
-            </w14:solidFill>
-          </w14:textFill>
-        </w:rPr>
-        <w:t xml:space="preserve">Animation  </w:t>
-      </w:r>
-      <w:r>
-        <w:rPr>
-          <w:b w:val="1"/>
-          <w:bCs w:val="1"/>
-          <w:outline w:val="0"/>
-          <w:color w:val="3f3f3f"/>
-          <w:rtl w:val="0"/>
-          <w14:textFill>
-            <w14:solidFill>
-              <w14:srgbClr w14:val="404040"/>
-            </w14:solidFill>
-          </w14:textFill>
-        </w:rPr>
-        <w:t xml:space="preserve">•  </w:t>
-      </w:r>
-      <w:r>
-        <w:rPr>
-          <w:b w:val="1"/>
-          <w:bCs w:val="1"/>
-          <w:outline w:val="0"/>
-          <w:color w:val="3f3f3f"/>
-          <w:rtl w:val="0"/>
-          <w:lang w:val="de-DE"/>
-          <w14:textFill>
-            <w14:solidFill>
-              <w14:srgbClr w14:val="404040"/>
-            </w14:solidFill>
-          </w14:textFill>
-        </w:rPr>
-        <w:t xml:space="preserve">CSS in JS  </w:t>
-      </w:r>
-      <w:r>
-        <w:rPr>
-          <w:b w:val="1"/>
-          <w:bCs w:val="1"/>
-          <w:outline w:val="0"/>
-          <w:color w:val="3f3f3f"/>
-          <w:rtl w:val="0"/>
-          <w14:textFill>
-            <w14:solidFill>
-              <w14:srgbClr w14:val="404040"/>
-            </w14:solidFill>
-          </w14:textFill>
-        </w:rPr>
-        <w:t xml:space="preserve">•  </w:t>
-      </w:r>
-      <w:r>
-        <w:rPr>
-          <w:b w:val="1"/>
-          <w:bCs w:val="1"/>
-          <w:outline w:val="0"/>
-          <w:color w:val="3f3f3f"/>
-          <w:rtl w:val="0"/>
-          <w:lang w:val="nl-NL"/>
-          <w14:textFill>
-            <w14:solidFill>
-              <w14:srgbClr w14:val="404040"/>
-            </w14:solidFill>
-          </w14:textFill>
-        </w:rPr>
-        <w:t xml:space="preserve">Bootstrap  </w:t>
-      </w:r>
-      <w:r>
-        <w:rPr>
-          <w:b w:val="1"/>
-          <w:bCs w:val="1"/>
-          <w:outline w:val="0"/>
-          <w:color w:val="3f3f3f"/>
-          <w:rtl w:val="0"/>
-          <w14:textFill>
-            <w14:solidFill>
-              <w14:srgbClr w14:val="404040"/>
-            </w14:solidFill>
-          </w14:textFill>
-        </w:rPr>
-        <w:t xml:space="preserve">•  </w:t>
-      </w:r>
-      <w:r>
-        <w:rPr>
-          <w:b w:val="1"/>
-          <w:bCs w:val="1"/>
-          <w:outline w:val="0"/>
-          <w:color w:val="3f3f3f"/>
-          <w:rtl w:val="0"/>
-          <w:lang w:val="en-US"/>
-          <w14:textFill>
-            <w14:solidFill>
-              <w14:srgbClr w14:val="404040"/>
-            </w14:solidFill>
-          </w14:textFill>
-        </w:rPr>
-        <w:t>Web Scraping</w:t>
-      </w:r>
-    </w:p>
-    <w:p>
-      <w:pPr>
-        <w:pStyle w:val="Body"/>
-        <w:spacing w:line="360" w:lineRule="auto"/>
-        <w:jc w:val="center"/>
-        <w:rPr>
-          <w:b w:val="1"/>
-          <w:bCs w:val="1"/>
-          <w:outline w:val="0"/>
-          <w:color w:val="3f3f3f"/>
-          <w14:textFill>
-            <w14:solidFill>
-              <w14:srgbClr w14:val="404040"/>
-            </w14:solidFill>
-          </w14:textFill>
-        </w:rPr>
-      </w:pPr>
-      <w:r>
-        <w:rPr>
-          <w:b w:val="1"/>
-          <w:bCs w:val="1"/>
-          <w:outline w:val="0"/>
-          <w:color w:val="3f3f3f"/>
-          <w:rtl w:val="0"/>
-          <w:lang w:val="en-US"/>
-          <w14:textFill>
-            <w14:solidFill>
-              <w14:srgbClr w14:val="404040"/>
-            </w14:solidFill>
-          </w14:textFill>
-        </w:rPr>
-        <w:t>Webpack</w:t>
-      </w:r>
-      <w:r>
-        <w:rPr>
-          <w:b w:val="1"/>
-          <w:bCs w:val="1"/>
-          <w:outline w:val="0"/>
-          <w:color w:val="3f3f3f"/>
-          <w:rtl w:val="0"/>
-          <w14:textFill>
-            <w14:solidFill>
-              <w14:srgbClr w14:val="404040"/>
-            </w14:solidFill>
-          </w14:textFill>
-        </w:rPr>
-        <w:t xml:space="preserve">  •  </w:t>
-      </w:r>
-      <w:r>
-        <w:rPr>
-          <w:b w:val="1"/>
-          <w:bCs w:val="1"/>
-          <w:outline w:val="0"/>
-          <w:color w:val="3f3f3f"/>
-          <w:rtl w:val="0"/>
-          <w:lang w:val="de-DE"/>
-          <w14:textFill>
-            <w14:solidFill>
-              <w14:srgbClr w14:val="404040"/>
-            </w14:solidFill>
-          </w14:textFill>
-        </w:rPr>
-        <w:t xml:space="preserve">Babel  </w:t>
-      </w:r>
-      <w:r>
-        <w:rPr>
-          <w:b w:val="1"/>
-          <w:bCs w:val="1"/>
-          <w:outline w:val="0"/>
-          <w:color w:val="3f3f3f"/>
-          <w:rtl w:val="0"/>
-          <w14:textFill>
-            <w14:solidFill>
-              <w14:srgbClr w14:val="404040"/>
-            </w14:solidFill>
-          </w14:textFill>
-        </w:rPr>
-        <w:t xml:space="preserve">•  </w:t>
-      </w:r>
-      <w:r>
-        <w:rPr>
-          <w:b w:val="1"/>
-          <w:bCs w:val="1"/>
-          <w:outline w:val="0"/>
-          <w:color w:val="3f3f3f"/>
-          <w:rtl w:val="0"/>
-          <w:lang w:val="en-US"/>
-          <w14:textFill>
-            <w14:solidFill>
-              <w14:srgbClr w14:val="404040"/>
-            </w14:solidFill>
-          </w14:textFill>
-        </w:rPr>
-        <w:t xml:space="preserve">Create-React-App+Craco  </w:t>
-      </w:r>
-      <w:r>
-        <w:rPr>
-          <w:b w:val="1"/>
-          <w:bCs w:val="1"/>
-          <w:outline w:val="0"/>
-          <w:color w:val="3f3f3f"/>
-          <w:rtl w:val="0"/>
-          <w14:textFill>
-            <w14:solidFill>
-              <w14:srgbClr w14:val="404040"/>
-            </w14:solidFill>
-          </w14:textFill>
-        </w:rPr>
-        <w:t xml:space="preserve">•  </w:t>
-      </w:r>
-      <w:r>
-        <w:rPr>
-          <w:b w:val="1"/>
-          <w:bCs w:val="1"/>
-          <w:outline w:val="0"/>
-          <w:color w:val="3f3f3f"/>
-          <w:rtl w:val="0"/>
-          <w:lang w:val="nl-NL"/>
-          <w14:textFill>
-            <w14:solidFill>
-              <w14:srgbClr w14:val="404040"/>
-            </w14:solidFill>
-          </w14:textFill>
-        </w:rPr>
-        <w:t>Gulp</w:t>
-      </w:r>
-      <w:r>
-        <w:rPr>
-          <w:b w:val="1"/>
-          <w:bCs w:val="1"/>
-          <w:outline w:val="0"/>
-          <w:color w:val="3f3f3f"/>
-          <w:rtl w:val="0"/>
-          <w:lang w:val="en-US"/>
-          <w14:textFill>
-            <w14:solidFill>
-              <w14:srgbClr w14:val="404040"/>
-            </w14:solidFill>
-          </w14:textFill>
-        </w:rPr>
-        <w:t>+Grunt</w:t>
-      </w:r>
-      <w:r>
-        <w:rPr>
-          <w:b w:val="1"/>
-          <w:bCs w:val="1"/>
-          <w:outline w:val="0"/>
-          <w:color w:val="3f3f3f"/>
-          <w:rtl w:val="0"/>
-          <w14:textFill>
-            <w14:solidFill>
-              <w14:srgbClr w14:val="404040"/>
-            </w14:solidFill>
-          </w14:textFill>
-        </w:rPr>
-        <w:t xml:space="preserve">  •  </w:t>
-      </w:r>
-      <w:r>
-        <w:rPr>
-          <w:b w:val="1"/>
-          <w:bCs w:val="1"/>
-          <w:outline w:val="0"/>
-          <w:color w:val="3f3f3f"/>
-          <w:rtl w:val="0"/>
-          <w:lang w:val="en-US"/>
-          <w14:textFill>
-            <w14:solidFill>
-              <w14:srgbClr w14:val="404040"/>
-            </w14:solidFill>
-          </w14:textFill>
-        </w:rPr>
-        <w:t>Git Hooks+Husky</w:t>
-      </w:r>
-    </w:p>
-    <w:p>
-      <w:pPr>
-        <w:pStyle w:val="Body"/>
-        <w:spacing w:line="360" w:lineRule="auto"/>
-        <w:jc w:val="center"/>
-        <w:rPr>
-          <w:b w:val="1"/>
-          <w:bCs w:val="1"/>
-          <w:outline w:val="0"/>
-          <w:color w:val="3f3f3f"/>
-          <w14:textFill>
-            <w14:solidFill>
-              <w14:srgbClr w14:val="404040"/>
-            </w14:solidFill>
-          </w14:textFill>
-        </w:rPr>
-      </w:pPr>
-      <w:r>
-        <w:rPr>
-          <w:b w:val="1"/>
-          <w:bCs w:val="1"/>
-          <w:outline w:val="0"/>
-          <w:color w:val="3f3f3f"/>
-          <w:rtl w:val="0"/>
-          <w:lang w:val="it-IT"/>
-          <w14:textFill>
-            <w14:solidFill>
-              <w14:srgbClr w14:val="404040"/>
-            </w14:solidFill>
-          </w14:textFill>
-        </w:rPr>
-        <w:t xml:space="preserve">Prettier  </w:t>
-      </w:r>
-      <w:r>
-        <w:rPr>
-          <w:b w:val="1"/>
-          <w:bCs w:val="1"/>
-          <w:outline w:val="0"/>
-          <w:color w:val="3f3f3f"/>
-          <w:rtl w:val="0"/>
-          <w14:textFill>
-            <w14:solidFill>
-              <w14:srgbClr w14:val="404040"/>
-            </w14:solidFill>
-          </w14:textFill>
-        </w:rPr>
-        <w:t xml:space="preserve">•  </w:t>
-      </w:r>
-      <w:r>
-        <w:rPr>
-          <w:b w:val="1"/>
-          <w:bCs w:val="1"/>
-          <w:outline w:val="0"/>
-          <w:color w:val="3f3f3f"/>
-          <w:rtl w:val="0"/>
-          <w:lang w:val="en-US"/>
-          <w14:textFill>
-            <w14:solidFill>
-              <w14:srgbClr w14:val="404040"/>
-            </w14:solidFill>
-          </w14:textFill>
-        </w:rPr>
-        <w:t>ESLint</w:t>
-      </w:r>
-      <w:r>
-        <w:rPr>
-          <w:b w:val="1"/>
-          <w:bCs w:val="1"/>
-          <w:outline w:val="0"/>
-          <w:color w:val="3f3f3f"/>
-          <w:rtl w:val="0"/>
-          <w14:textFill>
-            <w14:solidFill>
-              <w14:srgbClr w14:val="404040"/>
-            </w14:solidFill>
-          </w14:textFill>
-        </w:rPr>
-        <w:t xml:space="preserve">  •  </w:t>
-      </w:r>
-      <w:r>
-        <w:rPr>
-          <w:b w:val="1"/>
-          <w:bCs w:val="1"/>
-          <w:outline w:val="0"/>
-          <w:color w:val="3f3f3f"/>
-          <w:rtl w:val="0"/>
-          <w:lang w:val="en-US"/>
-          <w14:textFill>
-            <w14:solidFill>
-              <w14:srgbClr w14:val="404040"/>
-            </w14:solidFill>
-          </w14:textFill>
-        </w:rPr>
-        <w:t>Accessibility</w:t>
-      </w:r>
-      <w:r>
-        <w:rPr>
-          <w:b w:val="1"/>
-          <w:bCs w:val="1"/>
-          <w:outline w:val="0"/>
-          <w:color w:val="3f3f3f"/>
-          <w:rtl w:val="0"/>
-          <w14:textFill>
-            <w14:solidFill>
-              <w14:srgbClr w14:val="404040"/>
-            </w14:solidFill>
-          </w14:textFill>
-        </w:rPr>
-        <w:t xml:space="preserve">  •  </w:t>
-      </w:r>
-      <w:r>
-        <w:rPr>
-          <w:b w:val="1"/>
-          <w:bCs w:val="1"/>
-          <w:outline w:val="0"/>
-          <w:color w:val="3f3f3f"/>
-          <w:rtl w:val="0"/>
-          <w:lang w:val="de-DE"/>
-          <w14:textFill>
-            <w14:solidFill>
-              <w14:srgbClr w14:val="404040"/>
-            </w14:solidFill>
-          </w14:textFill>
-        </w:rPr>
-        <w:t xml:space="preserve">Http Proxies  </w:t>
-      </w:r>
-      <w:r>
-        <w:rPr>
-          <w:b w:val="1"/>
-          <w:bCs w:val="1"/>
-          <w:outline w:val="0"/>
-          <w:color w:val="3f3f3f"/>
-          <w:rtl w:val="0"/>
-          <w14:textFill>
-            <w14:solidFill>
-              <w14:srgbClr w14:val="404040"/>
-            </w14:solidFill>
-          </w14:textFill>
-        </w:rPr>
-        <w:t xml:space="preserve">•  </w:t>
-      </w:r>
-      <w:r>
-        <w:rPr>
-          <w:b w:val="1"/>
-          <w:bCs w:val="1"/>
-          <w:outline w:val="0"/>
-          <w:color w:val="3f3f3f"/>
-          <w:rtl w:val="0"/>
-          <w:lang w:val="en-US"/>
-          <w14:textFill>
-            <w14:solidFill>
-              <w14:srgbClr w14:val="404040"/>
-            </w14:solidFill>
-          </w14:textFill>
-        </w:rPr>
-        <w:t>Cookies</w:t>
-      </w:r>
-      <w:r>
-        <w:rPr>
-          <w:b w:val="1"/>
-          <w:bCs w:val="1"/>
-          <w:outline w:val="0"/>
-          <w:color w:val="3f3f3f"/>
-          <w:rtl w:val="0"/>
-          <w14:textFill>
-            <w14:solidFill>
-              <w14:srgbClr w14:val="404040"/>
-            </w14:solidFill>
-          </w14:textFill>
-        </w:rPr>
-        <w:t xml:space="preserve">  •  </w:t>
-      </w:r>
-      <w:r>
-        <w:rPr>
-          <w:b w:val="1"/>
-          <w:bCs w:val="1"/>
-          <w:outline w:val="0"/>
-          <w:color w:val="3f3f3f"/>
-          <w:rtl w:val="0"/>
-          <w:lang w:val="en-US"/>
-          <w14:textFill>
-            <w14:solidFill>
-              <w14:srgbClr w14:val="404040"/>
-            </w14:solidFill>
-          </w14:textFill>
-        </w:rPr>
-        <w:t>Cors</w:t>
-      </w:r>
-      <w:r>
-        <w:rPr>
-          <w:b w:val="1"/>
-          <w:bCs w:val="1"/>
-          <w:outline w:val="0"/>
-          <w:color w:val="3f3f3f"/>
-          <w:rtl w:val="0"/>
-          <w14:textFill>
-            <w14:solidFill>
-              <w14:srgbClr w14:val="404040"/>
-            </w14:solidFill>
-          </w14:textFill>
-        </w:rPr>
-        <w:t xml:space="preserve">  •  </w:t>
-      </w:r>
-      <w:r>
-        <w:rPr>
-          <w:b w:val="1"/>
-          <w:bCs w:val="1"/>
-          <w:outline w:val="0"/>
-          <w:color w:val="3f3f3f"/>
-          <w:rtl w:val="0"/>
-          <w:lang w:val="en-US"/>
-          <w14:textFill>
-            <w14:solidFill>
-              <w14:srgbClr w14:val="404040"/>
-            </w14:solidFill>
-          </w14:textFill>
-        </w:rPr>
-        <w:t>SSR</w:t>
-      </w:r>
-    </w:p>
-    <w:p>
-      <w:pPr>
-        <w:pStyle w:val="Body"/>
-        <w:jc w:val="center"/>
-        <w:rPr>
-          <w:b w:val="1"/>
-          <w:bCs w:val="1"/>
-          <w:outline w:val="0"/>
-          <w:color w:val="3f3f3f"/>
-          <w:sz w:val="20"/>
-          <w:szCs w:val="20"/>
-          <w14:textFill>
-            <w14:solidFill>
-              <w14:srgbClr w14:val="404040"/>
-            </w14:solidFill>
-          </w14:textFill>
-        </w:rPr>
-      </w:pPr>
-      <w:r>
-        <w:rPr>
-          <w:b w:val="1"/>
-          <w:bCs w:val="1"/>
-          <w:outline w:val="0"/>
-          <w:color w:val="3f3f3f"/>
-          <w:rtl w:val="0"/>
-          <w14:textFill>
-            <w14:solidFill>
-              <w14:srgbClr w14:val="404040"/>
-            </w14:solidFill>
-          </w14:textFill>
-        </w:rPr>
-        <w:t xml:space="preserve">Git  </w:t>
-      </w:r>
-      <w:r>
-        <w:rPr>
-          <w:b w:val="1"/>
-          <w:bCs w:val="1"/>
-          <w:outline w:val="0"/>
-          <w:color w:val="3f3f3f"/>
-          <w:rtl w:val="0"/>
-          <w14:textFill>
-            <w14:solidFill>
-              <w14:srgbClr w14:val="404040"/>
-            </w14:solidFill>
-          </w14:textFill>
-        </w:rPr>
-        <w:t xml:space="preserve">•  </w:t>
-      </w:r>
-      <w:r>
-        <w:rPr>
-          <w:b w:val="1"/>
-          <w:bCs w:val="1"/>
-          <w:outline w:val="0"/>
-          <w:color w:val="3f3f3f"/>
-          <w:rtl w:val="0"/>
-          <w:lang w:val="en-US"/>
-          <w14:textFill>
-            <w14:solidFill>
-              <w14:srgbClr w14:val="404040"/>
-            </w14:solidFill>
-          </w14:textFill>
-        </w:rPr>
-        <w:t>Github</w:t>
-      </w:r>
-      <w:r>
-        <w:rPr>
-          <w:b w:val="1"/>
-          <w:bCs w:val="1"/>
-          <w:outline w:val="0"/>
-          <w:color w:val="3f3f3f"/>
-          <w:rtl w:val="0"/>
-          <w:lang w:val="en-US"/>
-          <w14:textFill>
-            <w14:solidFill>
-              <w14:srgbClr w14:val="404040"/>
-            </w14:solidFill>
-          </w14:textFill>
-        </w:rPr>
-        <w:t>+</w:t>
-      </w:r>
-      <w:r>
-        <w:rPr>
-          <w:b w:val="1"/>
-          <w:bCs w:val="1"/>
-          <w:outline w:val="0"/>
-          <w:color w:val="3f3f3f"/>
-          <w:rtl w:val="0"/>
-          <w:lang w:val="da-DK"/>
-          <w14:textFill>
-            <w14:solidFill>
-              <w14:srgbClr w14:val="404040"/>
-            </w14:solidFill>
-          </w14:textFill>
-        </w:rPr>
-        <w:t>Git</w:t>
-      </w:r>
-      <w:r>
-        <w:rPr>
-          <w:b w:val="1"/>
-          <w:bCs w:val="1"/>
-          <w:outline w:val="0"/>
-          <w:color w:val="3f3f3f"/>
-          <w:rtl w:val="0"/>
-          <w:lang w:val="en-US"/>
-          <w14:textFill>
-            <w14:solidFill>
-              <w14:srgbClr w14:val="404040"/>
-            </w14:solidFill>
-          </w14:textFill>
-        </w:rPr>
-        <w:t>lab+</w:t>
-      </w:r>
-      <w:r>
-        <w:rPr>
-          <w:b w:val="1"/>
-          <w:bCs w:val="1"/>
-          <w:outline w:val="0"/>
-          <w:color w:val="3f3f3f"/>
-          <w:rtl w:val="0"/>
-          <w14:textFill>
-            <w14:solidFill>
-              <w14:srgbClr w14:val="404040"/>
-            </w14:solidFill>
-          </w14:textFill>
-        </w:rPr>
-        <w:t xml:space="preserve">Jira  </w:t>
-      </w:r>
-      <w:r>
-        <w:rPr>
-          <w:b w:val="1"/>
-          <w:bCs w:val="1"/>
-          <w:outline w:val="0"/>
-          <w:color w:val="3f3f3f"/>
-          <w:rtl w:val="0"/>
-          <w14:textFill>
-            <w14:solidFill>
-              <w14:srgbClr w14:val="404040"/>
-            </w14:solidFill>
-          </w14:textFill>
-        </w:rPr>
-        <w:t xml:space="preserve">•  </w:t>
-      </w:r>
-      <w:r>
-        <w:rPr>
-          <w:b w:val="1"/>
-          <w:bCs w:val="1"/>
-          <w:outline w:val="0"/>
-          <w:color w:val="3f3f3f"/>
-          <w:rtl w:val="0"/>
-          <w:lang w:val="en-US"/>
-          <w14:textFill>
-            <w14:solidFill>
-              <w14:srgbClr w14:val="404040"/>
-            </w14:solidFill>
-          </w14:textFill>
-        </w:rPr>
-        <w:t xml:space="preserve">Markdown  </w:t>
-      </w:r>
-      <w:r>
-        <w:rPr>
-          <w:b w:val="1"/>
-          <w:bCs w:val="1"/>
-          <w:outline w:val="0"/>
-          <w:color w:val="3f3f3f"/>
-          <w:rtl w:val="0"/>
-          <w14:textFill>
-            <w14:solidFill>
-              <w14:srgbClr w14:val="404040"/>
-            </w14:solidFill>
-          </w14:textFill>
-        </w:rPr>
-        <w:t xml:space="preserve">•  </w:t>
-      </w:r>
-      <w:r>
-        <w:rPr>
-          <w:b w:val="1"/>
-          <w:bCs w:val="1"/>
-          <w:outline w:val="0"/>
-          <w:color w:val="3f3f3f"/>
-          <w:rtl w:val="0"/>
-          <w:lang w:val="en-US"/>
-          <w14:textFill>
-            <w14:solidFill>
-              <w14:srgbClr w14:val="404040"/>
-            </w14:solidFill>
-          </w14:textFill>
-        </w:rPr>
-        <w:t>Basic Ruby</w:t>
-      </w:r>
-      <w:r>
-        <w:rPr>
-          <w:b w:val="1"/>
-          <w:bCs w:val="1"/>
-          <w:outline w:val="0"/>
-          <w:color w:val="3f3f3f"/>
-          <w:rtl w:val="0"/>
-          <w:lang w:val="en-US"/>
-          <w14:textFill>
-            <w14:solidFill>
-              <w14:srgbClr w14:val="404040"/>
-            </w14:solidFill>
-          </w14:textFill>
-        </w:rPr>
-        <w:t>+</w:t>
-      </w:r>
-      <w:r>
-        <w:rPr>
-          <w:b w:val="1"/>
-          <w:bCs w:val="1"/>
-          <w:outline w:val="0"/>
-          <w:color w:val="3f3f3f"/>
-          <w:rtl w:val="0"/>
-          <w:lang w:val="en-US"/>
-          <w14:textFill>
-            <w14:solidFill>
-              <w14:srgbClr w14:val="404040"/>
-            </w14:solidFill>
-          </w14:textFill>
-        </w:rPr>
-        <w:t>Python</w:t>
-      </w:r>
-      <w:r>
-        <w:rPr>
-          <w:b w:val="1"/>
-          <w:bCs w:val="1"/>
-          <w:outline w:val="0"/>
-          <w:color w:val="3f3f3f"/>
-          <w:rtl w:val="0"/>
-          <w:lang w:val="en-US"/>
-          <w14:textFill>
-            <w14:solidFill>
-              <w14:srgbClr w14:val="404040"/>
-            </w14:solidFill>
-          </w14:textFill>
-        </w:rPr>
-        <w:t>+Bash+</w:t>
-      </w:r>
-      <w:r>
-        <w:rPr>
-          <w:b w:val="1"/>
-          <w:bCs w:val="1"/>
-          <w:outline w:val="0"/>
-          <w:color w:val="3f3f3f"/>
-          <w:rtl w:val="0"/>
-          <w14:textFill>
-            <w14:solidFill>
-              <w14:srgbClr w14:val="404040"/>
-            </w14:solidFill>
-          </w14:textFill>
-        </w:rPr>
-        <w:t>SQL</w:t>
       </w:r>
     </w:p>
     <w:p>
@@ -1506,7 +415,7 @@
           <w:rtl w:val="0"/>
           <w:lang w:val="en-US"/>
         </w:rPr>
-        <w:t xml:space="preserve">Best Buy </w:t>
+        <w:t xml:space="preserve">Winfield United </w:t>
       </w:r>
       <w:r>
         <w:rPr>
@@ -1533,7 +442,7 @@
           <w:rtl w:val="0"/>
           <w:lang w:val="en-US"/>
         </w:rPr>
-        <w:t>Mar</w:t>
+        <w:t>Nov</w:t>
       </w:r>
       <w:r>
         <w:rPr>
@@ -1550,7 +459,7 @@
           <w:rtl w:val="0"/>
           <w:lang w:val="en-US"/>
         </w:rPr>
-        <w:t xml:space="preserve">20 </w:t>
+        <w:t xml:space="preserve">21 </w:t>
       </w:r>
       <w:r>
         <w:rPr>
@@ -1567,24 +476,7 @@
           <w:rtl w:val="0"/>
           <w:lang w:val="en-US"/>
         </w:rPr>
-        <w:t xml:space="preserve"> Jun </w:t>
-      </w:r>
-      <w:r>
-        <w:rPr>
-          <w:sz w:val="24"/>
-          <w:szCs w:val="24"/>
-          <w:rtl w:val="0"/>
-        </w:rPr>
-        <w:t>20</w:t>
-      </w:r>
-      <w:r>
-        <w:rPr>
-          <w:sz w:val="24"/>
-          <w:szCs w:val="24"/>
-          <w:rtl w:val="0"/>
-          <w:lang w:val="en-US"/>
-        </w:rPr>
-        <w:t>20</w:t>
+        <w:t xml:space="preserve"> Current</w:t>
       </w:r>
     </w:p>
     <w:p>
@@ -1603,7 +495,7 @@
           <w:rtl w:val="0"/>
           <w:lang w:val="en-US"/>
         </w:rPr>
-        <w:t xml:space="preserve">React, Redux, Jest, cypress, reselect, ssr, node, express. Worked on preferred store location cookies, diagnosed and patched bug in fetch polyfill affecting iOS 11+10. </w:t>
+        <w:t>Lead frontend dev on ATLAS platform team. Updated Next.js 9-12, NextAuth.js 3-&gt;4, Webpack 4-&gt;5, prettier, eslint, typescript, node. Improved CI/CD quality checks, added multi-tenancy support to NextAuth.js, created modern pino-based logging setup for Azure ApplicationInsights, converted next-logger and pino-applicationinsights to typescript.</w:t>
       </w:r>
     </w:p>
     <w:p>
@@ -1633,7 +525,7 @@
           <w:rtl w:val="0"/>
           <w:lang w:val="en-US"/>
         </w:rPr>
-        <w:t xml:space="preserve">Robert Half </w:t>
+        <w:t xml:space="preserve">Ameriprise </w:t>
       </w:r>
       <w:r>
         <w:rPr>
@@ -1651,15 +543,6 @@
           <w:szCs w:val="24"/>
           <w:rtl w:val="0"/>
         </w:rPr>
-        <w:t xml:space="preserve"> Nov 2017</w:t>
-      </w:r>
-      <w:r>
-        <w:rPr>
-          <w:sz w:val="24"/>
-          <w:szCs w:val="24"/>
-          <w:rtl w:val="0"/>
-          <w:lang w:val="en-US"/>
-        </w:rPr>
         <w:t xml:space="preserve"> </w:t>
       </w:r>
       <w:r>
@@ -1667,6 +550,32 @@
           <w:sz w:val="24"/>
           <w:szCs w:val="24"/>
           <w:rtl w:val="0"/>
+          <w:lang w:val="en-US"/>
+        </w:rPr>
+        <w:t>Sep</w:t>
+      </w:r>
+      <w:r>
+        <w:rPr>
+          <w:sz w:val="24"/>
+          <w:szCs w:val="24"/>
+          <w:rtl w:val="0"/>
+        </w:rPr>
+        <w:t xml:space="preserve"> 20</w:t>
+      </w:r>
+      <w:r>
+        <w:rPr>
+          <w:sz w:val="24"/>
+          <w:szCs w:val="24"/>
+          <w:rtl w:val="0"/>
+          <w:lang w:val="en-US"/>
+        </w:rPr>
+        <w:t xml:space="preserve">20 </w:t>
+      </w:r>
+      <w:r>
+        <w:rPr>
+          <w:sz w:val="24"/>
+          <w:szCs w:val="24"/>
+          <w:rtl w:val="0"/>
         </w:rPr>
         <w:t>-</w:t>
       </w:r>
@@ -1677,34 +586,320 @@
           <w:rtl w:val="0"/>
           <w:lang w:val="en-US"/>
         </w:rPr>
-        <w:t xml:space="preserve"> Jan </w:t>
-      </w:r>
-      <w:r>
-        <w:rPr>
-          <w:sz w:val="24"/>
-          <w:szCs w:val="24"/>
-          <w:rtl w:val="0"/>
-        </w:rPr>
-        <w:t>20</w:t>
-      </w:r>
-      <w:r>
-        <w:rPr>
-          <w:sz w:val="24"/>
-          <w:szCs w:val="24"/>
-          <w:rtl w:val="0"/>
-          <w:lang w:val="en-US"/>
-        </w:rPr>
-        <w:t>20</w:t>
+        <w:t xml:space="preserve"> Nov 2021</w:t>
       </w:r>
     </w:p>
     <w:p>
       <w:pPr>
         <w:pStyle w:val="Body"/>
+        <w:spacing w:after="80"/>
+        <w:rPr>
+          <w:sz w:val="20"/>
+          <w:szCs w:val="20"/>
+        </w:rPr>
+      </w:pPr>
+      <w:r>
+        <w:rPr>
+          <w:sz w:val="20"/>
+          <w:szCs w:val="20"/>
+          <w:rtl w:val="0"/>
+          <w:lang w:val="en-US"/>
+        </w:rPr>
+        <w:t>Created company specific form library based on React-Hook-Form and typescript. Unit testing with Jest+React-Testing-Library and e2e testing with Cypress. Converted codebase to nearly 100% typescript. All new code uses react hooks.</w:t>
+      </w:r>
+    </w:p>
+    <w:p>
+      <w:pPr>
+        <w:pStyle w:val="Body"/>
         <w:rPr>
           <w:sz w:val="10"/>
           <w:szCs w:val="10"/>
         </w:rPr>
       </w:pPr>
+    </w:p>
+    <w:p>
+      <w:pPr>
+        <w:pStyle w:val="Body"/>
+        <w:spacing w:after="80"/>
+        <w:rPr>
+          <w:sz w:val="24"/>
+          <w:szCs w:val="24"/>
+        </w:rPr>
+      </w:pPr>
+      <w:r>
+        <w:rPr>
+          <w:b w:val="1"/>
+          <w:bCs w:val="1"/>
+          <w:sz w:val="24"/>
+          <w:szCs w:val="24"/>
+          <w:rtl w:val="0"/>
+          <w:lang w:val="en-US"/>
+        </w:rPr>
+        <w:t xml:space="preserve">Best Buy </w:t>
+      </w:r>
+      <w:r>
+        <w:rPr>
+          <w:b w:val="1"/>
+          <w:bCs w:val="1"/>
+          <w:sz w:val="24"/>
+          <w:szCs w:val="24"/>
+          <w:rtl w:val="0"/>
+        </w:rPr>
+        <w:t>•</w:t>
+      </w:r>
+      <w:r>
+        <w:rPr>
+          <w:sz w:val="24"/>
+          <w:szCs w:val="24"/>
+          <w:rtl w:val="0"/>
+        </w:rPr>
+        <w:t xml:space="preserve"> </w:t>
+      </w:r>
+      <w:r>
+        <w:rPr>
+          <w:sz w:val="24"/>
+          <w:szCs w:val="24"/>
+          <w:rtl w:val="0"/>
+          <w:lang w:val="en-US"/>
+        </w:rPr>
+        <w:t>Feb</w:t>
+      </w:r>
+      <w:r>
+        <w:rPr>
+          <w:sz w:val="24"/>
+          <w:szCs w:val="24"/>
+          <w:rtl w:val="0"/>
+        </w:rPr>
+        <w:t xml:space="preserve"> 20</w:t>
+      </w:r>
+      <w:r>
+        <w:rPr>
+          <w:sz w:val="24"/>
+          <w:szCs w:val="24"/>
+          <w:rtl w:val="0"/>
+          <w:lang w:val="en-US"/>
+        </w:rPr>
+        <w:t xml:space="preserve">20 </w:t>
+      </w:r>
+      <w:r>
+        <w:rPr>
+          <w:sz w:val="24"/>
+          <w:szCs w:val="24"/>
+          <w:rtl w:val="0"/>
+        </w:rPr>
+        <w:t>-</w:t>
+      </w:r>
+      <w:r>
+        <w:rPr>
+          <w:sz w:val="24"/>
+          <w:szCs w:val="24"/>
+          <w:rtl w:val="0"/>
+          <w:lang w:val="en-US"/>
+        </w:rPr>
+        <w:t xml:space="preserve"> Jun </w:t>
+      </w:r>
+      <w:r>
+        <w:rPr>
+          <w:sz w:val="24"/>
+          <w:szCs w:val="24"/>
+          <w:rtl w:val="0"/>
+        </w:rPr>
+        <w:t>20</w:t>
+      </w:r>
+      <w:r>
+        <w:rPr>
+          <w:sz w:val="24"/>
+          <w:szCs w:val="24"/>
+          <w:rtl w:val="0"/>
+          <w:lang w:val="en-US"/>
+        </w:rPr>
+        <w:t>20</w:t>
+      </w:r>
+    </w:p>
+    <w:p>
+      <w:pPr>
+        <w:pStyle w:val="Body"/>
+        <w:spacing w:after="80"/>
+        <w:rPr>
+          <w:sz w:val="20"/>
+          <w:szCs w:val="20"/>
+        </w:rPr>
+      </w:pPr>
+      <w:r>
+        <w:rPr>
+          <w:sz w:val="20"/>
+          <w:szCs w:val="20"/>
+          <w:rtl w:val="0"/>
+          <w:lang w:val="en-US"/>
+        </w:rPr>
+        <w:t>Learned frontend infrastructure using React, Redux, Reselect, SSR, Node, Express.js.</w:t>
+      </w:r>
+      <w:r>
+        <w:rPr>
+          <w:sz w:val="20"/>
+          <w:szCs w:val="20"/>
+        </w:rPr>
+        <w:br w:type="textWrapping"/>
+      </w:r>
+      <w:r>
+        <w:rPr>
+          <w:sz w:val="20"/>
+          <w:szCs w:val="20"/>
+          <w:rtl w:val="0"/>
+          <w:lang w:val="en-US"/>
+        </w:rPr>
+        <w:t xml:space="preserve">Learned unit testing with </w:t>
+      </w:r>
+      <w:r>
+        <w:rPr>
+          <w:sz w:val="20"/>
+          <w:szCs w:val="20"/>
+          <w:rtl w:val="0"/>
+        </w:rPr>
+        <w:t>Jest</w:t>
+      </w:r>
+      <w:r>
+        <w:rPr>
+          <w:sz w:val="20"/>
+          <w:szCs w:val="20"/>
+          <w:rtl w:val="0"/>
+          <w:lang w:val="en-US"/>
+        </w:rPr>
+        <w:t xml:space="preserve">, </w:t>
+      </w:r>
+      <w:r>
+        <w:rPr>
+          <w:sz w:val="20"/>
+          <w:szCs w:val="20"/>
+          <w:rtl w:val="0"/>
+        </w:rPr>
+        <w:t>Cypress</w:t>
+      </w:r>
+      <w:r>
+        <w:rPr>
+          <w:sz w:val="20"/>
+          <w:szCs w:val="20"/>
+          <w:rtl w:val="0"/>
+          <w:lang w:val="en-US"/>
+        </w:rPr>
+        <w:t xml:space="preserve"> and Istanbul, created cypress tests involving actually clicking in bing maps canvas.</w:t>
+      </w:r>
+      <w:r>
+        <w:rPr>
+          <w:sz w:val="20"/>
+          <w:szCs w:val="20"/>
+        </w:rPr>
+        <w:br w:type="textWrapping"/>
+      </w:r>
+      <w:r>
+        <w:rPr>
+          <w:sz w:val="20"/>
+          <w:szCs w:val="20"/>
+          <w:rtl w:val="0"/>
+          <w:lang w:val="en-US"/>
+        </w:rPr>
+        <w:t>Worked on preferred store location cookies, diagnosed and patched bug in whatwg-fetch polyfill affecting iOS 11+10, which was causing the users store to get incorrectly overwritten with html5 geolocation.</w:t>
+      </w:r>
+    </w:p>
+    <w:p>
+      <w:pPr>
+        <w:pStyle w:val="Body"/>
+        <w:rPr>
+          <w:sz w:val="10"/>
+          <w:szCs w:val="10"/>
+        </w:rPr>
+      </w:pPr>
+    </w:p>
+    <w:p>
+      <w:pPr>
+        <w:pStyle w:val="Body"/>
+        <w:spacing w:after="80"/>
+        <w:rPr>
+          <w:sz w:val="24"/>
+          <w:szCs w:val="24"/>
+        </w:rPr>
+      </w:pPr>
+      <w:r>
+        <w:rPr>
+          <w:b w:val="1"/>
+          <w:bCs w:val="1"/>
+          <w:sz w:val="24"/>
+          <w:szCs w:val="24"/>
+          <w:rtl w:val="0"/>
+          <w:lang w:val="en-US"/>
+        </w:rPr>
+        <w:t xml:space="preserve">Robert Half </w:t>
+      </w:r>
+      <w:r>
+        <w:rPr>
+          <w:b w:val="1"/>
+          <w:bCs w:val="1"/>
+          <w:sz w:val="24"/>
+          <w:szCs w:val="24"/>
+          <w:rtl w:val="0"/>
+        </w:rPr>
+        <w:t>•</w:t>
+      </w:r>
+      <w:r>
+        <w:rPr>
+          <w:sz w:val="24"/>
+          <w:szCs w:val="24"/>
+          <w:rtl w:val="0"/>
+        </w:rPr>
+        <w:t xml:space="preserve"> Nov 2017</w:t>
+      </w:r>
+      <w:r>
+        <w:rPr>
+          <w:sz w:val="24"/>
+          <w:szCs w:val="24"/>
+          <w:rtl w:val="0"/>
+          <w:lang w:val="en-US"/>
+        </w:rPr>
+        <w:t xml:space="preserve"> </w:t>
+      </w:r>
+      <w:r>
+        <w:rPr>
+          <w:sz w:val="24"/>
+          <w:szCs w:val="24"/>
+          <w:rtl w:val="0"/>
+        </w:rPr>
+        <w:t>-</w:t>
+      </w:r>
+      <w:r>
+        <w:rPr>
+          <w:sz w:val="24"/>
+          <w:szCs w:val="24"/>
+          <w:rtl w:val="0"/>
+          <w:lang w:val="en-US"/>
+        </w:rPr>
+        <w:t xml:space="preserve"> Feb </w:t>
+      </w:r>
+      <w:r>
+        <w:rPr>
+          <w:sz w:val="24"/>
+          <w:szCs w:val="24"/>
+          <w:rtl w:val="0"/>
+        </w:rPr>
+        <w:t>20</w:t>
+      </w:r>
+      <w:r>
+        <w:rPr>
+          <w:sz w:val="24"/>
+          <w:szCs w:val="24"/>
+          <w:rtl w:val="0"/>
+          <w:lang w:val="en-US"/>
+        </w:rPr>
+        <w:t>20</w:t>
+      </w:r>
+    </w:p>
+    <w:p>
+      <w:pPr>
+        <w:pStyle w:val="Body"/>
+        <w:rPr>
+          <w:sz w:val="10"/>
+          <w:szCs w:val="10"/>
+        </w:rPr>
+      </w:pPr>
       <w:r>
         <w:rPr>
           <w:i w:val="1"/>
@@ -1793,52 +988,6 @@
         <w:rPr>
           <w:sz w:val="20"/>
           <w:szCs w:val="20"/>
-        </w:rPr>
-        <w:br w:type="textWrapping"/>
-      </w:r>
-    </w:p>
-    <w:p>
-      <w:pPr>
-        <w:pStyle w:val="Body"/>
-        <w:rPr>
-          <w:sz w:val="10"/>
-          <w:szCs w:val="10"/>
-        </w:rPr>
-      </w:pPr>
-      <w:r>
-        <w:rPr>
-          <w:i w:val="1"/>
-          <w:iCs w:val="1"/>
-          <w:sz w:val="20"/>
-          <w:szCs w:val="20"/>
-          <w:rtl w:val="0"/>
-          <w:lang w:val="en-US"/>
-        </w:rPr>
-        <w:t>Allen Interactions:</w:t>
-      </w:r>
-      <w:r>
-        <w:rPr>
-          <w:sz w:val="20"/>
-          <w:szCs w:val="20"/>
-          <w:rtl w:val="0"/>
-          <w:lang w:val="en-US"/>
-        </w:rPr>
-        <w:t xml:space="preserve"> Nov 2018 - Dec 2018: Created learning experiences with heavy animations, CSS3/HTML5/vanilla JS</w:t>
-      </w:r>
-      <w:r>
-        <w:rPr>
-          <w:sz w:val="20"/>
-          <w:szCs w:val="20"/>
-          <w:shd w:val="clear" w:color="auto" w:fill="ffffff"/>
-          <w:rtl w:val="0"/>
-          <w:lang w:val="en-US"/>
-        </w:rPr>
-        <w:t>.</w:t>
-      </w:r>
-      <w:r>
-        <w:rPr>
-          <w:sz w:val="10"/>
-          <w:szCs w:val="10"/>
         </w:rPr>
         <w:br w:type="textWrapping"/>
       </w:r>

</xml_diff>

<commit_message>
correct end date for US bank
</commit_message>
<xml_diff>
--- a/DevinRhode2-resume.docx
+++ b/DevinRhode2-resume.docx
@@ -461,7 +461,7 @@
         <w:pBdr>
           <w:top w:val="nil"/>
           <w:left w:val="nil"/>
-          <w:bottom w:val="single" w:color="515151" w:sz="4" w:space="0" w:shadow="0" w:frame="0"/>
+          <w:bottom w:val="single" w:color="515151" w:sz="4" w:space="3" w:shadow="0" w:frame="0"/>
           <w:right w:val="nil"/>
         </w:pBdr>
         <w:spacing w:before="320" w:after="240" w:line="240" w:lineRule="auto"/>
@@ -493,7 +493,7 @@
           <w:rtl w:val="0"/>
           <w:lang w:val="en-US"/>
         </w:rPr>
-        <w:t xml:space="preserve">Optum </w:t>
+        <w:t xml:space="preserve">US Bank </w:t>
       </w:r>
       <w:r>
         <w:rPr>
@@ -520,7 +520,7 @@
           <w:rtl w:val="0"/>
           <w:lang w:val="en-US"/>
         </w:rPr>
-        <w:t>Mar</w:t>
+        <w:t>Oct</w:t>
       </w:r>
       <w:r>
         <w:rPr>
@@ -554,7 +554,7 @@
           <w:rtl w:val="0"/>
           <w:lang w:val="en-US"/>
         </w:rPr>
-        <w:t xml:space="preserve"> Current</w:t>
+        <w:t xml:space="preserve"> Feb 2025</w:t>
       </w:r>
     </w:p>
     <w:p>
@@ -573,6 +573,372 @@
           <w:rtl w:val="0"/>
           <w:lang w:val="en-US"/>
         </w:rPr>
+        <w:t xml:space="preserve"> </w:t>
+      </w:r>
+      <w:r>
+        <w:rPr>
+          <w:sz w:val="20"/>
+          <w:szCs w:val="20"/>
+          <w:rtl w:val="0"/>
+          <w:lang w:val="en-US"/>
+        </w:rPr>
+        <w:t>- Worked within webpack 5</w:t>
+      </w:r>
+      <w:r>
+        <w:rPr>
+          <w:sz w:val="20"/>
+          <w:szCs w:val="20"/>
+          <w:rtl w:val="0"/>
+          <w:lang w:val="en-US"/>
+        </w:rPr>
+        <w:t>+vite</w:t>
+      </w:r>
+      <w:r>
+        <w:rPr>
+          <w:sz w:val="20"/>
+          <w:szCs w:val="20"/>
+          <w:rtl w:val="0"/>
+          <w:lang w:val="en-US"/>
+        </w:rPr>
+        <w:t xml:space="preserve"> Module </w:t>
+      </w:r>
+      <w:r>
+        <w:rPr>
+          <w:sz w:val="20"/>
+          <w:szCs w:val="20"/>
+          <w:rtl w:val="0"/>
+          <w:lang w:val="en-US"/>
+        </w:rPr>
+        <w:t>Federated</w:t>
+      </w:r>
+      <w:r>
+        <w:rPr>
+          <w:sz w:val="20"/>
+          <w:szCs w:val="20"/>
+          <w:rtl w:val="0"/>
+          <w:lang w:val="en-US"/>
+        </w:rPr>
+        <w:t xml:space="preserve"> micro-frontend architecture.</w:t>
+      </w:r>
+      <w:r>
+        <w:rPr>
+          <w:sz w:val="20"/>
+          <w:szCs w:val="20"/>
+        </w:rPr>
+        <w:br w:type="textWrapping"/>
+      </w:r>
+      <w:r>
+        <w:rPr>
+          <w:sz w:val="20"/>
+          <w:szCs w:val="20"/>
+          <w:rtl w:val="0"/>
+          <w:lang w:val="en-US"/>
+        </w:rPr>
+        <w:t xml:space="preserve"> </w:t>
+      </w:r>
+      <w:r>
+        <w:rPr>
+          <w:sz w:val="20"/>
+          <w:szCs w:val="20"/>
+          <w:rtl w:val="0"/>
+          <w:lang w:val="ru-RU"/>
+        </w:rPr>
+        <w:t xml:space="preserve">- </w:t>
+      </w:r>
+      <w:r>
+        <w:rPr>
+          <w:sz w:val="20"/>
+          <w:szCs w:val="20"/>
+          <w:rtl w:val="0"/>
+          <w:lang w:val="en-US"/>
+        </w:rPr>
+        <w:t>Fixed several hard-to-detect caching bugs w/ micro-frontend architecture</w:t>
+      </w:r>
+      <w:r>
+        <w:rPr>
+          <w:sz w:val="20"/>
+          <w:szCs w:val="20"/>
+          <w:rtl w:val="0"/>
+        </w:rPr>
+        <w:t>.</w:t>
+      </w:r>
+      <w:r>
+        <w:rPr>
+          <w:sz w:val="20"/>
+          <w:szCs w:val="20"/>
+          <w:rtl w:val="0"/>
+          <w:lang w:val="en-US"/>
+        </w:rPr>
+        <w:t xml:space="preserve"> (sessionStorage, 404's on js files)</w:t>
+      </w:r>
+      <w:r>
+        <w:rPr>
+          <w:sz w:val="20"/>
+          <w:szCs w:val="20"/>
+        </w:rPr>
+        <w:br w:type="textWrapping"/>
+      </w:r>
+      <w:r>
+        <w:rPr>
+          <w:sz w:val="20"/>
+          <w:szCs w:val="20"/>
+          <w:rtl w:val="0"/>
+          <w:lang w:val="en-US"/>
+        </w:rPr>
+        <w:t xml:space="preserve"> </w:t>
+      </w:r>
+      <w:r>
+        <w:rPr>
+          <w:sz w:val="20"/>
+          <w:szCs w:val="20"/>
+          <w:rtl w:val="0"/>
+          <w:lang w:val="ru-RU"/>
+        </w:rPr>
+        <w:t xml:space="preserve">- </w:t>
+      </w:r>
+      <w:r>
+        <w:rPr>
+          <w:sz w:val="20"/>
+          <w:szCs w:val="20"/>
+          <w:rtl w:val="0"/>
+          <w:lang w:val="en-US"/>
+        </w:rPr>
+        <w:t>React-Router v6+v7 (the remix-style one)</w:t>
+      </w:r>
+      <w:r>
+        <w:rPr>
+          <w:sz w:val="20"/>
+          <w:szCs w:val="20"/>
+          <w:rtl w:val="0"/>
+          <w:lang w:val="nl-NL"/>
+        </w:rPr>
+        <w:t>, React hook</w:t>
+      </w:r>
+      <w:r>
+        <w:rPr>
+          <w:sz w:val="20"/>
+          <w:szCs w:val="20"/>
+          <w:rtl w:val="0"/>
+          <w:lang w:val="en-US"/>
+        </w:rPr>
+        <w:t xml:space="preserve">s, Zod, Zodios, openapi-zod-client, </w:t>
+      </w:r>
+      <w:r>
+        <w:rPr>
+          <w:sz w:val="20"/>
+          <w:szCs w:val="20"/>
+          <w:rtl w:val="0"/>
+          <w:lang w:val="es-ES_tradnl"/>
+        </w:rPr>
+        <w:t>React-Query</w:t>
+      </w:r>
+      <w:r>
+        <w:rPr>
+          <w:sz w:val="20"/>
+          <w:szCs w:val="20"/>
+          <w:rtl w:val="0"/>
+          <w:lang w:val="en-US"/>
+        </w:rPr>
+        <w:t>/</w:t>
+      </w:r>
+      <w:r>
+        <w:rPr>
+          <w:sz w:val="20"/>
+          <w:szCs w:val="20"/>
+          <w:rtl w:val="0"/>
+          <w:lang w:val="fr-FR"/>
+        </w:rPr>
+        <w:t>Tanstack-query</w:t>
+      </w:r>
+      <w:r>
+        <w:rPr>
+          <w:sz w:val="20"/>
+          <w:szCs w:val="20"/>
+          <w:rtl w:val="0"/>
+        </w:rPr>
+        <w:br w:type="textWrapping"/>
+        <w:t xml:space="preserve"> </w:t>
+      </w:r>
+      <w:r>
+        <w:rPr>
+          <w:sz w:val="20"/>
+          <w:szCs w:val="20"/>
+          <w:rtl w:val="0"/>
+          <w:lang w:val="en-US"/>
+        </w:rPr>
+        <w:t>- Expanded architecture to allow for different frameworks, like Tanstack router or Blazor, to exist along side react-router.</w:t>
+      </w:r>
+      <w:r>
+        <w:rPr>
+          <w:sz w:val="20"/>
+          <w:szCs w:val="20"/>
+          <w:rtl w:val="0"/>
+        </w:rPr>
+        <w:br w:type="textWrapping"/>
+        <w:t xml:space="preserve"> </w:t>
+      </w:r>
+      <w:r>
+        <w:rPr>
+          <w:sz w:val="20"/>
+          <w:szCs w:val="20"/>
+          <w:rtl w:val="0"/>
+          <w:lang w:val="ru-RU"/>
+        </w:rPr>
+        <w:t xml:space="preserve">- </w:t>
+      </w:r>
+      <w:r>
+        <w:rPr>
+          <w:sz w:val="20"/>
+          <w:szCs w:val="20"/>
+          <w:rtl w:val="0"/>
+          <w:lang w:val="en-US"/>
+        </w:rPr>
+        <w:t>Migrated to new version of US Bank's internal component library, Shield 2.0.</w:t>
+      </w:r>
+      <w:r>
+        <w:rPr>
+          <w:sz w:val="20"/>
+          <w:szCs w:val="20"/>
+          <w:rtl w:val="0"/>
+        </w:rPr>
+        <w:br w:type="textWrapping"/>
+        <w:t xml:space="preserve"> </w:t>
+      </w:r>
+      <w:r>
+        <w:rPr>
+          <w:sz w:val="20"/>
+          <w:szCs w:val="20"/>
+          <w:rtl w:val="0"/>
+          <w:lang w:val="en-US"/>
+        </w:rPr>
+        <w:t>- Upgraded</w:t>
+      </w:r>
+      <w:r>
+        <w:rPr>
+          <w:sz w:val="20"/>
+          <w:szCs w:val="20"/>
+          <w:rtl w:val="0"/>
+          <w:lang w:val="en-US"/>
+        </w:rPr>
+        <w:t xml:space="preserve"> apps to</w:t>
+      </w:r>
+      <w:r>
+        <w:rPr>
+          <w:sz w:val="20"/>
+          <w:szCs w:val="20"/>
+          <w:rtl w:val="0"/>
+          <w:lang w:val="en-US"/>
+        </w:rPr>
+        <w:t xml:space="preserve"> typescript strict mode.</w:t>
+      </w:r>
+    </w:p>
+    <w:p>
+      <w:pPr>
+        <w:pStyle w:val="Body"/>
+        <w:rPr>
+          <w:sz w:val="6"/>
+          <w:szCs w:val="6"/>
+        </w:rPr>
+      </w:pPr>
+    </w:p>
+    <w:p>
+      <w:pPr>
+        <w:pStyle w:val="Body"/>
+        <w:spacing w:after="80"/>
+        <w:rPr>
+          <w:sz w:val="24"/>
+          <w:szCs w:val="24"/>
+        </w:rPr>
+      </w:pPr>
+      <w:r>
+        <w:rPr>
+          <w:b w:val="1"/>
+          <w:bCs w:val="1"/>
+          <w:sz w:val="24"/>
+          <w:szCs w:val="24"/>
+          <w:rtl w:val="0"/>
+          <w:lang w:val="en-US"/>
+        </w:rPr>
+        <w:t xml:space="preserve">Optum </w:t>
+      </w:r>
+      <w:r>
+        <w:rPr>
+          <w:b w:val="1"/>
+          <w:bCs w:val="1"/>
+          <w:sz w:val="24"/>
+          <w:szCs w:val="24"/>
+          <w:rtl w:val="0"/>
+        </w:rPr>
+        <w:t>•</w:t>
+      </w:r>
+      <w:r>
+        <w:rPr>
+          <w:sz w:val="24"/>
+          <w:szCs w:val="24"/>
+          <w:rtl w:val="0"/>
+        </w:rPr>
+        <w:t xml:space="preserve"> </w:t>
+      </w:r>
+      <w:r>
+        <w:rPr>
+          <w:sz w:val="24"/>
+          <w:szCs w:val="24"/>
+          <w:rtl w:val="0"/>
+          <w:lang w:val="en-US"/>
+        </w:rPr>
+        <w:t>Mar</w:t>
+      </w:r>
+      <w:r>
+        <w:rPr>
+          <w:sz w:val="24"/>
+          <w:szCs w:val="24"/>
+          <w:rtl w:val="0"/>
+        </w:rPr>
+        <w:t xml:space="preserve"> 20</w:t>
+      </w:r>
+      <w:r>
+        <w:rPr>
+          <w:sz w:val="24"/>
+          <w:szCs w:val="24"/>
+          <w:rtl w:val="0"/>
+          <w:lang w:val="en-US"/>
+        </w:rPr>
+        <w:t xml:space="preserve">23 </w:t>
+      </w:r>
+      <w:r>
+        <w:rPr>
+          <w:sz w:val="24"/>
+          <w:szCs w:val="24"/>
+          <w:rtl w:val="0"/>
+        </w:rPr>
+        <w:t>-</w:t>
+      </w:r>
+      <w:r>
+        <w:rPr>
+          <w:sz w:val="24"/>
+          <w:szCs w:val="24"/>
+          <w:rtl w:val="0"/>
+          <w:lang w:val="en-US"/>
+        </w:rPr>
+        <w:t xml:space="preserve"> Oct 2023</w:t>
+      </w:r>
+    </w:p>
+    <w:p>
+      <w:pPr>
+        <w:pStyle w:val="Body"/>
+        <w:spacing w:after="80"/>
+        <w:rPr>
+          <w:sz w:val="20"/>
+          <w:szCs w:val="20"/>
+        </w:rPr>
+      </w:pPr>
+      <w:r>
+        <w:rPr>
+          <w:sz w:val="20"/>
+          <w:szCs w:val="20"/>
+          <w:rtl w:val="0"/>
+          <w:lang w:val="en-US"/>
+        </w:rPr>
         <w:t xml:space="preserve"> - </w:t>
       </w:r>
       <w:r>
@@ -582,7 +948,25 @@
           <w:rtl w:val="0"/>
           <w:lang w:val="en-US"/>
         </w:rPr>
-        <w:t>Created new architecture for micro-frontend that avoids the complexities of Module Federation.</w:t>
+        <w:t>Created new architecture for micro-frontend</w:t>
+      </w:r>
+      <w:r>
+        <w:rPr>
+          <w:sz w:val="20"/>
+          <w:szCs w:val="20"/>
+          <w:rtl w:val="0"/>
+          <w:lang w:val="en-US"/>
+        </w:rPr>
+        <w:t>s</w:t>
+      </w:r>
+      <w:r>
+        <w:rPr>
+          <w:sz w:val="20"/>
+          <w:szCs w:val="20"/>
+          <w:rtl w:val="0"/>
+          <w:lang w:val="en-US"/>
+        </w:rPr>
+        <w:t xml:space="preserve"> that avoids the complexities of Module Federation.</w:t>
       </w:r>
       <w:r>
         <w:rPr>
@@ -706,25 +1090,7 @@
           <w:rtl w:val="0"/>
           <w:lang w:val="en-US"/>
         </w:rPr>
-        <w:t>Upgraded code</w:t>
-      </w:r>
-      <w:r>
-        <w:rPr>
-          <w:sz w:val="20"/>
-          <w:szCs w:val="20"/>
-          <w:rtl w:val="0"/>
-          <w:lang w:val="en-US"/>
-        </w:rPr>
-        <w:t>base</w:t>
-      </w:r>
-      <w:r>
-        <w:rPr>
-          <w:sz w:val="20"/>
-          <w:szCs w:val="20"/>
-          <w:rtl w:val="0"/>
-          <w:lang w:val="en-US"/>
-        </w:rPr>
-        <w:t xml:space="preserve"> to typescript strict mode.</w:t>
+        <w:t>Upgraded to typescript strict mode.</w:t>
       </w:r>
       <w:r>
         <w:rPr>
@@ -1940,33 +2306,33 @@
           <w:szCs w:val="24"/>
           <w:rtl w:val="0"/>
         </w:rPr>
-        <w:t xml:space="preserve"> 20</w:t>
-      </w:r>
-      <w:r>
-        <w:rPr>
-          <w:sz w:val="24"/>
-          <w:szCs w:val="24"/>
-          <w:rtl w:val="0"/>
-          <w:lang w:val="en-US"/>
-        </w:rPr>
-        <w:t xml:space="preserve">20 </w:t>
-      </w:r>
-      <w:r>
-        <w:rPr>
-          <w:sz w:val="24"/>
-          <w:szCs w:val="24"/>
-          <w:rtl w:val="0"/>
-        </w:rPr>
-        <w:t>-</w:t>
-      </w:r>
-      <w:r>
-        <w:rPr>
-          <w:sz w:val="24"/>
-          <w:szCs w:val="24"/>
-          <w:rtl w:val="0"/>
-          <w:lang w:val="en-US"/>
-        </w:rPr>
-        <w:t xml:space="preserve"> Nov 2021</w:t>
+        <w:t xml:space="preserve"> 2020 - </w:t>
+      </w:r>
+      <w:r>
+        <w:rPr>
+          <w:sz w:val="24"/>
+          <w:szCs w:val="24"/>
+          <w:rtl w:val="0"/>
+          <w:lang w:val="en-US"/>
+        </w:rPr>
+        <w:t>Nov</w:t>
+      </w:r>
+      <w:r>
+        <w:rPr>
+          <w:sz w:val="24"/>
+          <w:szCs w:val="24"/>
+          <w:rtl w:val="0"/>
+        </w:rPr>
+        <w:t xml:space="preserve"> 202</w:t>
+      </w:r>
+      <w:r>
+        <w:rPr>
+          <w:sz w:val="24"/>
+          <w:szCs w:val="24"/>
+          <w:rtl w:val="0"/>
+          <w:lang w:val="en-US"/>
+        </w:rPr>
+        <w:t>1</w:t>
       </w:r>
     </w:p>
     <w:p>
@@ -2113,6 +2479,36 @@
         </w:rPr>
         <w:t>Acted as FE lead during second half of tenure.</w:t>
       </w:r>
+    </w:p>
+    <w:p>
+      <w:pPr>
+        <w:pStyle w:val="Body"/>
+        <w:spacing w:after="80"/>
+        <w:rPr>
+          <w:sz w:val="20"/>
+          <w:szCs w:val="20"/>
+        </w:rPr>
+      </w:pPr>
+    </w:p>
+    <w:p>
+      <w:pPr>
+        <w:pStyle w:val="Body"/>
+        <w:spacing w:after="80"/>
+        <w:rPr>
+          <w:sz w:val="20"/>
+          <w:szCs w:val="20"/>
+        </w:rPr>
+      </w:pPr>
+    </w:p>
+    <w:p>
+      <w:pPr>
+        <w:pStyle w:val="Body"/>
+        <w:spacing w:after="80"/>
+        <w:rPr>
+          <w:sz w:val="20"/>
+          <w:szCs w:val="20"/>
+        </w:rPr>
+      </w:pPr>
     </w:p>
     <w:p>
       <w:pPr>
@@ -3968,7 +4364,7 @@
         <w:pBdr>
           <w:top w:val="nil"/>
           <w:left w:val="nil"/>
-          <w:bottom w:val="single" w:color="515151" w:sz="4" w:space="0" w:shadow="0" w:frame="0"/>
+          <w:bottom w:val="single" w:color="515151" w:sz="4" w:space="3" w:shadow="0" w:frame="0"/>
           <w:right w:val="nil"/>
         </w:pBdr>
       </w:pPr>
@@ -4535,7 +4931,7 @@
       <w:pageBreakBefore w:val="0"/>
       <w:widowControl w:val="1"/>
       <w:pBdr>
-        <w:top w:val="single" w:color="515151" w:sz="4" w:space="0" w:shadow="0" w:frame="0"/>
+        <w:top w:val="single" w:color="515151" w:sz="4" w:space="3" w:shadow="0" w:frame="0"/>
         <w:left w:val="nil"/>
         <w:bottom w:val="nil"/>
         <w:right w:val="nil"/>

</xml_diff>

<commit_message>
misc updartes/refinements (correct freelance start date, for example)
</commit_message>
<xml_diff>
--- a/DevinRhode2-resume.docx
+++ b/DevinRhode2-resume.docx
@@ -76,8 +76,8 @@
           <w:outline w:val="0"/>
           <w:color w:val="3f3f3f"/>
           <w:spacing w:val="12"/>
-          <w:sz w:val="20"/>
-          <w:szCs w:val="20"/>
+          <w:sz w:val="24"/>
+          <w:szCs w:val="24"/>
           <w14:textFill>
             <w14:solidFill>
               <w14:srgbClr w14:val="404040"/>
@@ -87,120 +87,33 @@
       </w:pPr>
       <w:r>
         <w:rPr>
-          <w:rStyle w:val="Hyperlink.0"/>
-          <w:rFonts w:ascii="Times Roman" w:cs="Times Roman" w:hAnsi="Times Roman" w:eastAsia="Times Roman"/>
+          <w:rFonts w:ascii="Times Roman" w:hAnsi="Times Roman"/>
           <w:outline w:val="0"/>
           <w:color w:val="3f3f3f"/>
           <w:spacing w:val="12"/>
           <w:sz w:val="24"/>
           <w:szCs w:val="24"/>
+          <w:rtl w:val="0"/>
+          <w:lang w:val="en-US"/>
           <w14:textFill>
             <w14:solidFill>
               <w14:srgbClr w14:val="404040"/>
             </w14:solidFill>
           </w14:textFill>
         </w:rPr>
-        <w:fldChar w:fldCharType="begin" w:fldLock="0"/>
-      </w:r>
-      <w:r>
-        <w:rPr>
-          <w:rStyle w:val="Hyperlink.0"/>
-          <w:rFonts w:ascii="Times Roman" w:cs="Times Roman" w:hAnsi="Times Roman" w:eastAsia="Times Roman"/>
+        <w:t xml:space="preserve">612-440-5172 </w:t>
+      </w:r>
+      <w:r>
+        <w:rPr>
+          <w:rFonts w:ascii="Times Roman" w:hAnsi="Times Roman" w:hint="default"/>
+          <w:b w:val="1"/>
+          <w:bCs w:val="1"/>
           <w:outline w:val="0"/>
           <w:color w:val="3f3f3f"/>
           <w:spacing w:val="12"/>
           <w:sz w:val="24"/>
           <w:szCs w:val="24"/>
-          <w14:textFill>
-            <w14:solidFill>
-              <w14:srgbClr w14:val="404040"/>
-            </w14:solidFill>
-          </w14:textFill>
-        </w:rPr>
-        <w:instrText xml:space="preserve"> HYPERLINK "https://github.com/devinrhode2"</w:instrText>
-      </w:r>
-      <w:r>
-        <w:rPr>
-          <w:rStyle w:val="Hyperlink.0"/>
-          <w:rFonts w:ascii="Times Roman" w:cs="Times Roman" w:hAnsi="Times Roman" w:eastAsia="Times Roman"/>
-          <w:outline w:val="0"/>
-          <w:color w:val="3f3f3f"/>
-          <w:spacing w:val="12"/>
-          <w:sz w:val="24"/>
-          <w:szCs w:val="24"/>
-          <w14:textFill>
-            <w14:solidFill>
-              <w14:srgbClr w14:val="404040"/>
-            </w14:solidFill>
-          </w14:textFill>
-        </w:rPr>
-        <w:fldChar w:fldCharType="separate" w:fldLock="0"/>
-      </w:r>
-      <w:r>
-        <w:rPr>
-          <w:rStyle w:val="Hyperlink.0"/>
-          <w:rFonts w:ascii="Times Roman" w:hAnsi="Times Roman"/>
-          <w:outline w:val="0"/>
-          <w:color w:val="3f3f3f"/>
-          <w:spacing w:val="12"/>
-          <w:sz w:val="24"/>
-          <w:szCs w:val="24"/>
-          <w:rtl w:val="0"/>
-          <w:lang w:val="en-US"/>
-          <w14:textFill>
-            <w14:solidFill>
-              <w14:srgbClr w14:val="404040"/>
-            </w14:solidFill>
-          </w14:textFill>
-        </w:rPr>
-        <w:t>github.com/devinrhode2</w:t>
-      </w:r>
-      <w:r>
-        <w:rPr>
-          <w:rFonts w:ascii="Times Roman" w:cs="Times Roman" w:hAnsi="Times Roman" w:eastAsia="Times Roman"/>
-          <w:outline w:val="0"/>
-          <w:color w:val="3f3f3f"/>
-          <w:spacing w:val="12"/>
-          <w:sz w:val="24"/>
-          <w:szCs w:val="24"/>
-          <w14:textFill>
-            <w14:solidFill>
-              <w14:srgbClr w14:val="404040"/>
-            </w14:solidFill>
-          </w14:textFill>
-        </w:rPr>
-        <w:fldChar w:fldCharType="end" w:fldLock="0"/>
-      </w:r>
-      <w:r>
-        <w:rPr>
-          <w:rFonts w:ascii="Times Roman" w:hAnsi="Times Roman"/>
-          <w:outline w:val="0"/>
-          <w:color w:val="3f3f3f"/>
-          <w:spacing w:val="12"/>
-          <w:sz w:val="24"/>
-          <w:szCs w:val="24"/>
-          <w:rtl w:val="0"/>
-          <w:lang w:val="en-US"/>
-          <w14:textFill>
-            <w14:solidFill>
-              <w14:srgbClr w14:val="404040"/>
-            </w14:solidFill>
-          </w14:textFill>
-        </w:rPr>
-        <w:t xml:space="preserve"> </w:t>
-      </w:r>
-      <w:r>
-        <w:rPr>
-          <w:rFonts w:ascii="Times Roman" w:hAnsi="Times Roman" w:hint="default"/>
-          <w:b w:val="1"/>
-          <w:bCs w:val="1"/>
-          <w:outline w:val="0"/>
-          <w:color w:val="3f3f3f"/>
-          <w:spacing w:val="12"/>
-          <w:sz w:val="24"/>
-          <w:szCs w:val="24"/>
-          <w:rtl w:val="0"/>
-          <w:lang w:val="en-US"/>
+          <w:rtl w:val="0"/>
           <w14:textFill>
             <w14:solidFill>
               <w14:srgbClr w14:val="404040"/>
@@ -472,6 +385,325 @@
           <w:rtl w:val="0"/>
           <w:lang w:val="en-US"/>
         </w:rPr>
+        <w:t>Skills</w:t>
+      </w:r>
+    </w:p>
+    <w:p>
+      <w:pPr>
+        <w:pStyle w:val="Body"/>
+        <w:spacing w:line="360" w:lineRule="auto"/>
+        <w:jc w:val="left"/>
+        <w:rPr>
+          <w:b w:val="1"/>
+          <w:bCs w:val="1"/>
+          <w:outline w:val="0"/>
+          <w:color w:val="3f3f3f"/>
+          <w14:textFill>
+            <w14:solidFill>
+              <w14:srgbClr w14:val="404040"/>
+            </w14:solidFill>
+          </w14:textFill>
+        </w:rPr>
+      </w:pPr>
+      <w:r>
+        <w:rPr>
+          <w:b w:val="1"/>
+          <w:bCs w:val="1"/>
+          <w:outline w:val="0"/>
+          <w:color w:val="3f3f3f"/>
+          <w:rtl w:val="0"/>
+          <w:lang w:val="en-US"/>
+          <w14:textFill>
+            <w14:solidFill>
+              <w14:srgbClr w14:val="404040"/>
+            </w14:solidFill>
+          </w14:textFill>
+        </w:rPr>
+        <w:t xml:space="preserve"> - Core: React, Hooks, Redux, TypeScript, SASS, Tailwind, CSS-in-JS, Responsive, a11y, SSR, Zod,</w:t>
+      </w:r>
+    </w:p>
+    <w:p>
+      <w:pPr>
+        <w:pStyle w:val="Body"/>
+        <w:spacing w:line="360" w:lineRule="auto"/>
+        <w:jc w:val="left"/>
+        <w:rPr>
+          <w:b w:val="1"/>
+          <w:bCs w:val="1"/>
+          <w:outline w:val="0"/>
+          <w:color w:val="3f3f3f"/>
+          <w14:textFill>
+            <w14:solidFill>
+              <w14:srgbClr w14:val="404040"/>
+            </w14:solidFill>
+          </w14:textFill>
+        </w:rPr>
+      </w:pPr>
+      <w:r>
+        <w:rPr>
+          <w:b w:val="1"/>
+          <w:bCs w:val="1"/>
+          <w:outline w:val="0"/>
+          <w:color w:val="3f3f3f"/>
+          <w:rtl w:val="0"/>
+          <w:lang w:val="en-US"/>
+          <w14:textFill>
+            <w14:solidFill>
+              <w14:srgbClr w14:val="404040"/>
+            </w14:solidFill>
+          </w14:textFill>
+        </w:rPr>
+        <w:t xml:space="preserve">   Cookies, date-fns, Day.js, Material-UI, etc</w:t>
+      </w:r>
+    </w:p>
+    <w:p>
+      <w:pPr>
+        <w:pStyle w:val="Body"/>
+        <w:spacing w:line="360" w:lineRule="auto"/>
+        <w:jc w:val="left"/>
+        <w:rPr>
+          <w:b w:val="1"/>
+          <w:bCs w:val="1"/>
+          <w:outline w:val="0"/>
+          <w:color w:val="3f3f3f"/>
+          <w14:textFill>
+            <w14:solidFill>
+              <w14:srgbClr w14:val="404040"/>
+            </w14:solidFill>
+          </w14:textFill>
+        </w:rPr>
+      </w:pPr>
+      <w:r>
+        <w:rPr>
+          <w:b w:val="1"/>
+          <w:bCs w:val="1"/>
+          <w:outline w:val="0"/>
+          <w:color w:val="3f3f3f"/>
+          <w:rtl w:val="0"/>
+          <w:lang w:val="en-US"/>
+          <w14:textFill>
+            <w14:solidFill>
+              <w14:srgbClr w14:val="404040"/>
+            </w14:solidFill>
+          </w14:textFill>
+        </w:rPr>
+        <w:t xml:space="preserve"> - Architecture: NPM, NPM Linking, Micro-Frontends, Module Federation, </w:t>
+      </w:r>
+      <w:r>
+        <w:rPr>
+          <w:b w:val="1"/>
+          <w:bCs w:val="1"/>
+          <w:outline w:val="0"/>
+          <w:color w:val="3f3f3f"/>
+          <w:rtl w:val="0"/>
+          <w:lang w:val="en-US"/>
+          <w14:textFill>
+            <w14:solidFill>
+              <w14:srgbClr w14:val="404040"/>
+            </w14:solidFill>
+          </w14:textFill>
+        </w:rPr>
+        <w:t>Webpack</w:t>
+      </w:r>
+      <w:r>
+        <w:rPr>
+          <w:b w:val="1"/>
+          <w:bCs w:val="1"/>
+          <w:outline w:val="0"/>
+          <w:color w:val="3f3f3f"/>
+          <w:rtl w:val="0"/>
+          <w:lang w:val="en-US"/>
+          <w14:textFill>
+            <w14:solidFill>
+              <w14:srgbClr w14:val="404040"/>
+            </w14:solidFill>
+          </w14:textFill>
+        </w:rPr>
+        <w:t xml:space="preserve">, </w:t>
+      </w:r>
+      <w:r>
+        <w:rPr>
+          <w:b w:val="1"/>
+          <w:bCs w:val="1"/>
+          <w:outline w:val="0"/>
+          <w:color w:val="3f3f3f"/>
+          <w:rtl w:val="0"/>
+          <w:lang w:val="nl-NL"/>
+          <w14:textFill>
+            <w14:solidFill>
+              <w14:srgbClr w14:val="404040"/>
+            </w14:solidFill>
+          </w14:textFill>
+        </w:rPr>
+        <w:t>Vite</w:t>
+      </w:r>
+      <w:r>
+        <w:rPr>
+          <w:b w:val="1"/>
+          <w:bCs w:val="1"/>
+          <w:outline w:val="0"/>
+          <w:color w:val="3f3f3f"/>
+          <w:rtl w:val="0"/>
+          <w:lang w:val="en-US"/>
+          <w14:textFill>
+            <w14:solidFill>
+              <w14:srgbClr w14:val="404040"/>
+            </w14:solidFill>
+          </w14:textFill>
+        </w:rPr>
+        <w:t>, NPM Scripts,</w:t>
+      </w:r>
+    </w:p>
+    <w:p>
+      <w:pPr>
+        <w:pStyle w:val="Body"/>
+        <w:spacing w:line="360" w:lineRule="auto"/>
+        <w:jc w:val="left"/>
+        <w:rPr>
+          <w:b w:val="1"/>
+          <w:bCs w:val="1"/>
+          <w:outline w:val="0"/>
+          <w:color w:val="3f3f3f"/>
+          <w14:textFill>
+            <w14:solidFill>
+              <w14:srgbClr w14:val="404040"/>
+            </w14:solidFill>
+          </w14:textFill>
+        </w:rPr>
+      </w:pPr>
+      <w:r>
+        <w:rPr>
+          <w:b w:val="1"/>
+          <w:bCs w:val="1"/>
+          <w:outline w:val="0"/>
+          <w:color w:val="3f3f3f"/>
+          <w:rtl w:val="0"/>
+          <w:lang w:val="en-US"/>
+          <w14:textFill>
+            <w14:solidFill>
+              <w14:srgbClr w14:val="404040"/>
+            </w14:solidFill>
+          </w14:textFill>
+        </w:rPr>
+        <w:t xml:space="preserve">   Bash/ZSH, HTTP Proxies, CORS, NGINX, Docker Containers</w:t>
+      </w:r>
+    </w:p>
+    <w:p>
+      <w:pPr>
+        <w:pStyle w:val="Body"/>
+        <w:spacing w:line="360" w:lineRule="auto"/>
+        <w:jc w:val="left"/>
+        <w:rPr>
+          <w:b w:val="1"/>
+          <w:bCs w:val="1"/>
+          <w:outline w:val="0"/>
+          <w:color w:val="3f3f3f"/>
+          <w:sz w:val="20"/>
+          <w:szCs w:val="20"/>
+          <w14:textFill>
+            <w14:solidFill>
+              <w14:srgbClr w14:val="404040"/>
+            </w14:solidFill>
+          </w14:textFill>
+        </w:rPr>
+      </w:pPr>
+      <w:r>
+        <w:rPr>
+          <w:b w:val="1"/>
+          <w:bCs w:val="1"/>
+          <w:outline w:val="0"/>
+          <w:color w:val="3f3f3f"/>
+          <w:rtl w:val="0"/>
+          <w:lang w:val="en-US"/>
+          <w14:textFill>
+            <w14:solidFill>
+              <w14:srgbClr w14:val="404040"/>
+            </w14:solidFill>
+          </w14:textFill>
+        </w:rPr>
+        <w:t xml:space="preserve"> - Cat herding: </w:t>
+      </w:r>
+      <w:r>
+        <w:rPr>
+          <w:b w:val="1"/>
+          <w:bCs w:val="1"/>
+          <w:outline w:val="0"/>
+          <w:color w:val="3f3f3f"/>
+          <w:rtl w:val="0"/>
+          <w:lang w:val="en-US"/>
+          <w14:textFill>
+            <w14:solidFill>
+              <w14:srgbClr w14:val="404040"/>
+            </w14:solidFill>
+          </w14:textFill>
+        </w:rPr>
+        <w:t>Git Hooks</w:t>
+      </w:r>
+      <w:r>
+        <w:rPr>
+          <w:b w:val="1"/>
+          <w:bCs w:val="1"/>
+          <w:outline w:val="0"/>
+          <w:color w:val="3f3f3f"/>
+          <w:rtl w:val="0"/>
+          <w:lang w:val="en-US"/>
+          <w14:textFill>
+            <w14:solidFill>
+              <w14:srgbClr w14:val="404040"/>
+            </w14:solidFill>
+          </w14:textFill>
+        </w:rPr>
+        <w:t xml:space="preserve">, </w:t>
+      </w:r>
+      <w:r>
+        <w:rPr>
+          <w:b w:val="1"/>
+          <w:bCs w:val="1"/>
+          <w:outline w:val="0"/>
+          <w:color w:val="3f3f3f"/>
+          <w:rtl w:val="0"/>
+          <w14:textFill>
+            <w14:solidFill>
+              <w14:srgbClr w14:val="404040"/>
+            </w14:solidFill>
+          </w14:textFill>
+        </w:rPr>
+        <w:t>Husky</w:t>
+      </w:r>
+      <w:r>
+        <w:rPr>
+          <w:b w:val="1"/>
+          <w:bCs w:val="1"/>
+          <w:outline w:val="0"/>
+          <w:color w:val="3f3f3f"/>
+          <w:rtl w:val="0"/>
+          <w:lang w:val="en-US"/>
+          <w14:textFill>
+            <w14:solidFill>
+              <w14:srgbClr w14:val="404040"/>
+            </w14:solidFill>
+          </w14:textFill>
+        </w:rPr>
+        <w:t>, ESLint, Prettier, Git Rebase, Code Review Standards</w:t>
+      </w:r>
+    </w:p>
+    <w:p>
+      <w:pPr>
+        <w:pStyle w:val="Heading 3"/>
+        <w:pBdr>
+          <w:top w:val="nil"/>
+          <w:left w:val="nil"/>
+          <w:bottom w:val="single" w:color="515151" w:sz="4" w:space="3" w:shadow="0" w:frame="0"/>
+          <w:right w:val="nil"/>
+        </w:pBdr>
+        <w:spacing w:before="320" w:after="240" w:line="240" w:lineRule="auto"/>
+        <w:jc w:val="left"/>
+      </w:pPr>
+      <w:r>
+        <w:rPr>
+          <w:rtl w:val="0"/>
+          <w:lang w:val="en-US"/>
+        </w:rPr>
         <w:t>Work History</w:t>
       </w:r>
     </w:p>
@@ -520,6 +752,44 @@
           <w:rtl w:val="0"/>
           <w:lang w:val="en-US"/>
         </w:rPr>
+        <w:t>Lead Frontend Engineer</w:t>
+      </w:r>
+      <w:r>
+        <w:rPr>
+          <w:b w:val="1"/>
+          <w:bCs w:val="1"/>
+          <w:sz w:val="24"/>
+          <w:szCs w:val="24"/>
+          <w:rtl w:val="0"/>
+          <w:lang w:val="en-US"/>
+        </w:rPr>
+        <w:t xml:space="preserve"> </w:t>
+      </w:r>
+      <w:r>
+        <w:rPr>
+          <w:b w:val="1"/>
+          <w:bCs w:val="1"/>
+          <w:sz w:val="24"/>
+          <w:szCs w:val="24"/>
+          <w:rtl w:val="0"/>
+        </w:rPr>
+        <w:t>•</w:t>
+      </w:r>
+      <w:r>
+        <w:rPr>
+          <w:sz w:val="24"/>
+          <w:szCs w:val="24"/>
+          <w:rtl w:val="0"/>
+        </w:rPr>
+        <w:t xml:space="preserve"> </w:t>
+      </w:r>
+      <w:r>
+        <w:rPr>
+          <w:sz w:val="24"/>
+          <w:szCs w:val="24"/>
+          <w:rtl w:val="0"/>
+          <w:lang w:val="en-US"/>
+        </w:rPr>
         <w:t>Oct</w:t>
       </w:r>
       <w:r>
@@ -582,16 +852,34 @@
           <w:rtl w:val="0"/>
           <w:lang w:val="en-US"/>
         </w:rPr>
-        <w:t>- Worked within webpack 5</w:t>
-      </w:r>
-      <w:r>
-        <w:rPr>
-          <w:sz w:val="20"/>
-          <w:szCs w:val="20"/>
-          <w:rtl w:val="0"/>
-          <w:lang w:val="en-US"/>
-        </w:rPr>
-        <w:t>+vite</w:t>
+        <w:t xml:space="preserve">- Worked within </w:t>
+      </w:r>
+      <w:r>
+        <w:rPr>
+          <w:sz w:val="20"/>
+          <w:szCs w:val="20"/>
+          <w:rtl w:val="0"/>
+          <w:lang w:val="en-US"/>
+        </w:rPr>
+        <w:t>W</w:t>
+      </w:r>
+      <w:r>
+        <w:rPr>
+          <w:sz w:val="20"/>
+          <w:szCs w:val="20"/>
+          <w:rtl w:val="0"/>
+          <w:lang w:val="en-US"/>
+        </w:rPr>
+        <w:t>ebpack 5</w:t>
+      </w:r>
+      <w:r>
+        <w:rPr>
+          <w:sz w:val="20"/>
+          <w:szCs w:val="20"/>
+          <w:rtl w:val="0"/>
+          <w:lang w:val="en-US"/>
+        </w:rPr>
+        <w:t>+Vite</w:t>
       </w:r>
       <w:r>
         <w:rPr>
@@ -618,7 +906,16 @@
           <w:rtl w:val="0"/>
           <w:lang w:val="en-US"/>
         </w:rPr>
-        <w:t xml:space="preserve"> micro-frontend architecture.</w:t>
+        <w:t xml:space="preserve"> micro-frontend architecture</w:t>
+      </w:r>
+      <w:r>
+        <w:rPr>
+          <w:sz w:val="20"/>
+          <w:szCs w:val="20"/>
+          <w:rtl w:val="0"/>
+          <w:lang w:val="en-US"/>
+        </w:rPr>
+        <w:t>.</w:t>
       </w:r>
       <w:r>
         <w:rPr>
@@ -669,7 +966,7 @@
           <w:rtl w:val="0"/>
           <w:lang w:val="en-US"/>
         </w:rPr>
-        <w:t xml:space="preserve"> (sessionStorage, 404's on js files)</w:t>
+        <w:t xml:space="preserve"> (sessionStorage, 404's on remoteEntry files)</w:t>
       </w:r>
       <w:r>
         <w:rPr>
@@ -703,7 +1000,25 @@
           <w:rtl w:val="0"/>
           <w:lang w:val="en-US"/>
         </w:rPr>
-        <w:t>React-Router v6+v7 (the remix-style one)</w:t>
+        <w:t>Upgraded from React-Router v6 to v7 (the remix-style one)</w:t>
+      </w:r>
+      <w:r>
+        <w:rPr>
+          <w:sz w:val="20"/>
+          <w:szCs w:val="20"/>
+          <w:rtl w:val="0"/>
+        </w:rPr>
+        <w:br w:type="textWrapping"/>
+        <w:t xml:space="preserve"> </w:t>
+      </w:r>
+      <w:r>
+        <w:rPr>
+          <w:sz w:val="20"/>
+          <w:szCs w:val="20"/>
+          <w:rtl w:val="0"/>
+          <w:lang w:val="en-US"/>
+        </w:rPr>
+        <w:t xml:space="preserve">- </w:t>
       </w:r>
       <w:r>
         <w:rPr>
@@ -712,7 +1027,7 @@
           <w:rtl w:val="0"/>
           <w:lang w:val="nl-NL"/>
         </w:rPr>
-        <w:t>, React hook</w:t>
+        <w:t>React hook</w:t>
       </w:r>
       <w:r>
         <w:rPr>
@@ -766,7 +1081,7 @@
           <w:rtl w:val="0"/>
           <w:lang w:val="en-US"/>
         </w:rPr>
-        <w:t>- Expanded architecture to allow for different frameworks, like Tanstack router or Blazor, to exist along side react-router.</w:t>
+        <w:t>- GitLab, Jira, Agile Scrum, weekly demos to business.</w:t>
       </w:r>
       <w:r>
         <w:rPr>
@@ -782,6 +1097,24 @@
           <w:sz w:val="20"/>
           <w:szCs w:val="20"/>
           <w:rtl w:val="0"/>
+          <w:lang w:val="en-US"/>
+        </w:rPr>
+        <w:t>- Expanded architecture to allow for different frameworks, like Tanstack Router or Blazor, to exist along side react-router.</w:t>
+      </w:r>
+      <w:r>
+        <w:rPr>
+          <w:sz w:val="20"/>
+          <w:szCs w:val="20"/>
+          <w:rtl w:val="0"/>
+        </w:rPr>
+        <w:br w:type="textWrapping"/>
+        <w:t xml:space="preserve"> </w:t>
+      </w:r>
+      <w:r>
+        <w:rPr>
+          <w:sz w:val="20"/>
+          <w:szCs w:val="20"/>
+          <w:rtl w:val="0"/>
           <w:lang w:val="ru-RU"/>
         </w:rPr>
         <w:t xml:space="preserve">- </w:t>
@@ -830,6 +1163,44 @@
           <w:lang w:val="en-US"/>
         </w:rPr>
         <w:t xml:space="preserve"> typescript strict mode.</w:t>
+      </w:r>
+      <w:r>
+        <w:rPr>
+          <w:sz w:val="20"/>
+          <w:szCs w:val="20"/>
+          <w:rtl w:val="0"/>
+        </w:rPr>
+        <w:br w:type="textWrapping"/>
+        <w:t xml:space="preserve"> </w:t>
+      </w:r>
+      <w:r>
+        <w:rPr>
+          <w:sz w:val="20"/>
+          <w:szCs w:val="20"/>
+          <w:rtl w:val="0"/>
+          <w:lang w:val="en-US"/>
+        </w:rPr>
+        <w:t xml:space="preserve">- </w:t>
+      </w:r>
+      <w:r>
+        <w:rPr>
+          <w:b w:val="1"/>
+          <w:bCs w:val="1"/>
+          <w:sz w:val="20"/>
+          <w:szCs w:val="20"/>
+          <w:rtl w:val="0"/>
+          <w:lang w:val="en-US"/>
+        </w:rPr>
+        <w:t>Led</w:t>
+      </w:r>
+      <w:r>
+        <w:rPr>
+          <w:sz w:val="20"/>
+          <w:szCs w:val="20"/>
+          <w:rtl w:val="0"/>
+          <w:lang w:val="en-US"/>
+        </w:rPr>
+        <w:t xml:space="preserve"> several technical interviews.</w:t>
       </w:r>
     </w:p>
     <w:p>
@@ -886,6 +1257,44 @@
           <w:rtl w:val="0"/>
           <w:lang w:val="en-US"/>
         </w:rPr>
+        <w:t>Senior Software Engineer</w:t>
+      </w:r>
+      <w:r>
+        <w:rPr>
+          <w:b w:val="1"/>
+          <w:bCs w:val="1"/>
+          <w:sz w:val="24"/>
+          <w:szCs w:val="24"/>
+          <w:rtl w:val="0"/>
+          <w:lang w:val="en-US"/>
+        </w:rPr>
+        <w:t xml:space="preserve"> </w:t>
+      </w:r>
+      <w:r>
+        <w:rPr>
+          <w:b w:val="1"/>
+          <w:bCs w:val="1"/>
+          <w:sz w:val="24"/>
+          <w:szCs w:val="24"/>
+          <w:rtl w:val="0"/>
+        </w:rPr>
+        <w:t>•</w:t>
+      </w:r>
+      <w:r>
+        <w:rPr>
+          <w:sz w:val="24"/>
+          <w:szCs w:val="24"/>
+          <w:rtl w:val="0"/>
+        </w:rPr>
+        <w:t xml:space="preserve"> </w:t>
+      </w:r>
+      <w:r>
+        <w:rPr>
+          <w:sz w:val="24"/>
+          <w:szCs w:val="24"/>
+          <w:rtl w:val="0"/>
+          <w:lang w:val="en-US"/>
+        </w:rPr>
         <w:t>Mar</w:t>
       </w:r>
       <w:r>
@@ -920,7 +1329,7 @@
           <w:rtl w:val="0"/>
           <w:lang w:val="en-US"/>
         </w:rPr>
-        <w:t xml:space="preserve"> Oct 2023</w:t>
+        <w:t xml:space="preserve"> Sep 2023</w:t>
       </w:r>
     </w:p>
     <w:p>
@@ -1117,7 +1526,42 @@
           <w:rtl w:val="0"/>
           <w:lang w:val="en-US"/>
         </w:rPr>
-        <w:t>Setup second micro-frontend with Docker, Docker-compose, Nginx, pm2, SolidStart, MUI/SUID, microbundle, Nx, yalc, github actions, bash, ash, alpine linux; along with a next.js 13 app that demonstrates consuming the micro-frontend.</w:t>
+        <w:t xml:space="preserve">Setup second micro-frontend with Docker, Docker-compose, </w:t>
+      </w:r>
+      <w:r>
+        <w:rPr>
+          <w:sz w:val="20"/>
+          <w:szCs w:val="20"/>
+          <w:rtl w:val="0"/>
+          <w:lang w:val="en-US"/>
+        </w:rPr>
+        <w:t>NGINX</w:t>
+      </w:r>
+      <w:r>
+        <w:rPr>
+          <w:sz w:val="20"/>
+          <w:szCs w:val="20"/>
+          <w:rtl w:val="0"/>
+        </w:rPr>
+        <w:t>, pm2, SolidStart, MUI/SUID, microbundle, Nx, yalc,</w:t>
+      </w:r>
+      <w:r>
+        <w:rPr>
+          <w:sz w:val="20"/>
+          <w:szCs w:val="20"/>
+          <w:rtl w:val="0"/>
+        </w:rPr>
+        <w:br w:type="textWrapping"/>
+        <w:t xml:space="preserve">   </w:t>
+      </w:r>
+      <w:r>
+        <w:rPr>
+          <w:sz w:val="20"/>
+          <w:szCs w:val="20"/>
+          <w:rtl w:val="0"/>
+          <w:lang w:val="en-US"/>
+        </w:rPr>
+        <w:t>github actions, bash, ash, alpine linux; along with a next.js 13 app that demonstrates consuming the micro-frontend.</w:t>
       </w:r>
     </w:p>
     <w:p>
@@ -1174,6 +1618,44 @@
           <w:rtl w:val="0"/>
           <w:lang w:val="en-US"/>
         </w:rPr>
+        <w:t>Senior Software Engineer</w:t>
+      </w:r>
+      <w:r>
+        <w:rPr>
+          <w:b w:val="1"/>
+          <w:bCs w:val="1"/>
+          <w:sz w:val="24"/>
+          <w:szCs w:val="24"/>
+          <w:rtl w:val="0"/>
+          <w:lang w:val="en-US"/>
+        </w:rPr>
+        <w:t xml:space="preserve"> </w:t>
+      </w:r>
+      <w:r>
+        <w:rPr>
+          <w:b w:val="1"/>
+          <w:bCs w:val="1"/>
+          <w:sz w:val="24"/>
+          <w:szCs w:val="24"/>
+          <w:rtl w:val="0"/>
+        </w:rPr>
+        <w:t>•</w:t>
+      </w:r>
+      <w:r>
+        <w:rPr>
+          <w:sz w:val="24"/>
+          <w:szCs w:val="24"/>
+          <w:rtl w:val="0"/>
+        </w:rPr>
+        <w:t xml:space="preserve"> </w:t>
+      </w:r>
+      <w:r>
+        <w:rPr>
+          <w:sz w:val="24"/>
+          <w:szCs w:val="24"/>
+          <w:rtl w:val="0"/>
+          <w:lang w:val="en-US"/>
+        </w:rPr>
         <w:t>Oct</w:t>
       </w:r>
       <w:r>
@@ -1382,6 +1864,44 @@
           <w:lang w:val="en-US"/>
         </w:rPr>
         <w:t xml:space="preserve">TextUs </w:t>
+      </w:r>
+      <w:r>
+        <w:rPr>
+          <w:b w:val="1"/>
+          <w:bCs w:val="1"/>
+          <w:sz w:val="24"/>
+          <w:szCs w:val="24"/>
+          <w:rtl w:val="0"/>
+        </w:rPr>
+        <w:t>•</w:t>
+      </w:r>
+      <w:r>
+        <w:rPr>
+          <w:sz w:val="24"/>
+          <w:szCs w:val="24"/>
+          <w:rtl w:val="0"/>
+        </w:rPr>
+        <w:t xml:space="preserve"> </w:t>
+      </w:r>
+      <w:r>
+        <w:rPr>
+          <w:sz w:val="24"/>
+          <w:szCs w:val="24"/>
+          <w:rtl w:val="0"/>
+          <w:lang w:val="en-US"/>
+        </w:rPr>
+        <w:t>Senior Software Engineer</w:t>
+      </w:r>
+      <w:r>
+        <w:rPr>
+          <w:b w:val="1"/>
+          <w:bCs w:val="1"/>
+          <w:sz w:val="24"/>
+          <w:szCs w:val="24"/>
+          <w:rtl w:val="0"/>
+          <w:lang w:val="en-US"/>
+        </w:rPr>
+        <w:t xml:space="preserve"> </w:t>
       </w:r>
       <w:r>
         <w:rPr>
@@ -1714,7 +2234,25 @@
           <w:rtl w:val="0"/>
           <w:lang w:val="en-US"/>
         </w:rPr>
-        <w:t xml:space="preserve"> typescript to give editor hints across whole codebase</w:t>
+        <w:t xml:space="preserve"> typescript to give editor hints across </w:t>
+      </w:r>
+      <w:r>
+        <w:rPr>
+          <w:sz w:val="20"/>
+          <w:szCs w:val="20"/>
+          <w:rtl w:val="0"/>
+          <w:lang w:val="en-US"/>
+        </w:rPr>
+        <w:t xml:space="preserve">the </w:t>
+      </w:r>
+      <w:r>
+        <w:rPr>
+          <w:sz w:val="20"/>
+          <w:szCs w:val="20"/>
+          <w:rtl w:val="0"/>
+          <w:lang w:val="en-US"/>
+        </w:rPr>
+        <w:t>whole codebase</w:t>
       </w:r>
       <w:r>
         <w:rPr>
@@ -1839,7 +2377,7 @@
           <w:rtl w:val="0"/>
           <w:lang w:val="en-US"/>
         </w:rPr>
-        <w:t>, Redux, Redux-Saga, React-Testing-Library, Jest, Chrome Extensions, Responsive css/media queries, flexbox.</w:t>
+        <w:t>, Redux, Redux-Saga, React-Testing-Library, Jest, Chrome Extensions, Responsive</w:t>
       </w:r>
       <w:r>
         <w:rPr>
@@ -1848,16 +2386,54 @@
           <w:rtl w:val="0"/>
         </w:rPr>
         <w:br w:type="textWrapping"/>
-        <w:t xml:space="preserve"> </w:t>
-      </w:r>
-      <w:r>
-        <w:rPr>
-          <w:sz w:val="20"/>
-          <w:szCs w:val="20"/>
-          <w:rtl w:val="0"/>
-          <w:lang w:val="en-US"/>
-        </w:rPr>
-        <w:t>- Led several technical interviews.</w:t>
+        <w:t xml:space="preserve">   </w:t>
+      </w:r>
+      <w:r>
+        <w:rPr>
+          <w:sz w:val="20"/>
+          <w:szCs w:val="20"/>
+          <w:rtl w:val="0"/>
+          <w:lang w:val="en-US"/>
+        </w:rPr>
+        <w:t>css/media queries, flexbox.</w:t>
+      </w:r>
+      <w:r>
+        <w:rPr>
+          <w:sz w:val="20"/>
+          <w:szCs w:val="20"/>
+          <w:rtl w:val="0"/>
+        </w:rPr>
+        <w:br w:type="textWrapping"/>
+        <w:t xml:space="preserve"> </w:t>
+      </w:r>
+      <w:r>
+        <w:rPr>
+          <w:sz w:val="20"/>
+          <w:szCs w:val="20"/>
+          <w:rtl w:val="0"/>
+          <w:lang w:val="en-US"/>
+        </w:rPr>
+        <w:t xml:space="preserve">- </w:t>
+      </w:r>
+      <w:r>
+        <w:rPr>
+          <w:b w:val="1"/>
+          <w:bCs w:val="1"/>
+          <w:sz w:val="20"/>
+          <w:szCs w:val="20"/>
+          <w:rtl w:val="0"/>
+          <w:lang w:val="en-US"/>
+        </w:rPr>
+        <w:t>Led</w:t>
+      </w:r>
+      <w:r>
+        <w:rPr>
+          <w:sz w:val="20"/>
+          <w:szCs w:val="20"/>
+          <w:rtl w:val="0"/>
+          <w:lang w:val="en-US"/>
+        </w:rPr>
+        <w:t xml:space="preserve"> several technical interviews.</w:t>
       </w:r>
     </w:p>
     <w:p>
@@ -1888,6 +2464,44 @@
           <w:lang w:val="en-US"/>
         </w:rPr>
         <w:t xml:space="preserve">Land O' Lakes </w:t>
+      </w:r>
+      <w:r>
+        <w:rPr>
+          <w:b w:val="1"/>
+          <w:bCs w:val="1"/>
+          <w:sz w:val="24"/>
+          <w:szCs w:val="24"/>
+          <w:rtl w:val="0"/>
+        </w:rPr>
+        <w:t>•</w:t>
+      </w:r>
+      <w:r>
+        <w:rPr>
+          <w:sz w:val="24"/>
+          <w:szCs w:val="24"/>
+          <w:rtl w:val="0"/>
+        </w:rPr>
+        <w:t xml:space="preserve"> </w:t>
+      </w:r>
+      <w:r>
+        <w:rPr>
+          <w:sz w:val="24"/>
+          <w:szCs w:val="24"/>
+          <w:rtl w:val="0"/>
+          <w:lang w:val="en-US"/>
+        </w:rPr>
+        <w:t>Lead Frontend Engineer</w:t>
+      </w:r>
+      <w:r>
+        <w:rPr>
+          <w:b w:val="1"/>
+          <w:bCs w:val="1"/>
+          <w:sz w:val="24"/>
+          <w:szCs w:val="24"/>
+          <w:rtl w:val="0"/>
+          <w:lang w:val="en-US"/>
+        </w:rPr>
+        <w:t xml:space="preserve"> </w:t>
       </w:r>
       <w:r>
         <w:rPr>
@@ -2243,6 +2857,24 @@
         </w:rPr>
         <w:t xml:space="preserve"> to 100% typescript.</w:t>
       </w:r>
+      <w:r>
+        <w:rPr>
+          <w:sz w:val="20"/>
+          <w:szCs w:val="20"/>
+          <w:rtl w:val="0"/>
+        </w:rPr>
+        <w:br w:type="textWrapping"/>
+        <w:t xml:space="preserve"> </w:t>
+      </w:r>
+      <w:r>
+        <w:rPr>
+          <w:sz w:val="20"/>
+          <w:szCs w:val="20"/>
+          <w:rtl w:val="0"/>
+          <w:lang w:val="en-US"/>
+        </w:rPr>
+        <w:t>- Wrote unit tests and integration tests with Jest and React-Testing-Library</w:t>
+      </w:r>
     </w:p>
     <w:p>
       <w:pPr>
@@ -2298,6 +2930,44 @@
           <w:rtl w:val="0"/>
           <w:lang w:val="en-US"/>
         </w:rPr>
+        <w:t>Senior/Lead Frontend Engineer</w:t>
+      </w:r>
+      <w:r>
+        <w:rPr>
+          <w:b w:val="1"/>
+          <w:bCs w:val="1"/>
+          <w:sz w:val="24"/>
+          <w:szCs w:val="24"/>
+          <w:rtl w:val="0"/>
+          <w:lang w:val="en-US"/>
+        </w:rPr>
+        <w:t xml:space="preserve"> </w:t>
+      </w:r>
+      <w:r>
+        <w:rPr>
+          <w:b w:val="1"/>
+          <w:bCs w:val="1"/>
+          <w:sz w:val="24"/>
+          <w:szCs w:val="24"/>
+          <w:rtl w:val="0"/>
+        </w:rPr>
+        <w:t>•</w:t>
+      </w:r>
+      <w:r>
+        <w:rPr>
+          <w:sz w:val="24"/>
+          <w:szCs w:val="24"/>
+          <w:rtl w:val="0"/>
+        </w:rPr>
+        <w:t xml:space="preserve"> </w:t>
+      </w:r>
+      <w:r>
+        <w:rPr>
+          <w:sz w:val="24"/>
+          <w:szCs w:val="24"/>
+          <w:rtl w:val="0"/>
+          <w:lang w:val="en-US"/>
+        </w:rPr>
         <w:t>Sep</w:t>
       </w:r>
       <w:r>
@@ -2360,7 +3030,7 @@
           <w:rtl w:val="0"/>
           <w:lang w:val="en-US"/>
         </w:rPr>
-        <w:t>Created company specific form library based on React-Hook-Form and TypeScript, which led me to develop great expertise in typescript, type generics, react memoization, and generally reducing re-renders.</w:t>
+        <w:t>Created company specific form library based on React-Hook-Form and TypeScript, which led me to develop great</w:t>
       </w:r>
       <w:r>
         <w:rPr>
@@ -2369,6 +3039,24 @@
           <w:rtl w:val="0"/>
         </w:rPr>
         <w:br w:type="textWrapping"/>
+        <w:t xml:space="preserve">   </w:t>
+      </w:r>
+      <w:r>
+        <w:rPr>
+          <w:sz w:val="20"/>
+          <w:szCs w:val="20"/>
+          <w:rtl w:val="0"/>
+          <w:lang w:val="en-US"/>
+        </w:rPr>
+        <w:t>expertise in typescript, type generics, react memoization, and generally reducing re-renders.</w:t>
+      </w:r>
+      <w:r>
+        <w:rPr>
+          <w:sz w:val="20"/>
+          <w:szCs w:val="20"/>
+          <w:rtl w:val="0"/>
+        </w:rPr>
+        <w:br w:type="textWrapping"/>
         <w:t xml:space="preserve"> </w:t>
       </w:r>
       <w:r>
@@ -2472,6 +3160,8 @@
       </w:r>
       <w:r>
         <w:rPr>
+          <w:b w:val="1"/>
+          <w:bCs w:val="1"/>
           <w:sz w:val="20"/>
           <w:szCs w:val="20"/>
           <w:rtl w:val="0"/>
@@ -2479,16 +3169,152 @@
         </w:rPr>
         <w:t>Acted as FE lead during second half of tenure.</w:t>
       </w:r>
+    </w:p>
+    <w:p>
+      <w:pPr>
+        <w:pStyle w:val="Body"/>
+        <w:rPr>
+          <w:sz w:val="6"/>
+          <w:szCs w:val="6"/>
+        </w:rPr>
+      </w:pPr>
     </w:p>
     <w:p>
       <w:pPr>
         <w:pStyle w:val="Body"/>
         <w:spacing w:after="80"/>
         <w:rPr>
-          <w:sz w:val="20"/>
-          <w:szCs w:val="20"/>
-        </w:rPr>
-      </w:pPr>
+          <w:sz w:val="24"/>
+          <w:szCs w:val="24"/>
+        </w:rPr>
+      </w:pPr>
+      <w:r>
+        <w:rPr>
+          <w:b w:val="1"/>
+          <w:bCs w:val="1"/>
+          <w:sz w:val="24"/>
+          <w:szCs w:val="24"/>
+          <w:rtl w:val="0"/>
+          <w:lang w:val="en-US"/>
+        </w:rPr>
+        <w:t xml:space="preserve">Best Buy </w:t>
+      </w:r>
+      <w:r>
+        <w:rPr>
+          <w:b w:val="1"/>
+          <w:bCs w:val="1"/>
+          <w:sz w:val="24"/>
+          <w:szCs w:val="24"/>
+          <w:rtl w:val="0"/>
+        </w:rPr>
+        <w:t>•</w:t>
+      </w:r>
+      <w:r>
+        <w:rPr>
+          <w:sz w:val="24"/>
+          <w:szCs w:val="24"/>
+          <w:rtl w:val="0"/>
+        </w:rPr>
+        <w:t xml:space="preserve"> </w:t>
+      </w:r>
+      <w:r>
+        <w:rPr>
+          <w:sz w:val="24"/>
+          <w:szCs w:val="24"/>
+          <w:rtl w:val="0"/>
+          <w:lang w:val="en-US"/>
+        </w:rPr>
+        <w:t>Senior Frontend Developer</w:t>
+      </w:r>
+      <w:r>
+        <w:rPr>
+          <w:b w:val="1"/>
+          <w:bCs w:val="1"/>
+          <w:sz w:val="24"/>
+          <w:szCs w:val="24"/>
+          <w:rtl w:val="0"/>
+          <w:lang w:val="en-US"/>
+        </w:rPr>
+        <w:t xml:space="preserve"> </w:t>
+      </w:r>
+      <w:r>
+        <w:rPr>
+          <w:b w:val="1"/>
+          <w:bCs w:val="1"/>
+          <w:sz w:val="24"/>
+          <w:szCs w:val="24"/>
+          <w:rtl w:val="0"/>
+        </w:rPr>
+        <w:t>•</w:t>
+      </w:r>
+      <w:r>
+        <w:rPr>
+          <w:sz w:val="24"/>
+          <w:szCs w:val="24"/>
+          <w:rtl w:val="0"/>
+        </w:rPr>
+        <w:t xml:space="preserve"> </w:t>
+      </w:r>
+      <w:r>
+        <w:rPr>
+          <w:sz w:val="24"/>
+          <w:szCs w:val="24"/>
+          <w:rtl w:val="0"/>
+          <w:lang w:val="en-US"/>
+        </w:rPr>
+        <w:t>Feb</w:t>
+      </w:r>
+      <w:r>
+        <w:rPr>
+          <w:sz w:val="24"/>
+          <w:szCs w:val="24"/>
+          <w:rtl w:val="0"/>
+        </w:rPr>
+        <w:t xml:space="preserve"> 20</w:t>
+      </w:r>
+      <w:r>
+        <w:rPr>
+          <w:sz w:val="24"/>
+          <w:szCs w:val="24"/>
+          <w:rtl w:val="0"/>
+          <w:lang w:val="en-US"/>
+        </w:rPr>
+        <w:t xml:space="preserve">20 </w:t>
+      </w:r>
+      <w:r>
+        <w:rPr>
+          <w:sz w:val="24"/>
+          <w:szCs w:val="24"/>
+          <w:rtl w:val="0"/>
+        </w:rPr>
+        <w:t>-</w:t>
+      </w:r>
+      <w:r>
+        <w:rPr>
+          <w:sz w:val="24"/>
+          <w:szCs w:val="24"/>
+          <w:rtl w:val="0"/>
+          <w:lang w:val="en-US"/>
+        </w:rPr>
+        <w:t xml:space="preserve"> Jun </w:t>
+      </w:r>
+      <w:r>
+        <w:rPr>
+          <w:sz w:val="24"/>
+          <w:szCs w:val="24"/>
+          <w:rtl w:val="0"/>
+        </w:rPr>
+        <w:t>20</w:t>
+      </w:r>
+      <w:r>
+        <w:rPr>
+          <w:sz w:val="24"/>
+          <w:szCs w:val="24"/>
+          <w:rtl w:val="0"/>
+          <w:lang w:val="en-US"/>
+        </w:rPr>
+        <w:t>20</w:t>
+      </w:r>
     </w:p>
     <w:p>
       <w:pPr>
@@ -2499,367 +3325,366 @@
           <w:szCs w:val="20"/>
         </w:rPr>
       </w:pPr>
+      <w:r>
+        <w:rPr>
+          <w:sz w:val="20"/>
+          <w:szCs w:val="20"/>
+          <w:rtl w:val="0"/>
+          <w:lang w:val="en-US"/>
+        </w:rPr>
+        <w:t xml:space="preserve"> - Worked with React, Redux, Reselect, </w:t>
+      </w:r>
+      <w:r>
+        <w:rPr>
+          <w:b w:val="1"/>
+          <w:bCs w:val="1"/>
+          <w:sz w:val="20"/>
+          <w:szCs w:val="20"/>
+          <w:rtl w:val="0"/>
+          <w:lang w:val="en-US"/>
+        </w:rPr>
+        <w:t>SSR</w:t>
+      </w:r>
+      <w:r>
+        <w:rPr>
+          <w:sz w:val="20"/>
+          <w:szCs w:val="20"/>
+          <w:rtl w:val="0"/>
+          <w:lang w:val="en-US"/>
+        </w:rPr>
+        <w:t>, Node.js, Express.js, a home-grown feature-flag system,</w:t>
+      </w:r>
+      <w:r>
+        <w:rPr>
+          <w:sz w:val="20"/>
+          <w:szCs w:val="20"/>
+          <w:rtl w:val="0"/>
+        </w:rPr>
+        <w:br w:type="textWrapping"/>
+        <w:t xml:space="preserve">   </w:t>
+      </w:r>
+      <w:r>
+        <w:rPr>
+          <w:sz w:val="20"/>
+          <w:szCs w:val="20"/>
+          <w:rtl w:val="0"/>
+          <w:lang w:val="en-US"/>
+        </w:rPr>
+        <w:t>Akamai Edge-Side-Includes (ESI/SSI), LESS, flexbox, responsive css/media queries.</w:t>
+      </w:r>
+      <w:r>
+        <w:rPr>
+          <w:sz w:val="20"/>
+          <w:szCs w:val="20"/>
+          <w:rtl w:val="0"/>
+        </w:rPr>
+        <w:br w:type="textWrapping"/>
+        <w:t xml:space="preserve"> </w:t>
+      </w:r>
+      <w:r>
+        <w:rPr>
+          <w:sz w:val="20"/>
+          <w:szCs w:val="20"/>
+          <w:rtl w:val="0"/>
+          <w:lang w:val="en-US"/>
+        </w:rPr>
+        <w:t xml:space="preserve">- </w:t>
+      </w:r>
+      <w:r>
+        <w:rPr>
+          <w:sz w:val="20"/>
+          <w:szCs w:val="20"/>
+          <w:rtl w:val="0"/>
+          <w:lang w:val="en-US"/>
+        </w:rPr>
+        <w:t>Worked on preferred store location cookies, diagnosed and patched bug in fetch polyfill affecting iOS 11+10,</w:t>
+      </w:r>
+      <w:r>
+        <w:rPr>
+          <w:sz w:val="20"/>
+          <w:szCs w:val="20"/>
+          <w:rtl w:val="0"/>
+        </w:rPr>
+        <w:br w:type="textWrapping"/>
+        <w:t xml:space="preserve">   </w:t>
+      </w:r>
+      <w:r>
+        <w:rPr>
+          <w:sz w:val="20"/>
+          <w:szCs w:val="20"/>
+          <w:rtl w:val="0"/>
+          <w:lang w:val="en-US"/>
+        </w:rPr>
+        <w:t>causing the users store to get incorrectly overwritten with geolocation.</w:t>
+      </w:r>
+      <w:r>
+        <w:rPr>
+          <w:sz w:val="20"/>
+          <w:szCs w:val="20"/>
+          <w:rtl w:val="0"/>
+        </w:rPr>
+        <w:br w:type="textWrapping"/>
+        <w:t xml:space="preserve"> </w:t>
+      </w:r>
+      <w:r>
+        <w:rPr>
+          <w:sz w:val="20"/>
+          <w:szCs w:val="20"/>
+          <w:rtl w:val="0"/>
+          <w:lang w:val="en-US"/>
+        </w:rPr>
+        <w:t xml:space="preserve">- Wrote unit tests with </w:t>
+      </w:r>
+      <w:r>
+        <w:rPr>
+          <w:sz w:val="20"/>
+          <w:szCs w:val="20"/>
+          <w:rtl w:val="0"/>
+        </w:rPr>
+        <w:t>Jest</w:t>
+      </w:r>
+      <w:r>
+        <w:rPr>
+          <w:sz w:val="20"/>
+          <w:szCs w:val="20"/>
+          <w:rtl w:val="0"/>
+          <w:lang w:val="en-US"/>
+        </w:rPr>
+        <w:t xml:space="preserve">/Enzyme, and E2E tests with </w:t>
+      </w:r>
+      <w:r>
+        <w:rPr>
+          <w:sz w:val="20"/>
+          <w:szCs w:val="20"/>
+          <w:rtl w:val="0"/>
+        </w:rPr>
+        <w:t>Cypress</w:t>
+      </w:r>
+      <w:r>
+        <w:rPr>
+          <w:sz w:val="20"/>
+          <w:szCs w:val="20"/>
+          <w:rtl w:val="0"/>
+          <w:lang w:val="en-US"/>
+        </w:rPr>
+        <w:t>.</w:t>
+      </w:r>
+    </w:p>
+    <w:p>
+      <w:pPr>
+        <w:pStyle w:val="Body"/>
+        <w:rPr>
+          <w:sz w:val="6"/>
+          <w:szCs w:val="6"/>
+        </w:rPr>
+      </w:pPr>
     </w:p>
     <w:p>
       <w:pPr>
         <w:pStyle w:val="Body"/>
         <w:spacing w:after="80"/>
         <w:rPr>
-          <w:sz w:val="20"/>
-          <w:szCs w:val="20"/>
-        </w:rPr>
-      </w:pPr>
+          <w:sz w:val="24"/>
+          <w:szCs w:val="24"/>
+        </w:rPr>
+      </w:pPr>
+      <w:r>
+        <w:rPr>
+          <w:b w:val="1"/>
+          <w:bCs w:val="1"/>
+          <w:sz w:val="24"/>
+          <w:szCs w:val="24"/>
+          <w:rtl w:val="0"/>
+          <w:lang w:val="en-US"/>
+        </w:rPr>
+        <w:t xml:space="preserve">Robert Half </w:t>
+      </w:r>
+      <w:r>
+        <w:rPr>
+          <w:b w:val="1"/>
+          <w:bCs w:val="1"/>
+          <w:sz w:val="24"/>
+          <w:szCs w:val="24"/>
+          <w:rtl w:val="0"/>
+        </w:rPr>
+        <w:t>•</w:t>
+      </w:r>
+      <w:r>
+        <w:rPr>
+          <w:sz w:val="24"/>
+          <w:szCs w:val="24"/>
+          <w:rtl w:val="0"/>
+        </w:rPr>
+        <w:t xml:space="preserve"> </w:t>
+      </w:r>
+      <w:r>
+        <w:rPr>
+          <w:sz w:val="24"/>
+          <w:szCs w:val="24"/>
+          <w:rtl w:val="0"/>
+          <w:lang w:val="en-US"/>
+        </w:rPr>
+        <w:t>Frontend Developer</w:t>
+      </w:r>
+      <w:r>
+        <w:rPr>
+          <w:b w:val="1"/>
+          <w:bCs w:val="1"/>
+          <w:sz w:val="24"/>
+          <w:szCs w:val="24"/>
+          <w:rtl w:val="0"/>
+          <w:lang w:val="en-US"/>
+        </w:rPr>
+        <w:t xml:space="preserve"> </w:t>
+      </w:r>
+      <w:r>
+        <w:rPr>
+          <w:b w:val="1"/>
+          <w:bCs w:val="1"/>
+          <w:sz w:val="24"/>
+          <w:szCs w:val="24"/>
+          <w:rtl w:val="0"/>
+        </w:rPr>
+        <w:t>•</w:t>
+      </w:r>
+      <w:r>
+        <w:rPr>
+          <w:sz w:val="24"/>
+          <w:szCs w:val="24"/>
+          <w:rtl w:val="0"/>
+        </w:rPr>
+        <w:t xml:space="preserve"> </w:t>
+      </w:r>
+      <w:r>
+        <w:rPr>
+          <w:sz w:val="24"/>
+          <w:szCs w:val="24"/>
+          <w:rtl w:val="0"/>
+          <w:lang w:val="en-US"/>
+        </w:rPr>
+        <w:t>Nov</w:t>
+      </w:r>
+      <w:r>
+        <w:rPr>
+          <w:sz w:val="24"/>
+          <w:szCs w:val="24"/>
+          <w:rtl w:val="0"/>
+        </w:rPr>
+        <w:t xml:space="preserve"> 201</w:t>
+      </w:r>
+      <w:r>
+        <w:rPr>
+          <w:sz w:val="24"/>
+          <w:szCs w:val="24"/>
+          <w:rtl w:val="0"/>
+          <w:lang w:val="en-US"/>
+        </w:rPr>
+        <w:t xml:space="preserve">7 </w:t>
+      </w:r>
+      <w:r>
+        <w:rPr>
+          <w:sz w:val="24"/>
+          <w:szCs w:val="24"/>
+          <w:rtl w:val="0"/>
+        </w:rPr>
+        <w:t>-</w:t>
+      </w:r>
+      <w:r>
+        <w:rPr>
+          <w:sz w:val="24"/>
+          <w:szCs w:val="24"/>
+          <w:rtl w:val="0"/>
+          <w:lang w:val="en-US"/>
+        </w:rPr>
+        <w:t xml:space="preserve"> Jan </w:t>
+      </w:r>
+      <w:r>
+        <w:rPr>
+          <w:sz w:val="24"/>
+          <w:szCs w:val="24"/>
+          <w:rtl w:val="0"/>
+        </w:rPr>
+        <w:t>20</w:t>
+      </w:r>
+      <w:r>
+        <w:rPr>
+          <w:sz w:val="24"/>
+          <w:szCs w:val="24"/>
+          <w:rtl w:val="0"/>
+          <w:lang w:val="en-US"/>
+        </w:rPr>
+        <w:t>20</w:t>
+      </w:r>
     </w:p>
     <w:p>
       <w:pPr>
         <w:pStyle w:val="Body"/>
         <w:rPr>
-          <w:sz w:val="6"/>
-          <w:szCs w:val="6"/>
-        </w:rPr>
-      </w:pPr>
+          <w:sz w:val="20"/>
+          <w:szCs w:val="20"/>
+        </w:rPr>
+      </w:pPr>
+      <w:r>
+        <w:rPr>
+          <w:i w:val="1"/>
+          <w:iCs w:val="1"/>
+          <w:sz w:val="20"/>
+          <w:szCs w:val="20"/>
+          <w:rtl w:val="0"/>
+          <w:lang w:val="en-US"/>
+        </w:rPr>
+        <w:t>BIWorldwide</w:t>
+      </w:r>
+      <w:r>
+        <w:rPr>
+          <w:i w:val="1"/>
+          <w:iCs w:val="1"/>
+          <w:sz w:val="20"/>
+          <w:szCs w:val="20"/>
+          <w:rtl w:val="0"/>
+          <w:lang w:val="en-US"/>
+        </w:rPr>
+        <w:t>:</w:t>
+      </w:r>
+      <w:r>
+        <w:rPr>
+          <w:sz w:val="20"/>
+          <w:szCs w:val="20"/>
+          <w:rtl w:val="0"/>
+          <w:lang w:val="en-US"/>
+        </w:rPr>
+        <w:t xml:space="preserve"> Jan 2019 - Jan 2020:</w:t>
+      </w:r>
     </w:p>
     <w:p>
       <w:pPr>
         <w:pStyle w:val="Body"/>
-        <w:spacing w:after="80"/>
-        <w:rPr>
-          <w:sz w:val="24"/>
-          <w:szCs w:val="24"/>
-        </w:rPr>
-      </w:pPr>
-      <w:r>
-        <w:rPr>
-          <w:b w:val="1"/>
-          <w:bCs w:val="1"/>
-          <w:sz w:val="24"/>
-          <w:szCs w:val="24"/>
-          <w:rtl w:val="0"/>
-          <w:lang w:val="en-US"/>
-        </w:rPr>
-        <w:t xml:space="preserve">Best Buy </w:t>
-      </w:r>
-      <w:r>
-        <w:rPr>
-          <w:b w:val="1"/>
-          <w:bCs w:val="1"/>
-          <w:sz w:val="24"/>
-          <w:szCs w:val="24"/>
-          <w:rtl w:val="0"/>
-        </w:rPr>
-        <w:t>•</w:t>
-      </w:r>
-      <w:r>
-        <w:rPr>
-          <w:sz w:val="24"/>
-          <w:szCs w:val="24"/>
-          <w:rtl w:val="0"/>
-        </w:rPr>
-        <w:t xml:space="preserve"> </w:t>
-      </w:r>
-      <w:r>
-        <w:rPr>
-          <w:sz w:val="24"/>
-          <w:szCs w:val="24"/>
-          <w:rtl w:val="0"/>
-          <w:lang w:val="en-US"/>
-        </w:rPr>
-        <w:t>Feb</w:t>
-      </w:r>
-      <w:r>
-        <w:rPr>
-          <w:sz w:val="24"/>
-          <w:szCs w:val="24"/>
-          <w:rtl w:val="0"/>
-        </w:rPr>
-        <w:t xml:space="preserve"> 20</w:t>
-      </w:r>
-      <w:r>
-        <w:rPr>
-          <w:sz w:val="24"/>
-          <w:szCs w:val="24"/>
-          <w:rtl w:val="0"/>
-          <w:lang w:val="en-US"/>
-        </w:rPr>
-        <w:t xml:space="preserve">20 </w:t>
-      </w:r>
-      <w:r>
-        <w:rPr>
-          <w:sz w:val="24"/>
-          <w:szCs w:val="24"/>
-          <w:rtl w:val="0"/>
-        </w:rPr>
-        <w:t>-</w:t>
-      </w:r>
-      <w:r>
-        <w:rPr>
-          <w:sz w:val="24"/>
-          <w:szCs w:val="24"/>
-          <w:rtl w:val="0"/>
-          <w:lang w:val="en-US"/>
-        </w:rPr>
-        <w:t xml:space="preserve"> Jun </w:t>
-      </w:r>
-      <w:r>
-        <w:rPr>
-          <w:sz w:val="24"/>
-          <w:szCs w:val="24"/>
-          <w:rtl w:val="0"/>
-        </w:rPr>
-        <w:t>20</w:t>
-      </w:r>
-      <w:r>
-        <w:rPr>
-          <w:sz w:val="24"/>
-          <w:szCs w:val="24"/>
-          <w:rtl w:val="0"/>
-          <w:lang w:val="en-US"/>
-        </w:rPr>
-        <w:t>20</w:t>
-      </w:r>
-    </w:p>
-    <w:p>
-      <w:pPr>
-        <w:pStyle w:val="Body"/>
-        <w:spacing w:after="80"/>
-        <w:rPr>
-          <w:sz w:val="20"/>
-          <w:szCs w:val="20"/>
-        </w:rPr>
-      </w:pPr>
-      <w:r>
-        <w:rPr>
-          <w:sz w:val="20"/>
-          <w:szCs w:val="20"/>
-          <w:rtl w:val="0"/>
-          <w:lang w:val="en-US"/>
-        </w:rPr>
-        <w:t xml:space="preserve"> - Worked with React, Redux, Reselect, </w:t>
-      </w:r>
-      <w:r>
-        <w:rPr>
-          <w:b w:val="1"/>
-          <w:bCs w:val="1"/>
-          <w:sz w:val="20"/>
-          <w:szCs w:val="20"/>
-          <w:rtl w:val="0"/>
-          <w:lang w:val="en-US"/>
-        </w:rPr>
-        <w:t>SSR</w:t>
-      </w:r>
-      <w:r>
-        <w:rPr>
-          <w:sz w:val="20"/>
-          <w:szCs w:val="20"/>
-          <w:rtl w:val="0"/>
-          <w:lang w:val="en-US"/>
-        </w:rPr>
-        <w:t>, Node.js, Express.js, a home-grown feature-flag system, Akamai Edge-Side-Includes (ESI/SSI), LESS, flexbox, responsive css/media queries.</w:t>
-      </w:r>
-      <w:r>
-        <w:rPr>
-          <w:sz w:val="20"/>
-          <w:szCs w:val="20"/>
-          <w:rtl w:val="0"/>
-        </w:rPr>
-        <w:br w:type="textWrapping"/>
-        <w:t xml:space="preserve"> </w:t>
-      </w:r>
-      <w:r>
-        <w:rPr>
-          <w:sz w:val="20"/>
-          <w:szCs w:val="20"/>
-          <w:rtl w:val="0"/>
-          <w:lang w:val="en-US"/>
-        </w:rPr>
-        <w:t xml:space="preserve">- </w:t>
-      </w:r>
-      <w:r>
-        <w:rPr>
-          <w:sz w:val="20"/>
-          <w:szCs w:val="20"/>
-          <w:rtl w:val="0"/>
-          <w:lang w:val="en-US"/>
-        </w:rPr>
-        <w:t>Worked on preferred store location cookies, diagnosed and patched bug in fetch polyfill affecting iOS 11+10, causing the users store to get incorrectly overwritten with geolocation.</w:t>
-      </w:r>
-      <w:r>
-        <w:rPr>
-          <w:sz w:val="20"/>
-          <w:szCs w:val="20"/>
-          <w:rtl w:val="0"/>
-        </w:rPr>
-        <w:br w:type="textWrapping"/>
-        <w:t xml:space="preserve"> </w:t>
-      </w:r>
-      <w:r>
-        <w:rPr>
-          <w:sz w:val="20"/>
-          <w:szCs w:val="20"/>
-          <w:rtl w:val="0"/>
-          <w:lang w:val="en-US"/>
-        </w:rPr>
-        <w:t xml:space="preserve">- Wrote unit tests with </w:t>
-      </w:r>
-      <w:r>
-        <w:rPr>
-          <w:sz w:val="20"/>
-          <w:szCs w:val="20"/>
-          <w:rtl w:val="0"/>
-        </w:rPr>
-        <w:t>Jest</w:t>
-      </w:r>
-      <w:r>
-        <w:rPr>
-          <w:sz w:val="20"/>
-          <w:szCs w:val="20"/>
-          <w:rtl w:val="0"/>
-          <w:lang w:val="en-US"/>
-        </w:rPr>
-        <w:t xml:space="preserve">/Enzyme, and E2E tests with </w:t>
-      </w:r>
-      <w:r>
-        <w:rPr>
-          <w:sz w:val="20"/>
-          <w:szCs w:val="20"/>
-          <w:rtl w:val="0"/>
-        </w:rPr>
-        <w:t>Cypress</w:t>
-      </w:r>
-      <w:r>
-        <w:rPr>
-          <w:sz w:val="20"/>
-          <w:szCs w:val="20"/>
-          <w:rtl w:val="0"/>
-          <w:lang w:val="en-US"/>
-        </w:rPr>
-        <w:t>.</w:t>
-      </w:r>
-    </w:p>
-    <w:p>
-      <w:pPr>
-        <w:pStyle w:val="Body"/>
-        <w:rPr>
-          <w:sz w:val="6"/>
-          <w:szCs w:val="6"/>
-        </w:rPr>
-      </w:pPr>
-    </w:p>
-    <w:p>
-      <w:pPr>
-        <w:pStyle w:val="Body"/>
-        <w:spacing w:after="80"/>
-        <w:rPr>
-          <w:sz w:val="24"/>
-          <w:szCs w:val="24"/>
-        </w:rPr>
-      </w:pPr>
-      <w:r>
-        <w:rPr>
-          <w:b w:val="1"/>
-          <w:bCs w:val="1"/>
-          <w:sz w:val="24"/>
-          <w:szCs w:val="24"/>
-          <w:rtl w:val="0"/>
-          <w:lang w:val="en-US"/>
-        </w:rPr>
-        <w:t xml:space="preserve">BIWorldwide </w:t>
-      </w:r>
-      <w:r>
-        <w:rPr>
-          <w:b w:val="1"/>
-          <w:bCs w:val="1"/>
-          <w:sz w:val="24"/>
-          <w:szCs w:val="24"/>
-          <w:rtl w:val="0"/>
-        </w:rPr>
-        <w:t>•</w:t>
-      </w:r>
-      <w:r>
-        <w:rPr>
-          <w:sz w:val="24"/>
-          <w:szCs w:val="24"/>
-          <w:rtl w:val="0"/>
-        </w:rPr>
-        <w:t xml:space="preserve"> </w:t>
-      </w:r>
-      <w:r>
-        <w:rPr>
-          <w:sz w:val="24"/>
-          <w:szCs w:val="24"/>
-          <w:rtl w:val="0"/>
-          <w:lang w:val="en-US"/>
-        </w:rPr>
-        <w:t>Jan</w:t>
-      </w:r>
-      <w:r>
-        <w:rPr>
-          <w:sz w:val="24"/>
-          <w:szCs w:val="24"/>
-          <w:rtl w:val="0"/>
-        </w:rPr>
-        <w:t xml:space="preserve"> 201</w:t>
-      </w:r>
-      <w:r>
-        <w:rPr>
-          <w:sz w:val="24"/>
-          <w:szCs w:val="24"/>
-          <w:rtl w:val="0"/>
-          <w:lang w:val="en-US"/>
-        </w:rPr>
-        <w:t xml:space="preserve">9 </w:t>
-      </w:r>
-      <w:r>
-        <w:rPr>
-          <w:sz w:val="24"/>
-          <w:szCs w:val="24"/>
-          <w:rtl w:val="0"/>
-        </w:rPr>
-        <w:t>-</w:t>
-      </w:r>
-      <w:r>
-        <w:rPr>
-          <w:sz w:val="24"/>
-          <w:szCs w:val="24"/>
-          <w:rtl w:val="0"/>
-          <w:lang w:val="en-US"/>
-        </w:rPr>
-        <w:t xml:space="preserve"> Jan </w:t>
-      </w:r>
-      <w:r>
-        <w:rPr>
-          <w:sz w:val="24"/>
-          <w:szCs w:val="24"/>
-          <w:rtl w:val="0"/>
-        </w:rPr>
-        <w:t>20</w:t>
-      </w:r>
-      <w:r>
-        <w:rPr>
-          <w:sz w:val="24"/>
-          <w:szCs w:val="24"/>
-          <w:rtl w:val="0"/>
-          <w:lang w:val="en-US"/>
-        </w:rPr>
-        <w:t>20</w:t>
-      </w:r>
-    </w:p>
-    <w:p>
-      <w:pPr>
-        <w:pStyle w:val="Body"/>
-        <w:rPr>
-          <w:sz w:val="20"/>
-          <w:szCs w:val="20"/>
-        </w:rPr>
-      </w:pPr>
-      <w:r>
-        <w:rPr>
-          <w:sz w:val="20"/>
-          <w:szCs w:val="20"/>
-          <w:rtl w:val="0"/>
-          <w:lang w:val="en-US"/>
-        </w:rPr>
-        <w:t xml:space="preserve"> - Acted as lead on small dev team.</w:t>
+        <w:rPr>
+          <w:b w:val="1"/>
+          <w:bCs w:val="1"/>
+          <w:sz w:val="20"/>
+          <w:szCs w:val="20"/>
+        </w:rPr>
+      </w:pPr>
+      <w:r>
+        <w:rPr>
+          <w:sz w:val="20"/>
+          <w:szCs w:val="20"/>
+          <w:rtl w:val="0"/>
+          <w:lang w:val="en-US"/>
+        </w:rPr>
+        <w:t xml:space="preserve"> - </w:t>
+      </w:r>
+      <w:r>
+        <w:rPr>
+          <w:b w:val="1"/>
+          <w:bCs w:val="1"/>
+          <w:sz w:val="20"/>
+          <w:szCs w:val="20"/>
+          <w:rtl w:val="0"/>
+          <w:lang w:val="en-US"/>
+        </w:rPr>
+        <w:t>Acted as lead on small dev team.</w:t>
       </w:r>
     </w:p>
     <w:p>
@@ -3099,7 +3924,25 @@
           <w:rtl w:val="0"/>
           <w:lang w:val="en-US"/>
         </w:rPr>
-        <w:t xml:space="preserve"> - Built reverse proxy with Node.js to allow us to connect our local dev server to any backend, allowing us to simulate our code running in production. (Had to re-write cookie headers and modify cookie flags)</w:t>
+        <w:t xml:space="preserve"> - Built reverse proxy with Node.js to allow us to connect our local dev server to any backend, allowing us to simulate our</w:t>
+      </w:r>
+      <w:r>
+        <w:rPr>
+          <w:sz w:val="20"/>
+          <w:szCs w:val="20"/>
+          <w:rtl w:val="0"/>
+        </w:rPr>
+        <w:br w:type="textWrapping"/>
+        <w:t xml:space="preserve">   </w:t>
+      </w:r>
+      <w:r>
+        <w:rPr>
+          <w:sz w:val="20"/>
+          <w:szCs w:val="20"/>
+          <w:rtl w:val="0"/>
+          <w:lang w:val="en-US"/>
+        </w:rPr>
+        <w:t>code running in production. (Had to re-write cookie headers and modify cookie flags)</w:t>
       </w:r>
     </w:p>
     <w:p>
@@ -3171,7 +4014,7 @@
           <w:rtl w:val="0"/>
           <w:lang w:val="en-US"/>
         </w:rPr>
-        <w:t xml:space="preserve"> - Created versioning system for frontend, allowing us to check the console for exactly what version is deployed at that time in that browser and match it back to a git tag. </w:t>
+        <w:t xml:space="preserve"> - Created versioning system for frontend, allowing us to check the console for exactly what version is deployed at that</w:t>
       </w:r>
     </w:p>
     <w:p>
@@ -3189,7 +4032,209 @@
           <w:rtl w:val="0"/>
           <w:lang w:val="en-US"/>
         </w:rPr>
+        <w:t xml:space="preserve">   time in that browser and match it back to a git tag. </w:t>
+      </w:r>
+    </w:p>
+    <w:p>
+      <w:pPr>
+        <w:pStyle w:val="Body"/>
+        <w:rPr>
+          <w:sz w:val="10"/>
+          <w:szCs w:val="10"/>
+        </w:rPr>
+      </w:pPr>
+      <w:r>
+        <w:rPr>
+          <w:sz w:val="20"/>
+          <w:szCs w:val="20"/>
+          <w:rtl w:val="0"/>
+          <w:lang w:val="en-US"/>
+        </w:rPr>
         <w:t xml:space="preserve"> - Setup Sentry.js error dashboard.</w:t>
+      </w:r>
+      <w:r>
+        <w:rPr>
+          <w:sz w:val="20"/>
+          <w:szCs w:val="20"/>
+        </w:rPr>
+        <w:br w:type="textWrapping"/>
+      </w:r>
+    </w:p>
+    <w:p>
+      <w:pPr>
+        <w:pStyle w:val="Body"/>
+        <w:rPr>
+          <w:sz w:val="10"/>
+          <w:szCs w:val="10"/>
+        </w:rPr>
+      </w:pPr>
+      <w:r>
+        <w:rPr>
+          <w:i w:val="1"/>
+          <w:iCs w:val="1"/>
+          <w:sz w:val="20"/>
+          <w:szCs w:val="20"/>
+          <w:rtl w:val="0"/>
+          <w:lang w:val="en-US"/>
+        </w:rPr>
+        <w:t>Allen Interactions:</w:t>
+      </w:r>
+      <w:r>
+        <w:rPr>
+          <w:sz w:val="20"/>
+          <w:szCs w:val="20"/>
+          <w:rtl w:val="0"/>
+          <w:lang w:val="en-US"/>
+        </w:rPr>
+        <w:t xml:space="preserve"> Nov 2018 - Dec 2018: Created learning experiences with heavy animations, CSS3/HTML5/vanilla JS</w:t>
+      </w:r>
+      <w:r>
+        <w:rPr>
+          <w:sz w:val="20"/>
+          <w:szCs w:val="20"/>
+          <w:shd w:val="clear" w:color="auto" w:fill="ffffff"/>
+          <w:rtl w:val="0"/>
+          <w:lang w:val="en-US"/>
+        </w:rPr>
+        <w:t>.</w:t>
+      </w:r>
+      <w:r>
+        <w:rPr>
+          <w:sz w:val="10"/>
+          <w:szCs w:val="10"/>
+        </w:rPr>
+        <w:br w:type="textWrapping"/>
+      </w:r>
+    </w:p>
+    <w:p>
+      <w:pPr>
+        <w:pStyle w:val="Body"/>
+        <w:rPr>
+          <w:sz w:val="20"/>
+          <w:szCs w:val="20"/>
+        </w:rPr>
+      </w:pPr>
+      <w:r>
+        <w:rPr>
+          <w:i w:val="1"/>
+          <w:iCs w:val="1"/>
+          <w:sz w:val="20"/>
+          <w:szCs w:val="20"/>
+          <w:rtl w:val="0"/>
+          <w:lang w:val="en-US"/>
+        </w:rPr>
+        <w:t>Alliance Laundry Systems:</w:t>
+      </w:r>
+      <w:r>
+        <w:rPr>
+          <w:sz w:val="20"/>
+          <w:szCs w:val="20"/>
+          <w:rtl w:val="0"/>
+          <w:lang w:val="en-US"/>
+        </w:rPr>
+        <w:t xml:space="preserve"> Nov 2017 - Oct 2018: W</w:t>
+      </w:r>
+      <w:r>
+        <w:rPr>
+          <w:sz w:val="20"/>
+          <w:szCs w:val="20"/>
+          <w:shd w:val="clear" w:color="auto" w:fill="ffffff"/>
+          <w:rtl w:val="0"/>
+          <w:lang w:val="en-US"/>
+        </w:rPr>
+        <w:t>orked on</w:t>
+      </w:r>
+      <w:r>
+        <w:rPr>
+          <w:sz w:val="20"/>
+          <w:szCs w:val="20"/>
+          <w:shd w:val="clear" w:color="auto" w:fill="ffffff"/>
+          <w:rtl w:val="0"/>
+          <w:lang w:val="en-US"/>
+        </w:rPr>
+        <w:t xml:space="preserve"> </w:t>
+      </w:r>
+      <w:r>
+        <w:rPr>
+          <w:sz w:val="20"/>
+          <w:szCs w:val="20"/>
+          <w:shd w:val="clear" w:color="auto" w:fill="ffffff"/>
+          <w:rtl w:val="0"/>
+          <w:lang w:val="en-US"/>
+        </w:rPr>
+        <w:t xml:space="preserve">ember-frontend of laundromat </w:t>
+      </w:r>
+      <w:r>
+        <w:rPr>
+          <w:i w:val="1"/>
+          <w:iCs w:val="1"/>
+          <w:sz w:val="20"/>
+          <w:szCs w:val="20"/>
+          <w:shd w:val="clear" w:color="auto" w:fill="ffffff"/>
+          <w:rtl w:val="0"/>
+          <w:lang w:val="fr-FR"/>
+        </w:rPr>
+        <w:t>management</w:t>
+      </w:r>
+      <w:r>
+        <w:rPr>
+          <w:sz w:val="20"/>
+          <w:szCs w:val="20"/>
+          <w:shd w:val="clear" w:color="auto" w:fill="ffffff"/>
+          <w:rtl w:val="0"/>
+          <w:lang w:val="en-US"/>
+        </w:rPr>
+        <w:t xml:space="preserve"> app, with emphasis on re-writ</w:t>
+      </w:r>
+      <w:r>
+        <w:rPr>
+          <w:sz w:val="20"/>
+          <w:szCs w:val="20"/>
+          <w:shd w:val="clear" w:color="auto" w:fill="ffffff"/>
+          <w:rtl w:val="0"/>
+          <w:lang w:val="en-US"/>
+        </w:rPr>
+        <w:t xml:space="preserve">ing </w:t>
+      </w:r>
+      <w:r>
+        <w:rPr>
+          <w:sz w:val="20"/>
+          <w:szCs w:val="20"/>
+          <w:shd w:val="clear" w:color="auto" w:fill="ffffff"/>
+          <w:rtl w:val="0"/>
+          <w:lang w:val="en-US"/>
+        </w:rPr>
+        <w:t>washer</w:t>
+      </w:r>
+      <w:r>
+        <w:rPr>
+          <w:sz w:val="20"/>
+          <w:szCs w:val="20"/>
+          <w:shd w:val="clear" w:color="auto" w:fill="ffffff"/>
+          <w:rtl w:val="0"/>
+          <w:lang w:val="en-US"/>
+        </w:rPr>
+        <w:t>/</w:t>
+      </w:r>
+      <w:r>
+        <w:rPr>
+          <w:sz w:val="20"/>
+          <w:szCs w:val="20"/>
+          <w:shd w:val="clear" w:color="auto" w:fill="ffffff"/>
+          <w:rtl w:val="0"/>
+          <w:lang w:val="en-US"/>
+        </w:rPr>
+        <w:t>dryer programming interface</w:t>
+      </w:r>
+      <w:r>
+        <w:rPr>
+          <w:sz w:val="20"/>
+          <w:szCs w:val="20"/>
+          <w:shd w:val="clear" w:color="auto" w:fill="ffffff"/>
+          <w:rtl w:val="0"/>
+          <w:lang w:val="en-US"/>
+        </w:rPr>
+        <w:t>. Setup sentry.js error dashboard.</w:t>
       </w:r>
     </w:p>
     <w:p>
@@ -3219,7 +4264,7 @@
           <w:rtl w:val="0"/>
           <w:lang w:val="en-US"/>
         </w:rPr>
-        <w:t xml:space="preserve">Alliance Laundry Systems </w:t>
+        <w:t xml:space="preserve">EPAM </w:t>
       </w:r>
       <w:r>
         <w:rPr>
@@ -3246,7 +4291,62 @@
           <w:rtl w:val="0"/>
           <w:lang w:val="en-US"/>
         </w:rPr>
-        <w:t>Nov</w:t>
+        <w:t>JavaScript Developer</w:t>
+      </w:r>
+      <w:r>
+        <w:rPr>
+          <w:b w:val="1"/>
+          <w:bCs w:val="1"/>
+          <w:sz w:val="24"/>
+          <w:szCs w:val="24"/>
+          <w:rtl w:val="0"/>
+          <w:lang w:val="en-US"/>
+        </w:rPr>
+        <w:t xml:space="preserve"> </w:t>
+      </w:r>
+      <w:r>
+        <w:rPr>
+          <w:b w:val="1"/>
+          <w:bCs w:val="1"/>
+          <w:sz w:val="24"/>
+          <w:szCs w:val="24"/>
+          <w:rtl w:val="0"/>
+        </w:rPr>
+        <w:t>•</w:t>
+      </w:r>
+      <w:r>
+        <w:rPr>
+          <w:sz w:val="24"/>
+          <w:szCs w:val="24"/>
+          <w:rtl w:val="0"/>
+        </w:rPr>
+        <w:t xml:space="preserve"> Apr 201</w:t>
+      </w:r>
+      <w:r>
+        <w:rPr>
+          <w:sz w:val="24"/>
+          <w:szCs w:val="24"/>
+          <w:rtl w:val="0"/>
+          <w:lang w:val="en-US"/>
+        </w:rPr>
+        <w:t xml:space="preserve">6 </w:t>
+      </w:r>
+      <w:r>
+        <w:rPr>
+          <w:sz w:val="24"/>
+          <w:szCs w:val="24"/>
+          <w:rtl w:val="0"/>
+        </w:rPr>
+        <w:t>-</w:t>
+      </w:r>
+      <w:r>
+        <w:rPr>
+          <w:sz w:val="24"/>
+          <w:szCs w:val="24"/>
+          <w:rtl w:val="0"/>
+          <w:lang w:val="en-US"/>
+        </w:rPr>
+        <w:t xml:space="preserve"> Jun</w:t>
       </w:r>
       <w:r>
         <w:rPr>
@@ -3263,41 +4363,7 @@
           <w:rtl w:val="0"/>
           <w:lang w:val="en-US"/>
         </w:rPr>
-        <w:t xml:space="preserve">7 </w:t>
-      </w:r>
-      <w:r>
-        <w:rPr>
-          <w:sz w:val="24"/>
-          <w:szCs w:val="24"/>
-          <w:rtl w:val="0"/>
-        </w:rPr>
-        <w:t>-</w:t>
-      </w:r>
-      <w:r>
-        <w:rPr>
-          <w:sz w:val="24"/>
-          <w:szCs w:val="24"/>
-          <w:rtl w:val="0"/>
-          <w:lang w:val="en-US"/>
-        </w:rPr>
-        <w:t xml:space="preserve"> Nov </w:t>
-      </w:r>
-      <w:r>
-        <w:rPr>
-          <w:sz w:val="24"/>
-          <w:szCs w:val="24"/>
-          <w:rtl w:val="0"/>
-        </w:rPr>
-        <w:t>20</w:t>
-      </w:r>
-      <w:r>
-        <w:rPr>
-          <w:sz w:val="24"/>
-          <w:szCs w:val="24"/>
-          <w:rtl w:val="0"/>
-          <w:lang w:val="en-US"/>
-        </w:rPr>
-        <w:t>18</w:t>
+        <w:t>6</w:t>
       </w:r>
     </w:p>
     <w:p>
@@ -3315,84 +4381,25 @@
           <w:rtl w:val="0"/>
           <w:lang w:val="en-US"/>
         </w:rPr>
-        <w:t xml:space="preserve"> </w:t>
-      </w:r>
-      <w:r>
-        <w:rPr>
-          <w:sz w:val="20"/>
-          <w:szCs w:val="20"/>
-          <w:shd w:val="clear" w:color="auto" w:fill="ffffff"/>
-          <w:rtl w:val="0"/>
-          <w:lang w:val="en-US"/>
-        </w:rPr>
-        <w:t xml:space="preserve">- </w:t>
-      </w:r>
-      <w:r>
-        <w:rPr>
-          <w:sz w:val="20"/>
-          <w:szCs w:val="20"/>
-          <w:rtl w:val="0"/>
-          <w:lang w:val="en-US"/>
-        </w:rPr>
-        <w:t xml:space="preserve">Worked on ember-frontend of laundromat </w:t>
-      </w:r>
-      <w:r>
-        <w:rPr>
-          <w:i w:val="1"/>
-          <w:iCs w:val="1"/>
-          <w:sz w:val="20"/>
-          <w:szCs w:val="20"/>
-          <w:rtl w:val="0"/>
-          <w:lang w:val="fr-FR"/>
-        </w:rPr>
-        <w:t>management</w:t>
-      </w:r>
-      <w:r>
-        <w:rPr>
-          <w:sz w:val="20"/>
-          <w:szCs w:val="20"/>
-          <w:rtl w:val="0"/>
-          <w:lang w:val="en-US"/>
-        </w:rPr>
-        <w:t xml:space="preserve"> app, with emphasis on re-writing washer/dryer interface used to set washer/dryer temperature/duration/cost settings.</w:t>
-      </w:r>
-    </w:p>
-    <w:p>
-      <w:pPr>
-        <w:pStyle w:val="Body"/>
-        <w:rPr>
-          <w:sz w:val="20"/>
-          <w:szCs w:val="20"/>
-          <w:shd w:val="clear" w:color="auto" w:fill="ffffff"/>
-        </w:rPr>
-      </w:pPr>
-      <w:r>
-        <w:rPr>
-          <w:sz w:val="20"/>
-          <w:szCs w:val="20"/>
-          <w:rtl w:val="0"/>
-          <w:lang w:val="en-US"/>
-        </w:rPr>
-        <w:t xml:space="preserve"> - Used SASS and media queries to build Responsive web app</w:t>
-      </w:r>
-    </w:p>
-    <w:p>
-      <w:pPr>
-        <w:pStyle w:val="Body"/>
-        <w:rPr>
-          <w:sz w:val="20"/>
-          <w:szCs w:val="20"/>
-        </w:rPr>
-      </w:pPr>
-      <w:r>
-        <w:rPr>
-          <w:sz w:val="20"/>
-          <w:szCs w:val="20"/>
-          <w:shd w:val="clear" w:color="auto" w:fill="ffffff"/>
-          <w:rtl w:val="0"/>
-          <w:lang w:val="en-US"/>
-        </w:rPr>
-        <w:t xml:space="preserve"> - Setup sentry.js error dashboard.</w:t>
+        <w:t xml:space="preserve"> - Built a simple internal app for one of EPAM</w:t>
+      </w:r>
+      <w:r>
+        <w:rPr>
+          <w:sz w:val="20"/>
+          <w:szCs w:val="20"/>
+          <w:rtl w:val="0"/>
+          <w:lang w:val="en-US"/>
+        </w:rPr>
+        <w:t>’</w:t>
+      </w:r>
+      <w:r>
+        <w:rPr>
+          <w:sz w:val="20"/>
+          <w:szCs w:val="20"/>
+          <w:rtl w:val="0"/>
+          <w:lang w:val="en-US"/>
+        </w:rPr>
+        <w:t>s larger clients, Google.</w:t>
       </w:r>
     </w:p>
     <w:p>
@@ -3422,7 +4429,15 @@
           <w:rtl w:val="0"/>
           <w:lang w:val="en-US"/>
         </w:rPr>
-        <w:t xml:space="preserve">EPAM </w:t>
+        <w:t>Opera</w:t>
+      </w:r>
+      <w:r>
+        <w:rPr>
+          <w:sz w:val="24"/>
+          <w:szCs w:val="24"/>
+          <w:rtl w:val="0"/>
+        </w:rPr>
+        <w:t xml:space="preserve"> </w:t>
       </w:r>
       <w:r>
         <w:rPr>
@@ -3440,16 +4455,71 @@
           <w:szCs w:val="24"/>
           <w:rtl w:val="0"/>
         </w:rPr>
-        <w:t xml:space="preserve"> Apr 201</w:t>
-      </w:r>
-      <w:r>
-        <w:rPr>
-          <w:sz w:val="24"/>
-          <w:szCs w:val="24"/>
-          <w:rtl w:val="0"/>
-          <w:lang w:val="en-US"/>
-        </w:rPr>
-        <w:t xml:space="preserve">6 </w:t>
+        <w:t xml:space="preserve"> </w:t>
+      </w:r>
+      <w:r>
+        <w:rPr>
+          <w:sz w:val="24"/>
+          <w:szCs w:val="24"/>
+          <w:rtl w:val="0"/>
+          <w:lang w:val="en-US"/>
+        </w:rPr>
+        <w:t>Front-end JavaScript Developer</w:t>
+      </w:r>
+      <w:r>
+        <w:rPr>
+          <w:b w:val="1"/>
+          <w:bCs w:val="1"/>
+          <w:sz w:val="24"/>
+          <w:szCs w:val="24"/>
+          <w:rtl w:val="0"/>
+          <w:lang w:val="en-US"/>
+        </w:rPr>
+        <w:t xml:space="preserve"> </w:t>
+      </w:r>
+      <w:r>
+        <w:rPr>
+          <w:b w:val="1"/>
+          <w:bCs w:val="1"/>
+          <w:sz w:val="24"/>
+          <w:szCs w:val="24"/>
+          <w:rtl w:val="0"/>
+        </w:rPr>
+        <w:t>•</w:t>
+      </w:r>
+      <w:r>
+        <w:rPr>
+          <w:sz w:val="24"/>
+          <w:szCs w:val="24"/>
+          <w:rtl w:val="0"/>
+        </w:rPr>
+        <w:t xml:space="preserve"> </w:t>
+      </w:r>
+      <w:r>
+        <w:rPr>
+          <w:sz w:val="24"/>
+          <w:szCs w:val="24"/>
+          <w:rtl w:val="0"/>
+          <w:lang w:val="en-US"/>
+        </w:rPr>
+        <w:t>Jun</w:t>
+      </w:r>
+      <w:r>
+        <w:rPr>
+          <w:sz w:val="24"/>
+          <w:szCs w:val="24"/>
+          <w:rtl w:val="0"/>
+        </w:rPr>
+        <w:t xml:space="preserve"> 201</w:t>
+      </w:r>
+      <w:r>
+        <w:rPr>
+          <w:sz w:val="24"/>
+          <w:szCs w:val="24"/>
+          <w:rtl w:val="0"/>
+          <w:lang w:val="en-US"/>
+        </w:rPr>
+        <w:t xml:space="preserve">5 </w:t>
       </w:r>
       <w:r>
         <w:rPr>
@@ -3466,7 +4536,7 @@
           <w:rtl w:val="0"/>
           <w:lang w:val="en-US"/>
         </w:rPr>
-        <w:t xml:space="preserve"> Jun</w:t>
+        <w:t xml:space="preserve"> Jan</w:t>
       </w:r>
       <w:r>
         <w:rPr>
@@ -3501,25 +4571,115 @@
           <w:rtl w:val="0"/>
           <w:lang w:val="en-US"/>
         </w:rPr>
-        <w:t xml:space="preserve"> - Built a simple internal app for one of EPAM</w:t>
-      </w:r>
-      <w:r>
-        <w:rPr>
-          <w:sz w:val="20"/>
-          <w:szCs w:val="20"/>
-          <w:rtl w:val="0"/>
-          <w:lang w:val="en-US"/>
-        </w:rPr>
-        <w:t>’</w:t>
-      </w:r>
-      <w:r>
-        <w:rPr>
-          <w:sz w:val="20"/>
-          <w:szCs w:val="20"/>
-          <w:rtl w:val="0"/>
-          <w:lang w:val="en-US"/>
-        </w:rPr>
-        <w:t>s larger clients, Google.</w:t>
+        <w:t xml:space="preserve"> - Originally brought in for a simple 3 month project, which was completed successfully.</w:t>
+      </w:r>
+    </w:p>
+    <w:p>
+      <w:pPr>
+        <w:pStyle w:val="Body"/>
+        <w:rPr>
+          <w:sz w:val="20"/>
+          <w:szCs w:val="20"/>
+        </w:rPr>
+      </w:pPr>
+      <w:r>
+        <w:rPr>
+          <w:sz w:val="20"/>
+          <w:szCs w:val="20"/>
+          <w:rtl w:val="0"/>
+          <w:lang w:val="en-US"/>
+        </w:rPr>
+        <w:t xml:space="preserve"> - Contract was extended, for me to create a chrome extension</w:t>
+      </w:r>
+      <w:r>
+        <w:rPr>
+          <w:sz w:val="20"/>
+          <w:szCs w:val="20"/>
+          <w:rtl w:val="0"/>
+          <w:lang w:val="en-US"/>
+        </w:rPr>
+        <w:t xml:space="preserve"> for a</w:t>
+      </w:r>
+      <w:r>
+        <w:rPr>
+          <w:sz w:val="20"/>
+          <w:szCs w:val="20"/>
+          <w:rtl w:val="0"/>
+          <w:lang w:val="en-US"/>
+        </w:rPr>
+        <w:t xml:space="preserve"> new</w:t>
+      </w:r>
+      <w:r>
+        <w:rPr>
+          <w:sz w:val="20"/>
+          <w:szCs w:val="20"/>
+          <w:rtl w:val="0"/>
+          <w:lang w:val="en-US"/>
+        </w:rPr>
+        <w:t xml:space="preserve"> consumer </w:t>
+      </w:r>
+      <w:r>
+        <w:rPr>
+          <w:sz w:val="20"/>
+          <w:szCs w:val="20"/>
+          <w:rtl w:val="0"/>
+          <w:lang w:val="en-US"/>
+        </w:rPr>
+        <w:t>app.</w:t>
+      </w:r>
+    </w:p>
+    <w:p>
+      <w:pPr>
+        <w:pStyle w:val="Body"/>
+        <w:rPr>
+          <w:sz w:val="20"/>
+          <w:szCs w:val="20"/>
+        </w:rPr>
+      </w:pPr>
+      <w:r>
+        <w:rPr>
+          <w:sz w:val="20"/>
+          <w:szCs w:val="20"/>
+          <w:rtl w:val="0"/>
+          <w:lang w:val="en-US"/>
+        </w:rPr>
+        <w:t xml:space="preserve"> - This chrome extension was architected so most ui loaded through a simple iframe, which essentially pointed to a</w:t>
+      </w:r>
+    </w:p>
+    <w:p>
+      <w:pPr>
+        <w:pStyle w:val="Body"/>
+        <w:rPr>
+          <w:sz w:val="20"/>
+          <w:szCs w:val="20"/>
+        </w:rPr>
+      </w:pPr>
+      <w:r>
+        <w:rPr>
+          <w:sz w:val="20"/>
+          <w:szCs w:val="20"/>
+          <w:rtl w:val="0"/>
+          <w:lang w:val="en-US"/>
+        </w:rPr>
+        <w:t xml:space="preserve">  "mobile site" with all the ui.</w:t>
+      </w:r>
+      <w:r>
+        <w:rPr>
+          <w:sz w:val="20"/>
+          <w:szCs w:val="20"/>
+          <w:rtl w:val="0"/>
+        </w:rPr>
+        <w:br w:type="textWrapping"/>
+        <w:t xml:space="preserve"> </w:t>
+      </w:r>
+      <w:r>
+        <w:rPr>
+          <w:sz w:val="20"/>
+          <w:szCs w:val="20"/>
+          <w:rtl w:val="0"/>
+          <w:lang w:val="en-US"/>
+        </w:rPr>
+        <w:t>- This allowed us to rapidly iterate on the ux, without having to publish updates to the chrome web store.</w:t>
       </w:r>
     </w:p>
     <w:p>
@@ -3547,9 +4707,9 @@
           <w:sz w:val="24"/>
           <w:szCs w:val="24"/>
           <w:rtl w:val="0"/>
-          <w:lang w:val="en-US"/>
-        </w:rPr>
-        <w:t>Opera</w:t>
+          <w:lang w:val="nl-NL"/>
+        </w:rPr>
+        <w:t>Amobee</w:t>
       </w:r>
       <w:r>
         <w:rPr>
@@ -3584,24 +4744,45 @@
           <w:rtl w:val="0"/>
           <w:lang w:val="en-US"/>
         </w:rPr>
-        <w:t>Jun</w:t>
-      </w:r>
-      <w:r>
-        <w:rPr>
-          <w:sz w:val="24"/>
-          <w:szCs w:val="24"/>
-          <w:rtl w:val="0"/>
-        </w:rPr>
-        <w:t xml:space="preserve"> 201</w:t>
-      </w:r>
-      <w:r>
-        <w:rPr>
-          <w:sz w:val="24"/>
-          <w:szCs w:val="24"/>
-          <w:rtl w:val="0"/>
-          <w:lang w:val="en-US"/>
-        </w:rPr>
-        <w:t xml:space="preserve">5 </w:t>
+        <w:t>JavaScript Developer</w:t>
+      </w:r>
+      <w:r>
+        <w:rPr>
+          <w:b w:val="1"/>
+          <w:bCs w:val="1"/>
+          <w:sz w:val="24"/>
+          <w:szCs w:val="24"/>
+          <w:rtl w:val="0"/>
+          <w:lang w:val="en-US"/>
+        </w:rPr>
+        <w:t xml:space="preserve"> </w:t>
+      </w:r>
+      <w:r>
+        <w:rPr>
+          <w:b w:val="1"/>
+          <w:bCs w:val="1"/>
+          <w:sz w:val="24"/>
+          <w:szCs w:val="24"/>
+          <w:rtl w:val="0"/>
+        </w:rPr>
+        <w:t>•</w:t>
+      </w:r>
+      <w:r>
+        <w:rPr>
+          <w:sz w:val="24"/>
+          <w:szCs w:val="24"/>
+          <w:rtl w:val="0"/>
+        </w:rPr>
+        <w:t xml:space="preserve"> Apr 2013</w:t>
+      </w:r>
+      <w:r>
+        <w:rPr>
+          <w:sz w:val="24"/>
+          <w:szCs w:val="24"/>
+          <w:rtl w:val="0"/>
+          <w:lang w:val="en-US"/>
+        </w:rPr>
+        <w:t xml:space="preserve"> </w:t>
       </w:r>
       <w:r>
         <w:rPr>
@@ -3618,24 +4799,15 @@
           <w:rtl w:val="0"/>
           <w:lang w:val="en-US"/>
         </w:rPr>
-        <w:t xml:space="preserve"> Jan</w:t>
-      </w:r>
-      <w:r>
-        <w:rPr>
-          <w:sz w:val="24"/>
-          <w:szCs w:val="24"/>
-          <w:rtl w:val="0"/>
-        </w:rPr>
-        <w:t xml:space="preserve"> 201</w:t>
-      </w:r>
-      <w:r>
-        <w:rPr>
-          <w:sz w:val="24"/>
-          <w:szCs w:val="24"/>
-          <w:rtl w:val="0"/>
-          <w:lang w:val="en-US"/>
-        </w:rPr>
-        <w:t>6</w:t>
+        <w:t xml:space="preserve"> </w:t>
+      </w:r>
+      <w:r>
+        <w:rPr>
+          <w:sz w:val="24"/>
+          <w:szCs w:val="24"/>
+          <w:rtl w:val="0"/>
+        </w:rPr>
+        <w:t>Aug 2013</w:t>
       </w:r>
     </w:p>
     <w:p>
@@ -3653,7 +4825,77 @@
           <w:rtl w:val="0"/>
           <w:lang w:val="en-US"/>
         </w:rPr>
-        <w:t xml:space="preserve"> - Originally brought in for a simple 3 month project, which was completed successfully.</w:t>
+        <w:t xml:space="preserve"> - Helped</w:t>
+      </w:r>
+      <w:r>
+        <w:rPr>
+          <w:sz w:val="20"/>
+          <w:szCs w:val="20"/>
+          <w:rtl w:val="0"/>
+        </w:rPr>
+        <w:t xml:space="preserve"> </w:t>
+      </w:r>
+      <w:r>
+        <w:rPr>
+          <w:sz w:val="20"/>
+          <w:szCs w:val="20"/>
+          <w:rtl w:val="0"/>
+          <w:lang w:val="en-US"/>
+        </w:rPr>
+        <w:t xml:space="preserve">with js side of </w:t>
+      </w:r>
+      <w:r>
+        <w:rPr>
+          <w:sz w:val="20"/>
+          <w:szCs w:val="20"/>
+          <w:rtl w:val="0"/>
+          <w:lang w:val="en-US"/>
+        </w:rPr>
+        <w:t>hybrid native</w:t>
+      </w:r>
+      <w:r>
+        <w:rPr>
+          <w:sz w:val="20"/>
+          <w:szCs w:val="20"/>
+          <w:rtl w:val="0"/>
+          <w:lang w:val="en-US"/>
+        </w:rPr>
+        <w:t>+</w:t>
+      </w:r>
+      <w:r>
+        <w:rPr>
+          <w:sz w:val="20"/>
+          <w:szCs w:val="20"/>
+          <w:rtl w:val="0"/>
+          <w:lang w:val="en-US"/>
+        </w:rPr>
+        <w:t xml:space="preserve">web </w:t>
+      </w:r>
+      <w:r>
+        <w:rPr>
+          <w:sz w:val="20"/>
+          <w:szCs w:val="20"/>
+          <w:rtl w:val="0"/>
+          <w:lang w:val="en-US"/>
+        </w:rPr>
+        <w:t xml:space="preserve">3d </w:t>
+      </w:r>
+      <w:r>
+        <w:rPr>
+          <w:sz w:val="20"/>
+          <w:szCs w:val="20"/>
+          <w:rtl w:val="0"/>
+        </w:rPr>
+        <w:t xml:space="preserve">ad </w:t>
+      </w:r>
+      <w:r>
+        <w:rPr>
+          <w:sz w:val="20"/>
+          <w:szCs w:val="20"/>
+          <w:rtl w:val="0"/>
+          <w:lang w:val="en-US"/>
+        </w:rPr>
+        <w:t>engine.</w:t>
       </w:r>
     </w:p>
     <w:p>
@@ -3671,61 +4913,7 @@
           <w:rtl w:val="0"/>
           <w:lang w:val="en-US"/>
         </w:rPr>
-        <w:t xml:space="preserve"> - Contract was extended, for me to create a chrome extension</w:t>
-      </w:r>
-      <w:r>
-        <w:rPr>
-          <w:sz w:val="20"/>
-          <w:szCs w:val="20"/>
-          <w:rtl w:val="0"/>
-          <w:lang w:val="en-US"/>
-        </w:rPr>
-        <w:t xml:space="preserve"> for a</w:t>
-      </w:r>
-      <w:r>
-        <w:rPr>
-          <w:sz w:val="20"/>
-          <w:szCs w:val="20"/>
-          <w:rtl w:val="0"/>
-          <w:lang w:val="en-US"/>
-        </w:rPr>
-        <w:t xml:space="preserve"> new</w:t>
-      </w:r>
-      <w:r>
-        <w:rPr>
-          <w:sz w:val="20"/>
-          <w:szCs w:val="20"/>
-          <w:rtl w:val="0"/>
-          <w:lang w:val="en-US"/>
-        </w:rPr>
-        <w:t xml:space="preserve"> consumer </w:t>
-      </w:r>
-      <w:r>
-        <w:rPr>
-          <w:sz w:val="20"/>
-          <w:szCs w:val="20"/>
-          <w:rtl w:val="0"/>
-          <w:lang w:val="en-US"/>
-        </w:rPr>
-        <w:t>app.</w:t>
-      </w:r>
-    </w:p>
-    <w:p>
-      <w:pPr>
-        <w:pStyle w:val="Body"/>
-        <w:rPr>
-          <w:sz w:val="20"/>
-          <w:szCs w:val="20"/>
-        </w:rPr>
-      </w:pPr>
-      <w:r>
-        <w:rPr>
-          <w:sz w:val="20"/>
-          <w:szCs w:val="20"/>
-          <w:rtl w:val="0"/>
-          <w:lang w:val="en-US"/>
-        </w:rPr>
-        <w:t xml:space="preserve"> - This chrome extension was architected so most ui loaded through a simple iframe, which essentially pointed to a "mobile site" with all the ui. This allowed us to rapidly iterate on the ux, without having to publish updates to the web store.</w:t>
+        <w:t xml:space="preserve"> - Upgraded ad markup language from XML to Jade templating, using Grunt.js.</w:t>
       </w:r>
     </w:p>
     <w:p>
@@ -3753,17 +4941,9 @@
           <w:sz w:val="24"/>
           <w:szCs w:val="24"/>
           <w:rtl w:val="0"/>
-          <w:lang w:val="nl-NL"/>
-        </w:rPr>
-        <w:t>Amobee</w:t>
-      </w:r>
-      <w:r>
-        <w:rPr>
-          <w:sz w:val="24"/>
-          <w:szCs w:val="24"/>
-          <w:rtl w:val="0"/>
-        </w:rPr>
-        <w:t xml:space="preserve"> </w:t>
+          <w:lang w:val="en-US"/>
+        </w:rPr>
+        <w:t xml:space="preserve">Freelance &amp; Startup projects </w:t>
       </w:r>
       <w:r>
         <w:rPr>
@@ -3780,17 +4960,64 @@
           <w:sz w:val="24"/>
           <w:szCs w:val="24"/>
           <w:rtl w:val="0"/>
-        </w:rPr>
-        <w:t xml:space="preserve"> Apr 2013</w:t>
-      </w:r>
-      <w:r>
-        <w:rPr>
-          <w:sz w:val="24"/>
-          <w:szCs w:val="24"/>
-          <w:rtl w:val="0"/>
-          <w:lang w:val="en-US"/>
-        </w:rPr>
-        <w:t xml:space="preserve"> </w:t>
+          <w:lang w:val="en-US"/>
+        </w:rPr>
+        <w:t xml:space="preserve"> Full-Stack/Frontend/JavaScript</w:t>
+      </w:r>
+      <w:r>
+        <w:rPr>
+          <w:b w:val="1"/>
+          <w:bCs w:val="1"/>
+          <w:sz w:val="24"/>
+          <w:szCs w:val="24"/>
+          <w:rtl w:val="0"/>
+          <w:lang w:val="en-US"/>
+        </w:rPr>
+        <w:t xml:space="preserve"> </w:t>
+      </w:r>
+      <w:r>
+        <w:rPr>
+          <w:b w:val="1"/>
+          <w:bCs w:val="1"/>
+          <w:sz w:val="24"/>
+          <w:szCs w:val="24"/>
+          <w:rtl w:val="0"/>
+        </w:rPr>
+        <w:t>•</w:t>
+      </w:r>
+      <w:r>
+        <w:rPr>
+          <w:sz w:val="24"/>
+          <w:szCs w:val="24"/>
+          <w:rtl w:val="0"/>
+        </w:rPr>
+        <w:t xml:space="preserve"> </w:t>
+      </w:r>
+      <w:r>
+        <w:rPr>
+          <w:sz w:val="24"/>
+          <w:szCs w:val="24"/>
+          <w:rtl w:val="0"/>
+          <w:lang w:val="en-US"/>
+        </w:rPr>
+        <w:t>Dec</w:t>
+      </w:r>
+      <w:r>
+        <w:rPr>
+          <w:sz w:val="24"/>
+          <w:szCs w:val="24"/>
+          <w:rtl w:val="0"/>
+        </w:rPr>
+        <w:t xml:space="preserve"> 201</w:t>
+      </w:r>
+      <w:r>
+        <w:rPr>
+          <w:sz w:val="24"/>
+          <w:szCs w:val="24"/>
+          <w:rtl w:val="0"/>
+          <w:lang w:val="en-US"/>
+        </w:rPr>
+        <w:t xml:space="preserve">0 </w:t>
       </w:r>
       <w:r>
         <w:rPr>
@@ -3816,186 +5043,6 @@
           <w:rtl w:val="0"/>
         </w:rPr>
         <w:t>Aug 2013</w:t>
-      </w:r>
-    </w:p>
-    <w:p>
-      <w:pPr>
-        <w:pStyle w:val="Body"/>
-        <w:rPr>
-          <w:sz w:val="20"/>
-          <w:szCs w:val="20"/>
-        </w:rPr>
-      </w:pPr>
-      <w:r>
-        <w:rPr>
-          <w:sz w:val="20"/>
-          <w:szCs w:val="20"/>
-          <w:rtl w:val="0"/>
-          <w:lang w:val="en-US"/>
-        </w:rPr>
-        <w:t xml:space="preserve"> - Helped</w:t>
-      </w:r>
-      <w:r>
-        <w:rPr>
-          <w:sz w:val="20"/>
-          <w:szCs w:val="20"/>
-          <w:rtl w:val="0"/>
-        </w:rPr>
-        <w:t xml:space="preserve"> </w:t>
-      </w:r>
-      <w:r>
-        <w:rPr>
-          <w:sz w:val="20"/>
-          <w:szCs w:val="20"/>
-          <w:rtl w:val="0"/>
-          <w:lang w:val="en-US"/>
-        </w:rPr>
-        <w:t xml:space="preserve">with js side of </w:t>
-      </w:r>
-      <w:r>
-        <w:rPr>
-          <w:sz w:val="20"/>
-          <w:szCs w:val="20"/>
-          <w:rtl w:val="0"/>
-          <w:lang w:val="en-US"/>
-        </w:rPr>
-        <w:t>hybrid native</w:t>
-      </w:r>
-      <w:r>
-        <w:rPr>
-          <w:sz w:val="20"/>
-          <w:szCs w:val="20"/>
-          <w:rtl w:val="0"/>
-          <w:lang w:val="en-US"/>
-        </w:rPr>
-        <w:t>+</w:t>
-      </w:r>
-      <w:r>
-        <w:rPr>
-          <w:sz w:val="20"/>
-          <w:szCs w:val="20"/>
-          <w:rtl w:val="0"/>
-          <w:lang w:val="en-US"/>
-        </w:rPr>
-        <w:t xml:space="preserve">web </w:t>
-      </w:r>
-      <w:r>
-        <w:rPr>
-          <w:sz w:val="20"/>
-          <w:szCs w:val="20"/>
-          <w:rtl w:val="0"/>
-          <w:lang w:val="en-US"/>
-        </w:rPr>
-        <w:t xml:space="preserve">3d </w:t>
-      </w:r>
-      <w:r>
-        <w:rPr>
-          <w:sz w:val="20"/>
-          <w:szCs w:val="20"/>
-          <w:rtl w:val="0"/>
-        </w:rPr>
-        <w:t xml:space="preserve">ad </w:t>
-      </w:r>
-      <w:r>
-        <w:rPr>
-          <w:sz w:val="20"/>
-          <w:szCs w:val="20"/>
-          <w:rtl w:val="0"/>
-          <w:lang w:val="en-US"/>
-        </w:rPr>
-        <w:t>engine.</w:t>
-      </w:r>
-    </w:p>
-    <w:p>
-      <w:pPr>
-        <w:pStyle w:val="Body"/>
-        <w:rPr>
-          <w:sz w:val="20"/>
-          <w:szCs w:val="20"/>
-        </w:rPr>
-      </w:pPr>
-      <w:r>
-        <w:rPr>
-          <w:sz w:val="20"/>
-          <w:szCs w:val="20"/>
-          <w:rtl w:val="0"/>
-          <w:lang w:val="en-US"/>
-        </w:rPr>
-        <w:t xml:space="preserve"> - Upgraded ad markup language from XML to Jade templating, using Grunt.js.</w:t>
-      </w:r>
-    </w:p>
-    <w:p>
-      <w:pPr>
-        <w:pStyle w:val="Body"/>
-        <w:rPr>
-          <w:sz w:val="14"/>
-          <w:szCs w:val="14"/>
-        </w:rPr>
-      </w:pPr>
-    </w:p>
-    <w:p>
-      <w:pPr>
-        <w:pStyle w:val="Body"/>
-        <w:spacing w:after="80"/>
-        <w:rPr>
-          <w:sz w:val="24"/>
-          <w:szCs w:val="24"/>
-        </w:rPr>
-      </w:pPr>
-      <w:r>
-        <w:rPr>
-          <w:b w:val="1"/>
-          <w:bCs w:val="1"/>
-          <w:sz w:val="24"/>
-          <w:szCs w:val="24"/>
-          <w:rtl w:val="0"/>
-          <w:lang w:val="en-US"/>
-        </w:rPr>
-        <w:t xml:space="preserve">Freelance &amp; Startup projects </w:t>
-      </w:r>
-      <w:r>
-        <w:rPr>
-          <w:b w:val="1"/>
-          <w:bCs w:val="1"/>
-          <w:sz w:val="24"/>
-          <w:szCs w:val="24"/>
-          <w:rtl w:val="0"/>
-        </w:rPr>
-        <w:t>•</w:t>
-      </w:r>
-      <w:r>
-        <w:rPr>
-          <w:sz w:val="24"/>
-          <w:szCs w:val="24"/>
-          <w:rtl w:val="0"/>
-        </w:rPr>
-        <w:t xml:space="preserve"> </w:t>
-      </w:r>
-      <w:r>
-        <w:rPr>
-          <w:sz w:val="24"/>
-          <w:szCs w:val="24"/>
-          <w:rtl w:val="0"/>
-          <w:lang w:val="en-US"/>
-        </w:rPr>
-        <w:t>Since December</w:t>
-      </w:r>
-      <w:r>
-        <w:rPr>
-          <w:sz w:val="24"/>
-          <w:szCs w:val="24"/>
-          <w:rtl w:val="0"/>
-        </w:rPr>
-        <w:t xml:space="preserve"> 201</w:t>
-      </w:r>
-      <w:r>
-        <w:rPr>
-          <w:sz w:val="24"/>
-          <w:szCs w:val="24"/>
-          <w:rtl w:val="0"/>
-          <w:lang w:val="en-US"/>
-        </w:rPr>
-        <w:t>0</w:t>
       </w:r>
     </w:p>
     <w:p>
@@ -4241,7 +5288,24 @@
           <w:rtl w:val="0"/>
           <w:lang w:val="en-US"/>
         </w:rPr>
-        <w:t xml:space="preserve">, and scraping. </w:t>
+        <w:t xml:space="preserve">, and </w:t>
+      </w:r>
+      <w:r>
+        <w:rPr>
+          <w:sz w:val="20"/>
+          <w:szCs w:val="20"/>
+          <w:rtl w:val="0"/>
+          <w:lang w:val="en-US"/>
+        </w:rPr>
+        <w:t xml:space="preserve">web </w:t>
+      </w:r>
+      <w:r>
+        <w:rPr>
+          <w:sz w:val="20"/>
+          <w:szCs w:val="20"/>
+          <w:rtl w:val="0"/>
+        </w:rPr>
+        <w:t xml:space="preserve">scraping. </w:t>
       </w:r>
       <w:r>
         <w:rPr>
@@ -4360,6 +5424,715 @@
     </w:p>
     <w:p>
       <w:pPr>
+        <w:pStyle w:val="Body"/>
+        <w:rPr>
+          <w:sz w:val="14"/>
+          <w:szCs w:val="14"/>
+        </w:rPr>
+      </w:pPr>
+    </w:p>
+    <w:p>
+      <w:pPr>
+        <w:pStyle w:val="Body"/>
+        <w:spacing w:after="80"/>
+        <w:rPr>
+          <w:sz w:val="24"/>
+          <w:szCs w:val="24"/>
+        </w:rPr>
+      </w:pPr>
+      <w:r>
+        <w:rPr>
+          <w:b w:val="1"/>
+          <w:bCs w:val="1"/>
+          <w:sz w:val="24"/>
+          <w:szCs w:val="24"/>
+          <w:rtl w:val="0"/>
+          <w:lang w:val="en-US"/>
+        </w:rPr>
+        <w:t>Snap Speed Computer Care</w:t>
+      </w:r>
+      <w:r>
+        <w:rPr>
+          <w:sz w:val="24"/>
+          <w:szCs w:val="24"/>
+          <w:rtl w:val="0"/>
+        </w:rPr>
+        <w:t xml:space="preserve"> </w:t>
+      </w:r>
+      <w:r>
+        <w:rPr>
+          <w:b w:val="1"/>
+          <w:bCs w:val="1"/>
+          <w:sz w:val="24"/>
+          <w:szCs w:val="24"/>
+          <w:rtl w:val="0"/>
+        </w:rPr>
+        <w:t>•</w:t>
+      </w:r>
+      <w:r>
+        <w:rPr>
+          <w:sz w:val="24"/>
+          <w:szCs w:val="24"/>
+          <w:rtl w:val="0"/>
+        </w:rPr>
+        <w:t xml:space="preserve"> </w:t>
+      </w:r>
+      <w:r>
+        <w:rPr>
+          <w:sz w:val="24"/>
+          <w:szCs w:val="24"/>
+          <w:rtl w:val="0"/>
+          <w:lang w:val="en-US"/>
+        </w:rPr>
+        <w:t>Owner</w:t>
+      </w:r>
+      <w:r>
+        <w:rPr>
+          <w:b w:val="1"/>
+          <w:bCs w:val="1"/>
+          <w:sz w:val="24"/>
+          <w:szCs w:val="24"/>
+          <w:rtl w:val="0"/>
+          <w:lang w:val="en-US"/>
+        </w:rPr>
+        <w:t xml:space="preserve"> </w:t>
+      </w:r>
+      <w:r>
+        <w:rPr>
+          <w:b w:val="1"/>
+          <w:bCs w:val="1"/>
+          <w:sz w:val="24"/>
+          <w:szCs w:val="24"/>
+          <w:rtl w:val="0"/>
+        </w:rPr>
+        <w:t>•</w:t>
+      </w:r>
+      <w:r>
+        <w:rPr>
+          <w:sz w:val="24"/>
+          <w:szCs w:val="24"/>
+          <w:rtl w:val="0"/>
+        </w:rPr>
+        <w:t xml:space="preserve"> </w:t>
+      </w:r>
+      <w:r>
+        <w:rPr>
+          <w:sz w:val="24"/>
+          <w:szCs w:val="24"/>
+          <w:rtl w:val="0"/>
+          <w:lang w:val="en-US"/>
+        </w:rPr>
+        <w:t>Feb</w:t>
+      </w:r>
+      <w:r>
+        <w:rPr>
+          <w:sz w:val="24"/>
+          <w:szCs w:val="24"/>
+          <w:rtl w:val="0"/>
+        </w:rPr>
+        <w:t xml:space="preserve"> </w:t>
+      </w:r>
+      <w:r>
+        <w:rPr>
+          <w:sz w:val="24"/>
+          <w:szCs w:val="24"/>
+          <w:rtl w:val="0"/>
+          <w:lang w:val="en-US"/>
+        </w:rPr>
+        <w:t xml:space="preserve">2010 </w:t>
+      </w:r>
+      <w:r>
+        <w:rPr>
+          <w:sz w:val="24"/>
+          <w:szCs w:val="24"/>
+          <w:rtl w:val="0"/>
+        </w:rPr>
+        <w:t>-</w:t>
+      </w:r>
+      <w:r>
+        <w:rPr>
+          <w:sz w:val="24"/>
+          <w:szCs w:val="24"/>
+          <w:rtl w:val="0"/>
+          <w:lang w:val="en-US"/>
+        </w:rPr>
+        <w:t xml:space="preserve"> Sep</w:t>
+      </w:r>
+      <w:r>
+        <w:rPr>
+          <w:sz w:val="24"/>
+          <w:szCs w:val="24"/>
+          <w:rtl w:val="0"/>
+        </w:rPr>
+        <w:t xml:space="preserve"> </w:t>
+      </w:r>
+      <w:r>
+        <w:rPr>
+          <w:sz w:val="24"/>
+          <w:szCs w:val="24"/>
+          <w:rtl w:val="0"/>
+          <w:lang w:val="en-US"/>
+        </w:rPr>
+        <w:t>2010</w:t>
+      </w:r>
+    </w:p>
+    <w:p>
+      <w:pPr>
+        <w:pStyle w:val="Body"/>
+        <w:rPr>
+          <w:sz w:val="20"/>
+          <w:szCs w:val="20"/>
+        </w:rPr>
+      </w:pPr>
+      <w:r>
+        <w:rPr>
+          <w:sz w:val="20"/>
+          <w:szCs w:val="20"/>
+          <w:rtl w:val="0"/>
+          <w:lang w:val="en-US"/>
+        </w:rPr>
+        <w:t xml:space="preserve"> - </w:t>
+      </w:r>
+      <w:r>
+        <w:rPr>
+          <w:sz w:val="20"/>
+          <w:szCs w:val="20"/>
+          <w:rtl w:val="0"/>
+          <w:lang w:val="en-US"/>
+        </w:rPr>
+        <w:t>Had my own computer repair service in high school. This gave me a very real view of how the elderly work with</w:t>
+      </w:r>
+    </w:p>
+    <w:p>
+      <w:pPr>
+        <w:pStyle w:val="Body"/>
+        <w:rPr>
+          <w:sz w:val="20"/>
+          <w:szCs w:val="20"/>
+        </w:rPr>
+      </w:pPr>
+      <w:r>
+        <w:rPr>
+          <w:sz w:val="20"/>
+          <w:szCs w:val="20"/>
+          <w:rtl w:val="0"/>
+          <w:lang w:val="en-US"/>
+        </w:rPr>
+        <w:t xml:space="preserve">   </w:t>
+      </w:r>
+      <w:r>
+        <w:rPr>
+          <w:sz w:val="20"/>
+          <w:szCs w:val="20"/>
+          <w:rtl w:val="0"/>
+          <w:lang w:val="en-US"/>
+        </w:rPr>
+        <w:t>technology, and greatly influenced my perspectives on UX.</w:t>
+      </w:r>
+    </w:p>
+    <w:p>
+      <w:pPr>
+        <w:pStyle w:val="Body"/>
+        <w:rPr>
+          <w:sz w:val="14"/>
+          <w:szCs w:val="14"/>
+        </w:rPr>
+      </w:pPr>
+    </w:p>
+    <w:p>
+      <w:pPr>
+        <w:pStyle w:val="Body"/>
+        <w:spacing w:after="80"/>
+        <w:rPr>
+          <w:sz w:val="24"/>
+          <w:szCs w:val="24"/>
+        </w:rPr>
+      </w:pPr>
+      <w:r>
+        <w:rPr>
+          <w:b w:val="1"/>
+          <w:bCs w:val="1"/>
+          <w:sz w:val="24"/>
+          <w:szCs w:val="24"/>
+          <w:rtl w:val="0"/>
+          <w:lang w:val="en-US"/>
+        </w:rPr>
+        <w:t>Mesabi Range College</w:t>
+      </w:r>
+      <w:r>
+        <w:rPr>
+          <w:sz w:val="24"/>
+          <w:szCs w:val="24"/>
+          <w:rtl w:val="0"/>
+        </w:rPr>
+        <w:t xml:space="preserve"> </w:t>
+      </w:r>
+      <w:r>
+        <w:rPr>
+          <w:b w:val="1"/>
+          <w:bCs w:val="1"/>
+          <w:sz w:val="24"/>
+          <w:szCs w:val="24"/>
+          <w:rtl w:val="0"/>
+        </w:rPr>
+        <w:t>•</w:t>
+      </w:r>
+      <w:r>
+        <w:rPr>
+          <w:sz w:val="24"/>
+          <w:szCs w:val="24"/>
+          <w:rtl w:val="0"/>
+        </w:rPr>
+        <w:t xml:space="preserve"> </w:t>
+      </w:r>
+      <w:r>
+        <w:rPr>
+          <w:sz w:val="24"/>
+          <w:szCs w:val="24"/>
+          <w:rtl w:val="0"/>
+          <w:lang w:val="en-US"/>
+        </w:rPr>
+        <w:t>Tutor</w:t>
+      </w:r>
+      <w:r>
+        <w:rPr>
+          <w:b w:val="1"/>
+          <w:bCs w:val="1"/>
+          <w:sz w:val="24"/>
+          <w:szCs w:val="24"/>
+          <w:rtl w:val="0"/>
+          <w:lang w:val="en-US"/>
+        </w:rPr>
+        <w:t xml:space="preserve"> </w:t>
+      </w:r>
+      <w:r>
+        <w:rPr>
+          <w:b w:val="1"/>
+          <w:bCs w:val="1"/>
+          <w:sz w:val="24"/>
+          <w:szCs w:val="24"/>
+          <w:rtl w:val="0"/>
+        </w:rPr>
+        <w:t>•</w:t>
+      </w:r>
+      <w:r>
+        <w:rPr>
+          <w:sz w:val="24"/>
+          <w:szCs w:val="24"/>
+          <w:rtl w:val="0"/>
+        </w:rPr>
+        <w:t xml:space="preserve"> </w:t>
+      </w:r>
+      <w:r>
+        <w:rPr>
+          <w:sz w:val="24"/>
+          <w:szCs w:val="24"/>
+          <w:rtl w:val="0"/>
+          <w:lang w:val="en-US"/>
+        </w:rPr>
+        <w:t>Aug</w:t>
+      </w:r>
+      <w:r>
+        <w:rPr>
+          <w:sz w:val="24"/>
+          <w:szCs w:val="24"/>
+          <w:rtl w:val="0"/>
+        </w:rPr>
+        <w:t xml:space="preserve"> </w:t>
+      </w:r>
+      <w:r>
+        <w:rPr>
+          <w:sz w:val="24"/>
+          <w:szCs w:val="24"/>
+          <w:rtl w:val="0"/>
+          <w:lang w:val="en-US"/>
+        </w:rPr>
+        <w:t xml:space="preserve">2009 </w:t>
+      </w:r>
+      <w:r>
+        <w:rPr>
+          <w:sz w:val="24"/>
+          <w:szCs w:val="24"/>
+          <w:rtl w:val="0"/>
+        </w:rPr>
+        <w:t>-</w:t>
+      </w:r>
+      <w:r>
+        <w:rPr>
+          <w:sz w:val="24"/>
+          <w:szCs w:val="24"/>
+          <w:rtl w:val="0"/>
+          <w:lang w:val="en-US"/>
+        </w:rPr>
+        <w:t xml:space="preserve"> May</w:t>
+      </w:r>
+      <w:r>
+        <w:rPr>
+          <w:sz w:val="24"/>
+          <w:szCs w:val="24"/>
+          <w:rtl w:val="0"/>
+        </w:rPr>
+        <w:t xml:space="preserve"> 20</w:t>
+      </w:r>
+      <w:r>
+        <w:rPr>
+          <w:sz w:val="24"/>
+          <w:szCs w:val="24"/>
+          <w:rtl w:val="0"/>
+          <w:lang w:val="en-US"/>
+        </w:rPr>
+        <w:t>10</w:t>
+      </w:r>
+    </w:p>
+    <w:p>
+      <w:pPr>
+        <w:pStyle w:val="Body"/>
+        <w:rPr>
+          <w:sz w:val="20"/>
+          <w:szCs w:val="20"/>
+        </w:rPr>
+      </w:pPr>
+      <w:r>
+        <w:rPr>
+          <w:sz w:val="20"/>
+          <w:szCs w:val="20"/>
+          <w:rtl w:val="0"/>
+          <w:lang w:val="en-US"/>
+        </w:rPr>
+        <w:t xml:space="preserve"> - Helped students with their Algebra and Calculus 1 homework.</w:t>
+      </w:r>
+    </w:p>
+    <w:p>
+      <w:pPr>
+        <w:pStyle w:val="Body"/>
+        <w:rPr>
+          <w:sz w:val="14"/>
+          <w:szCs w:val="14"/>
+        </w:rPr>
+      </w:pPr>
+    </w:p>
+    <w:p>
+      <w:pPr>
+        <w:pStyle w:val="Body"/>
+        <w:spacing w:after="80"/>
+        <w:rPr>
+          <w:sz w:val="24"/>
+          <w:szCs w:val="24"/>
+        </w:rPr>
+      </w:pPr>
+      <w:r>
+        <w:rPr>
+          <w:b w:val="1"/>
+          <w:bCs w:val="1"/>
+          <w:sz w:val="24"/>
+          <w:szCs w:val="24"/>
+          <w:rtl w:val="0"/>
+          <w:lang w:val="en-US"/>
+        </w:rPr>
+        <w:t>McDonald's</w:t>
+      </w:r>
+      <w:r>
+        <w:rPr>
+          <w:sz w:val="24"/>
+          <w:szCs w:val="24"/>
+          <w:rtl w:val="0"/>
+        </w:rPr>
+        <w:t xml:space="preserve"> </w:t>
+      </w:r>
+      <w:r>
+        <w:rPr>
+          <w:b w:val="1"/>
+          <w:bCs w:val="1"/>
+          <w:sz w:val="24"/>
+          <w:szCs w:val="24"/>
+          <w:rtl w:val="0"/>
+        </w:rPr>
+        <w:t>•</w:t>
+      </w:r>
+      <w:r>
+        <w:rPr>
+          <w:sz w:val="24"/>
+          <w:szCs w:val="24"/>
+          <w:rtl w:val="0"/>
+        </w:rPr>
+        <w:t xml:space="preserve"> </w:t>
+      </w:r>
+      <w:r>
+        <w:rPr>
+          <w:sz w:val="24"/>
+          <w:szCs w:val="24"/>
+          <w:rtl w:val="0"/>
+          <w:lang w:val="en-US"/>
+        </w:rPr>
+        <w:t>Crew Member</w:t>
+      </w:r>
+      <w:r>
+        <w:rPr>
+          <w:b w:val="1"/>
+          <w:bCs w:val="1"/>
+          <w:sz w:val="24"/>
+          <w:szCs w:val="24"/>
+          <w:rtl w:val="0"/>
+          <w:lang w:val="en-US"/>
+        </w:rPr>
+        <w:t xml:space="preserve"> </w:t>
+      </w:r>
+      <w:r>
+        <w:rPr>
+          <w:b w:val="1"/>
+          <w:bCs w:val="1"/>
+          <w:sz w:val="24"/>
+          <w:szCs w:val="24"/>
+          <w:rtl w:val="0"/>
+        </w:rPr>
+        <w:t>•</w:t>
+      </w:r>
+      <w:r>
+        <w:rPr>
+          <w:sz w:val="24"/>
+          <w:szCs w:val="24"/>
+          <w:rtl w:val="0"/>
+        </w:rPr>
+        <w:t xml:space="preserve"> </w:t>
+      </w:r>
+      <w:r>
+        <w:rPr>
+          <w:sz w:val="24"/>
+          <w:szCs w:val="24"/>
+          <w:rtl w:val="0"/>
+          <w:lang w:val="en-US"/>
+        </w:rPr>
+        <w:t>May</w:t>
+      </w:r>
+      <w:r>
+        <w:rPr>
+          <w:sz w:val="24"/>
+          <w:szCs w:val="24"/>
+          <w:rtl w:val="0"/>
+        </w:rPr>
+        <w:t xml:space="preserve"> </w:t>
+      </w:r>
+      <w:r>
+        <w:rPr>
+          <w:sz w:val="24"/>
+          <w:szCs w:val="24"/>
+          <w:rtl w:val="0"/>
+          <w:lang w:val="en-US"/>
+        </w:rPr>
+        <w:t xml:space="preserve">2008 </w:t>
+      </w:r>
+      <w:r>
+        <w:rPr>
+          <w:sz w:val="24"/>
+          <w:szCs w:val="24"/>
+          <w:rtl w:val="0"/>
+        </w:rPr>
+        <w:t>-</w:t>
+      </w:r>
+      <w:r>
+        <w:rPr>
+          <w:sz w:val="24"/>
+          <w:szCs w:val="24"/>
+          <w:rtl w:val="0"/>
+          <w:lang w:val="en-US"/>
+        </w:rPr>
+        <w:t xml:space="preserve"> Apr</w:t>
+      </w:r>
+      <w:r>
+        <w:rPr>
+          <w:sz w:val="24"/>
+          <w:szCs w:val="24"/>
+          <w:rtl w:val="0"/>
+        </w:rPr>
+        <w:t xml:space="preserve"> 20</w:t>
+      </w:r>
+      <w:r>
+        <w:rPr>
+          <w:sz w:val="24"/>
+          <w:szCs w:val="24"/>
+          <w:rtl w:val="0"/>
+          <w:lang w:val="en-US"/>
+        </w:rPr>
+        <w:t>09</w:t>
+      </w:r>
+    </w:p>
+    <w:p>
+      <w:pPr>
+        <w:pStyle w:val="Body"/>
+        <w:rPr>
+          <w:sz w:val="20"/>
+          <w:szCs w:val="20"/>
+        </w:rPr>
+      </w:pPr>
+      <w:r>
+        <w:rPr>
+          <w:sz w:val="20"/>
+          <w:szCs w:val="20"/>
+          <w:rtl w:val="0"/>
+          <w:lang w:val="en-US"/>
+        </w:rPr>
+        <w:t xml:space="preserve"> - Learned how to work at non-stop fast pace. Except for legally mandated breaks, of course.</w:t>
+      </w:r>
+    </w:p>
+    <w:p>
+      <w:pPr>
+        <w:pStyle w:val="Body"/>
+        <w:rPr>
+          <w:sz w:val="14"/>
+          <w:szCs w:val="14"/>
+        </w:rPr>
+      </w:pPr>
+    </w:p>
+    <w:p>
+      <w:pPr>
+        <w:pStyle w:val="Body"/>
+        <w:spacing w:after="80"/>
+        <w:rPr>
+          <w:sz w:val="24"/>
+          <w:szCs w:val="24"/>
+        </w:rPr>
+      </w:pPr>
+      <w:r>
+        <w:rPr>
+          <w:b w:val="1"/>
+          <w:bCs w:val="1"/>
+          <w:sz w:val="24"/>
+          <w:szCs w:val="24"/>
+          <w:rtl w:val="0"/>
+          <w:lang w:val="en-US"/>
+        </w:rPr>
+        <w:t>Mesabi Daily News</w:t>
+      </w:r>
+      <w:r>
+        <w:rPr>
+          <w:sz w:val="24"/>
+          <w:szCs w:val="24"/>
+          <w:rtl w:val="0"/>
+        </w:rPr>
+        <w:t xml:space="preserve"> </w:t>
+      </w:r>
+      <w:r>
+        <w:rPr>
+          <w:b w:val="1"/>
+          <w:bCs w:val="1"/>
+          <w:sz w:val="24"/>
+          <w:szCs w:val="24"/>
+          <w:rtl w:val="0"/>
+        </w:rPr>
+        <w:t>•</w:t>
+      </w:r>
+      <w:r>
+        <w:rPr>
+          <w:sz w:val="24"/>
+          <w:szCs w:val="24"/>
+          <w:rtl w:val="0"/>
+        </w:rPr>
+        <w:t xml:space="preserve"> </w:t>
+      </w:r>
+      <w:r>
+        <w:rPr>
+          <w:sz w:val="24"/>
+          <w:szCs w:val="24"/>
+          <w:rtl w:val="0"/>
+          <w:lang w:val="en-US"/>
+        </w:rPr>
+        <w:t>Paper Carrier</w:t>
+      </w:r>
+      <w:r>
+        <w:rPr>
+          <w:b w:val="1"/>
+          <w:bCs w:val="1"/>
+          <w:sz w:val="24"/>
+          <w:szCs w:val="24"/>
+          <w:rtl w:val="0"/>
+          <w:lang w:val="en-US"/>
+        </w:rPr>
+        <w:t xml:space="preserve"> </w:t>
+      </w:r>
+      <w:r>
+        <w:rPr>
+          <w:b w:val="1"/>
+          <w:bCs w:val="1"/>
+          <w:sz w:val="24"/>
+          <w:szCs w:val="24"/>
+          <w:rtl w:val="0"/>
+        </w:rPr>
+        <w:t>•</w:t>
+      </w:r>
+      <w:r>
+        <w:rPr>
+          <w:sz w:val="24"/>
+          <w:szCs w:val="24"/>
+          <w:rtl w:val="0"/>
+          <w:lang w:val="en-US"/>
+        </w:rPr>
+        <w:t xml:space="preserve"> Apr </w:t>
+      </w:r>
+      <w:r>
+        <w:rPr>
+          <w:sz w:val="24"/>
+          <w:szCs w:val="24"/>
+          <w:rtl w:val="0"/>
+          <w:lang w:val="en-US"/>
+        </w:rPr>
+        <w:t xml:space="preserve">2007 </w:t>
+      </w:r>
+      <w:r>
+        <w:rPr>
+          <w:sz w:val="24"/>
+          <w:szCs w:val="24"/>
+          <w:rtl w:val="0"/>
+        </w:rPr>
+        <w:t>-</w:t>
+      </w:r>
+      <w:r>
+        <w:rPr>
+          <w:sz w:val="24"/>
+          <w:szCs w:val="24"/>
+          <w:rtl w:val="0"/>
+          <w:lang w:val="en-US"/>
+        </w:rPr>
+        <w:t xml:space="preserve"> Apr 2008</w:t>
+      </w:r>
+    </w:p>
+    <w:p>
+      <w:pPr>
+        <w:pStyle w:val="Body"/>
+        <w:rPr>
+          <w:sz w:val="20"/>
+          <w:szCs w:val="20"/>
+        </w:rPr>
+      </w:pPr>
+      <w:r>
+        <w:rPr>
+          <w:sz w:val="20"/>
+          <w:szCs w:val="20"/>
+          <w:rtl w:val="0"/>
+          <w:lang w:val="en-US"/>
+        </w:rPr>
+        <w:t xml:space="preserve"> - </w:t>
+      </w:r>
+      <w:r>
+        <w:rPr>
+          <w:sz w:val="20"/>
+          <w:szCs w:val="20"/>
+          <w:rtl w:val="0"/>
+          <w:lang w:val="en-US"/>
+        </w:rPr>
+        <w:t>Delivered newspaper every day of the week, every day of the year, for one year</w:t>
+      </w:r>
+      <w:r>
+        <w:rPr>
+          <w:sz w:val="20"/>
+          <w:szCs w:val="20"/>
+          <w:rtl w:val="0"/>
+          <w:lang w:val="en-US"/>
+        </w:rPr>
+        <w:t>, even on snow days.</w:t>
+      </w:r>
+    </w:p>
+    <w:p>
+      <w:pPr>
         <w:pStyle w:val="Heading 3"/>
         <w:pBdr>
           <w:top w:val="nil"/>
@@ -4413,7 +6186,7 @@
       <w:headerReference w:type="default" r:id="rId4"/>
       <w:footerReference w:type="default" r:id="rId5"/>
       <w:pgSz w:w="12240" w:h="15840" w:orient="portrait"/>
-      <w:pgMar w:top="720" w:right="720" w:bottom="720" w:left="720" w:header="720" w:footer="864"/>
+      <w:pgMar w:top="720" w:right="720" w:bottom="360" w:left="720" w:header="720" w:footer="864"/>
       <w:bidi w:val="0"/>
     </w:sectPr>
   </w:body>

</xml_diff>